<commit_message>
updated code and doc
</commit_message>
<xml_diff>
--- a/main/dbt.docx
+++ b/main/dbt.docx
@@ -1861,6 +1861,1165 @@
       <w:pPr>
         <w:pStyle w:val="Heading1"/>
       </w:pPr>
+      <w:r>
+        <w:t>Setup DBT</w:t>
+      </w:r>
+      <w:r>
+        <w:t xml:space="preserve"> and Configure DBT Project</w:t>
+      </w:r>
+    </w:p>
+    <w:p>
+      <w:pPr>
+        <w:pStyle w:val="Heading2"/>
+      </w:pPr>
+      <w:r>
+        <w:t>Setup DBT</w:t>
+      </w:r>
+    </w:p>
+    <w:p>
+      <w:pPr>
+        <w:pStyle w:val="ListParagraph"/>
+        <w:ind w:left="0"/>
+        <w:rPr>
+          <w:b/>
+          <w:bCs/>
+          <w:i/>
+          <w:iCs/>
+        </w:rPr>
+      </w:pPr>
+      <w:r>
+        <w:rPr>
+          <w:b/>
+          <w:bCs/>
+          <w:i/>
+          <w:iCs/>
+        </w:rPr>
+        <w:t xml:space="preserve">Refer: </w:t>
+      </w:r>
+    </w:p>
+    <w:p>
+      <w:pPr>
+        <w:pStyle w:val="ListParagraph"/>
+        <w:numPr>
+          <w:ilvl w:val="0"/>
+          <w:numId w:val="42"/>
+        </w:numPr>
+        <w:ind w:left="360"/>
+        <w:rPr>
+          <w:i/>
+          <w:iCs/>
+        </w:rPr>
+      </w:pPr>
+      <w:r>
+        <w:rPr>
+          <w:b/>
+          <w:bCs/>
+          <w:i/>
+          <w:iCs/>
+        </w:rPr>
+        <w:t>Dockerfile -</w:t>
+      </w:r>
+      <w:r>
+        <w:rPr>
+          <w:i/>
+          <w:iCs/>
+        </w:rPr>
+        <w:t xml:space="preserve"> /dbt-learn-hands-on/install_and_config/2-dbt-install/Dockerfile</w:t>
+      </w:r>
+    </w:p>
+    <w:p>
+      <w:pPr>
+        <w:pStyle w:val="ListParagraph"/>
+        <w:numPr>
+          <w:ilvl w:val="0"/>
+          <w:numId w:val="42"/>
+        </w:numPr>
+        <w:ind w:left="360"/>
+        <w:rPr>
+          <w:i/>
+          <w:iCs/>
+        </w:rPr>
+      </w:pPr>
+      <w:r>
+        <w:rPr>
+          <w:b/>
+          <w:bCs/>
+          <w:i/>
+          <w:iCs/>
+        </w:rPr>
+        <w:t>Python Package Requirement</w:t>
+      </w:r>
+      <w:r>
+        <w:t xml:space="preserve"> - </w:t>
+      </w:r>
+      <w:r>
+        <w:rPr>
+          <w:i/>
+          <w:iCs/>
+        </w:rPr>
+        <w:t>/dbt-learn-hands-on/install_and_config/2-dbt-install/</w:t>
+      </w:r>
+      <w:r>
+        <w:t xml:space="preserve"> </w:t>
+      </w:r>
+      <w:r>
+        <w:rPr>
+          <w:i/>
+          <w:iCs/>
+        </w:rPr>
+        <w:t>requirements.txt</w:t>
+      </w:r>
+    </w:p>
+    <w:p>
+      <w:pPr>
+        <w:pStyle w:val="ListParagraph"/>
+        <w:numPr>
+          <w:ilvl w:val="0"/>
+          <w:numId w:val="42"/>
+        </w:numPr>
+        <w:ind w:left="360"/>
+      </w:pPr>
+      <w:r>
+        <w:rPr>
+          <w:b/>
+          <w:bCs/>
+          <w:i/>
+          <w:iCs/>
+        </w:rPr>
+        <w:t>Installation Details</w:t>
+      </w:r>
+      <w:r>
+        <w:t xml:space="preserve"> - </w:t>
+      </w:r>
+      <w:r>
+        <w:rPr>
+          <w:i/>
+          <w:iCs/>
+        </w:rPr>
+        <w:t>/dbt-learn-hands-on/install_and_config/2-dbt-install/</w:t>
+      </w:r>
+      <w:r>
+        <w:t xml:space="preserve"> </w:t>
+      </w:r>
+      <w:r>
+        <w:rPr>
+          <w:i/>
+          <w:iCs/>
+        </w:rPr>
+        <w:t>script-dockerfile-execute.md</w:t>
+      </w:r>
+    </w:p>
+    <w:p>
+      <w:pPr>
+        <w:pStyle w:val="ListParagraph"/>
+        <w:numPr>
+          <w:ilvl w:val="0"/>
+          <w:numId w:val="42"/>
+        </w:numPr>
+        <w:ind w:left="360"/>
+      </w:pPr>
+      <w:r>
+        <w:rPr>
+          <w:b/>
+          <w:bCs/>
+          <w:i/>
+          <w:iCs/>
+        </w:rPr>
+        <w:t>SQL Server ODBC Installation -</w:t>
+      </w:r>
+      <w:r>
+        <w:t xml:space="preserve"> </w:t>
+      </w:r>
+      <w:r>
+        <w:rPr>
+          <w:i/>
+          <w:iCs/>
+        </w:rPr>
+        <w:t>/dbt-learn-hands-on/install_and_config/3-install-sql-server-odbc-docker-container/install-odbc-driver-container.md</w:t>
+      </w:r>
+    </w:p>
+    <w:p>
+      <w:pPr>
+        <w:pStyle w:val="ListParagraph"/>
+        <w:numPr>
+          <w:ilvl w:val="0"/>
+          <w:numId w:val="42"/>
+        </w:numPr>
+        <w:ind w:left="360"/>
+      </w:pPr>
+      <w:r>
+        <w:rPr>
+          <w:b/>
+          <w:bCs/>
+          <w:i/>
+          <w:iCs/>
+        </w:rPr>
+        <w:t>Host Machine VS Code Connection with Container’s Python Interpreter –</w:t>
+      </w:r>
+      <w:r>
+        <w:t xml:space="preserve"> </w:t>
+      </w:r>
+    </w:p>
+    <w:p>
+      <w:pPr>
+        <w:pStyle w:val="ListParagraph"/>
+        <w:ind w:left="360"/>
+        <w:rPr>
+          <w:i/>
+          <w:iCs/>
+        </w:rPr>
+      </w:pPr>
+      <w:r>
+        <w:rPr>
+          <w:i/>
+          <w:iCs/>
+        </w:rPr>
+        <w:t>/dbt-learn-hands-on/install_and_config/4-connect-vscode-docker-container</w:t>
+      </w:r>
+      <w:r>
+        <w:rPr>
+          <w:i/>
+          <w:iCs/>
+        </w:rPr>
+        <w:t>/</w:t>
+      </w:r>
+      <w:r>
+        <w:rPr>
+          <w:i/>
+          <w:iCs/>
+        </w:rPr>
+        <w:t>config-vscode-connect-python.md</w:t>
+      </w:r>
+    </w:p>
+    <w:p>
+      <w:r>
+        <w:t xml:space="preserve">In this tutorial, DBT is installed on docker container. Following are the steps – </w:t>
+      </w:r>
+    </w:p>
+    <w:p>
+      <w:pPr>
+        <w:pStyle w:val="ListParagraph"/>
+        <w:numPr>
+          <w:ilvl w:val="0"/>
+          <w:numId w:val="39"/>
+        </w:numPr>
+      </w:pPr>
+      <w:r>
+        <w:t xml:space="preserve">Create a </w:t>
+      </w:r>
+      <w:r>
+        <w:rPr>
+          <w:i/>
+          <w:iCs/>
+        </w:rPr>
+        <w:t>D</w:t>
+      </w:r>
+      <w:r>
+        <w:rPr>
+          <w:i/>
+          <w:iCs/>
+        </w:rPr>
+        <w:t>ockerfile</w:t>
+      </w:r>
+      <w:r>
+        <w:t xml:space="preserve">, which contains Python 3.11.10 </w:t>
+      </w:r>
+      <w:r>
+        <w:t>slim bookwork image.</w:t>
+      </w:r>
+      <w:r>
+        <w:t xml:space="preserve"> </w:t>
+      </w:r>
+    </w:p>
+    <w:p>
+      <w:pPr>
+        <w:pStyle w:val="ListParagraph"/>
+        <w:ind w:left="1080"/>
+      </w:pPr>
+    </w:p>
+    <w:p>
+      <w:pPr>
+        <w:pStyle w:val="ListParagraph"/>
+        <w:numPr>
+          <w:ilvl w:val="1"/>
+          <w:numId w:val="41"/>
+        </w:numPr>
+      </w:pPr>
+      <w:r>
+        <w:t xml:space="preserve">Types of Docker Images </w:t>
+      </w:r>
+    </w:p>
+    <w:p>
+      <w:pPr>
+        <w:pStyle w:val="ListParagraph"/>
+        <w:numPr>
+          <w:ilvl w:val="2"/>
+          <w:numId w:val="41"/>
+        </w:numPr>
+      </w:pPr>
+      <w:r>
+        <w:t>Bookworm</w:t>
+      </w:r>
+      <w:r>
+        <w:t xml:space="preserve"> -</w:t>
+      </w:r>
+      <w:r>
+        <w:t xml:space="preserve"> refers to the codename for the latest stable release of Debian.</w:t>
+      </w:r>
+    </w:p>
+    <w:p>
+      <w:pPr>
+        <w:pStyle w:val="ListParagraph"/>
+        <w:numPr>
+          <w:ilvl w:val="2"/>
+          <w:numId w:val="41"/>
+        </w:numPr>
+      </w:pPr>
+      <w:r>
+        <w:t>Slim</w:t>
+      </w:r>
+      <w:r>
+        <w:t xml:space="preserve"> -</w:t>
+      </w:r>
+      <w:r>
+        <w:t xml:space="preserve"> indicates a minimal version of a Debian distribution with only the essential packages installed</w:t>
+      </w:r>
+    </w:p>
+    <w:p>
+      <w:pPr>
+        <w:pStyle w:val="ListParagraph"/>
+        <w:numPr>
+          <w:ilvl w:val="2"/>
+          <w:numId w:val="41"/>
+        </w:numPr>
+      </w:pPr>
+      <w:r>
+        <w:t>Bullseye</w:t>
+      </w:r>
+      <w:r>
+        <w:t xml:space="preserve"> -</w:t>
+      </w:r>
+      <w:r>
+        <w:t xml:space="preserve"> is the codename for the previous stable Debian release</w:t>
+      </w:r>
+    </w:p>
+    <w:p>
+      <w:pPr>
+        <w:pStyle w:val="ListParagraph"/>
+        <w:numPr>
+          <w:ilvl w:val="2"/>
+          <w:numId w:val="41"/>
+        </w:numPr>
+      </w:pPr>
+      <w:r>
+        <w:t>Alpine</w:t>
+      </w:r>
+      <w:r>
+        <w:t xml:space="preserve"> -</w:t>
+      </w:r>
+      <w:r>
+        <w:t xml:space="preserve"> is the “Dockerized” version of Alpine Linux</w:t>
+      </w:r>
+    </w:p>
+    <w:p>
+      <w:pPr>
+        <w:pStyle w:val="ListParagraph"/>
+        <w:ind w:left="2160"/>
+      </w:pPr>
+    </w:p>
+    <w:p>
+      <w:pPr>
+        <w:pStyle w:val="ListParagraph"/>
+        <w:numPr>
+          <w:ilvl w:val="0"/>
+          <w:numId w:val="41"/>
+        </w:numPr>
+        <w:rPr>
+          <w:i/>
+          <w:iCs/>
+        </w:rPr>
+      </w:pPr>
+      <w:r>
+        <w:t xml:space="preserve">Install </w:t>
+      </w:r>
+      <w:r>
+        <w:rPr>
+          <w:i/>
+          <w:iCs/>
+        </w:rPr>
+        <w:t>dbt-core</w:t>
+      </w:r>
+      <w:r>
+        <w:t xml:space="preserve"> and </w:t>
+      </w:r>
+      <w:r>
+        <w:rPr>
+          <w:i/>
+          <w:iCs/>
+        </w:rPr>
+        <w:t>dbt-sqlserver</w:t>
+      </w:r>
+      <w:r>
+        <w:t xml:space="preserve"> </w:t>
+      </w:r>
+      <w:r>
+        <w:rPr>
+          <w:i/>
+          <w:iCs/>
+        </w:rPr>
+        <w:t>adapter</w:t>
+      </w:r>
+      <w:r>
+        <w:t xml:space="preserve"> </w:t>
+      </w:r>
+      <w:r>
+        <w:t xml:space="preserve">via </w:t>
+      </w:r>
+      <w:r>
+        <w:rPr>
+          <w:i/>
+          <w:iCs/>
+        </w:rPr>
+        <w:t>Dockerfile</w:t>
+      </w:r>
+      <w:r>
+        <w:t>.</w:t>
+      </w:r>
+      <w:r>
+        <w:t xml:space="preserve"> </w:t>
+      </w:r>
+    </w:p>
+    <w:p>
+      <w:pPr>
+        <w:pStyle w:val="ListParagraph"/>
+        <w:rPr>
+          <w:i/>
+          <w:iCs/>
+        </w:rPr>
+      </w:pPr>
+    </w:p>
+    <w:p>
+      <w:pPr>
+        <w:pStyle w:val="ListParagraph"/>
+        <w:numPr>
+          <w:ilvl w:val="0"/>
+          <w:numId w:val="41"/>
+        </w:numPr>
+        <w:rPr>
+          <w:b/>
+          <w:bCs/>
+          <w:i/>
+          <w:iCs/>
+        </w:rPr>
+      </w:pPr>
+      <w:r>
+        <w:lastRenderedPageBreak/>
+        <w:t>Create</w:t>
+      </w:r>
+      <w:r>
+        <w:t xml:space="preserve"> working directory in host machine “</w:t>
+      </w:r>
+      <w:r>
+        <w:rPr>
+          <w:b/>
+          <w:bCs/>
+          <w:i/>
+          <w:iCs/>
+        </w:rPr>
+        <w:t>/dbt-learn-hands-on/</w:t>
+      </w:r>
+      <w:r>
+        <w:rPr>
+          <w:b/>
+          <w:bCs/>
+          <w:i/>
+          <w:iCs/>
+        </w:rPr>
+        <w:t>main/dbt-working-folder</w:t>
+      </w:r>
+      <w:r>
+        <w:t xml:space="preserve">” and mount it with </w:t>
+      </w:r>
+      <w:r>
+        <w:t xml:space="preserve">Docker container’s </w:t>
+      </w:r>
+      <w:r>
+        <w:t xml:space="preserve">working </w:t>
+      </w:r>
+      <w:r>
+        <w:t>directory</w:t>
+      </w:r>
+      <w:r>
+        <w:t xml:space="preserve"> using </w:t>
+      </w:r>
+      <w:r>
+        <w:rPr>
+          <w:i/>
+          <w:iCs/>
+        </w:rPr>
+        <w:t>Dockerfile</w:t>
+      </w:r>
+      <w:r>
+        <w:t xml:space="preserve">, so that any changes done through host machine can be synced </w:t>
+      </w:r>
+      <w:r>
+        <w:t>in</w:t>
+      </w:r>
+      <w:r>
+        <w:t xml:space="preserve"> container</w:t>
+      </w:r>
+      <w:r>
+        <w:t>’s working directory</w:t>
+      </w:r>
+      <w:r>
+        <w:t xml:space="preserve"> and vice versa.</w:t>
+      </w:r>
+    </w:p>
+    <w:p>
+      <w:pPr>
+        <w:pStyle w:val="ListParagraph"/>
+        <w:rPr>
+          <w:b/>
+          <w:bCs/>
+          <w:i/>
+          <w:iCs/>
+        </w:rPr>
+      </w:pPr>
+    </w:p>
+    <w:p>
+      <w:pPr>
+        <w:pStyle w:val="ListParagraph"/>
+        <w:numPr>
+          <w:ilvl w:val="0"/>
+          <w:numId w:val="41"/>
+        </w:numPr>
+      </w:pPr>
+      <w:r>
+        <w:t>Manually i</w:t>
+      </w:r>
+      <w:r>
+        <w:t>nstall SQL Server ODBC driver in the container</w:t>
+      </w:r>
+      <w:r>
+        <w:t>.</w:t>
+      </w:r>
+    </w:p>
+    <w:p>
+      <w:pPr>
+        <w:pStyle w:val="ListParagraph"/>
+      </w:pPr>
+    </w:p>
+    <w:p>
+      <w:pPr>
+        <w:pStyle w:val="ListParagraph"/>
+        <w:numPr>
+          <w:ilvl w:val="0"/>
+          <w:numId w:val="41"/>
+        </w:numPr>
+      </w:pPr>
+      <w:r>
+        <w:t xml:space="preserve">After the </w:t>
+      </w:r>
+      <w:r>
+        <w:t xml:space="preserve">ODBC </w:t>
+      </w:r>
+      <w:r>
+        <w:t xml:space="preserve">setup, connect </w:t>
+      </w:r>
+      <w:r>
+        <w:t xml:space="preserve">host machine’s </w:t>
+      </w:r>
+      <w:r>
+        <w:t xml:space="preserve">VS Code to python </w:t>
+      </w:r>
+      <w:r>
+        <w:t>interpreter present</w:t>
+      </w:r>
+      <w:r>
+        <w:t xml:space="preserve"> in Docker container.</w:t>
+      </w:r>
+    </w:p>
+    <w:p>
+      <w:pPr>
+        <w:pStyle w:val="ListParagraph"/>
+        <w:rPr>
+          <w:b/>
+          <w:bCs/>
+          <w:i/>
+          <w:iCs/>
+        </w:rPr>
+      </w:pPr>
+    </w:p>
+    <w:p>
+      <w:pPr>
+        <w:pStyle w:val="Heading2"/>
+      </w:pPr>
+      <w:r>
+        <w:t>Configure</w:t>
+      </w:r>
+      <w:r>
+        <w:t xml:space="preserve"> and create</w:t>
+      </w:r>
+      <w:r>
+        <w:t xml:space="preserve"> DBT</w:t>
+      </w:r>
+      <w:r>
+        <w:t xml:space="preserve"> project</w:t>
+      </w:r>
+    </w:p>
+    <w:p>
+      <w:pPr>
+        <w:rPr>
+          <w:b/>
+          <w:bCs/>
+          <w:i/>
+          <w:iCs/>
+        </w:rPr>
+      </w:pPr>
+      <w:r>
+        <w:rPr>
+          <w:b/>
+          <w:bCs/>
+          <w:i/>
+          <w:iCs/>
+        </w:rPr>
+        <w:t>Refer: /dbt-learn-hands-on</w:t>
+      </w:r>
+      <w:r>
+        <w:rPr>
+          <w:b/>
+          <w:bCs/>
+          <w:i/>
+          <w:iCs/>
+        </w:rPr>
+        <w:t>/main</w:t>
+      </w:r>
+      <w:r>
+        <w:rPr>
+          <w:b/>
+          <w:bCs/>
+          <w:i/>
+          <w:iCs/>
+        </w:rPr>
+        <w:t>/</w:t>
+      </w:r>
+      <w:r>
+        <w:rPr>
+          <w:b/>
+          <w:bCs/>
+          <w:i/>
+          <w:iCs/>
+        </w:rPr>
+        <w:t>configure-dbt-project.md</w:t>
+      </w:r>
+    </w:p>
+    <w:p>
+      <w:r>
+        <w:t xml:space="preserve">Following steps are taken to </w:t>
+      </w:r>
+      <w:r>
+        <w:t xml:space="preserve">configure and create </w:t>
+      </w:r>
+      <w:r>
+        <w:t>DBT</w:t>
+      </w:r>
+      <w:r>
+        <w:t xml:space="preserve"> </w:t>
+      </w:r>
+      <w:r>
+        <w:t xml:space="preserve">folder structure </w:t>
+      </w:r>
+      <w:r>
+        <w:t xml:space="preserve">in the container </w:t>
+      </w:r>
+      <w:r>
+        <w:t xml:space="preserve">– </w:t>
+      </w:r>
+    </w:p>
+    <w:p>
+      <w:pPr>
+        <w:pStyle w:val="ListParagraph"/>
+        <w:numPr>
+          <w:ilvl w:val="0"/>
+          <w:numId w:val="43"/>
+        </w:numPr>
+      </w:pPr>
+      <w:r>
+        <w:t>Create a Python Virtual Environment in the Docker Container and Activate It</w:t>
+      </w:r>
+      <w:r>
+        <w:t>.</w:t>
+      </w:r>
+    </w:p>
+    <w:p>
+      <w:pPr>
+        <w:pStyle w:val="ListParagraph"/>
+      </w:pPr>
+    </w:p>
+    <w:p>
+      <w:pPr>
+        <w:pStyle w:val="ListParagraph"/>
+        <w:numPr>
+          <w:ilvl w:val="0"/>
+          <w:numId w:val="43"/>
+        </w:numPr>
+      </w:pPr>
+      <w:r>
+        <w:t>Create DBT Config/Profile Folder</w:t>
+      </w:r>
+      <w:r>
+        <w:t xml:space="preserve"> –</w:t>
+      </w:r>
+      <w:r>
+        <w:t xml:space="preserve"> P</w:t>
+      </w:r>
+      <w:r>
+        <w:t xml:space="preserve">rofile folder </w:t>
+      </w:r>
+      <w:r>
+        <w:rPr>
+          <w:b/>
+          <w:bCs/>
+          <w:i/>
+          <w:iCs/>
+        </w:rPr>
+        <w:t>.dbt</w:t>
+      </w:r>
+      <w:r>
+        <w:rPr>
+          <w:b/>
+          <w:bCs/>
+        </w:rPr>
+        <w:t xml:space="preserve"> </w:t>
+      </w:r>
+      <w:r>
+        <w:t xml:space="preserve">should be created </w:t>
+      </w:r>
+      <w:r>
+        <w:t xml:space="preserve">at </w:t>
+      </w:r>
+      <w:r>
+        <w:rPr>
+          <w:b/>
+          <w:bCs/>
+          <w:i/>
+          <w:iCs/>
+        </w:rPr>
+        <w:t>root</w:t>
+      </w:r>
+      <w:r>
+        <w:t xml:space="preserve"> directory</w:t>
+      </w:r>
+      <w:r>
+        <w:t xml:space="preserve">. </w:t>
+      </w:r>
+      <w:r>
+        <w:t xml:space="preserve">While initializing a DBT project using </w:t>
+      </w:r>
+      <w:r>
+        <w:rPr>
+          <w:b/>
+          <w:bCs/>
+          <w:i/>
+          <w:iCs/>
+        </w:rPr>
+        <w:t>dbt init &lt;project_name&gt;</w:t>
+      </w:r>
+      <w:r>
+        <w:rPr>
+          <w:i/>
+          <w:iCs/>
+        </w:rPr>
+        <w:t xml:space="preserve"> </w:t>
+      </w:r>
+      <w:r>
+        <w:t xml:space="preserve">a </w:t>
+      </w:r>
+      <w:r>
+        <w:rPr>
+          <w:b/>
+          <w:bCs/>
+          <w:i/>
+          <w:iCs/>
+        </w:rPr>
+        <w:t>profile</w:t>
+      </w:r>
+      <w:r>
+        <w:rPr>
+          <w:b/>
+          <w:bCs/>
+          <w:i/>
+          <w:iCs/>
+        </w:rPr>
+        <w:t>s</w:t>
+      </w:r>
+      <w:r>
+        <w:rPr>
+          <w:b/>
+          <w:bCs/>
+          <w:i/>
+          <w:iCs/>
+        </w:rPr>
+        <w:t>.yml</w:t>
+      </w:r>
+      <w:r>
+        <w:t xml:space="preserve"> file will be created at this location to hold </w:t>
+      </w:r>
+      <w:r>
+        <w:t xml:space="preserve">connection </w:t>
+      </w:r>
+      <w:r>
+        <w:t>details of the</w:t>
+      </w:r>
+      <w:r>
+        <w:t xml:space="preserve"> </w:t>
+      </w:r>
+      <w:r>
+        <w:t xml:space="preserve">database </w:t>
+      </w:r>
+      <w:r>
+        <w:t>to be used by the dbt for the transformations. In this case its SQL Server</w:t>
+      </w:r>
+      <w:r>
+        <w:t>.</w:t>
+      </w:r>
+    </w:p>
+    <w:p>
+      <w:pPr>
+        <w:pStyle w:val="ListParagraph"/>
+      </w:pPr>
+    </w:p>
+    <w:p>
+      <w:pPr>
+        <w:pStyle w:val="ListParagraph"/>
+        <w:numPr>
+          <w:ilvl w:val="0"/>
+          <w:numId w:val="43"/>
+        </w:numPr>
+      </w:pPr>
+      <w:r>
+        <w:t>Initialize DBT Project and Configure Database</w:t>
+      </w:r>
+      <w:r>
+        <w:t xml:space="preserve"> using </w:t>
+      </w:r>
+      <w:r>
+        <w:rPr>
+          <w:b/>
+          <w:bCs/>
+          <w:i/>
+          <w:iCs/>
+        </w:rPr>
+        <w:t>dbt init &lt;project_name&gt;</w:t>
+      </w:r>
+      <w:r>
+        <w:rPr>
+          <w:b/>
+          <w:bCs/>
+          <w:i/>
+          <w:iCs/>
+        </w:rPr>
+        <w:t xml:space="preserve"> </w:t>
+      </w:r>
+      <w:r>
+        <w:t>- after executing the initialization script, a dbt folder structure will be created</w:t>
+      </w:r>
+      <w:r>
+        <w:t>.</w:t>
+      </w:r>
+    </w:p>
+    <w:p>
+      <w:pPr>
+        <w:ind w:left="720"/>
+      </w:pPr>
+      <w:r>
+        <w:rPr>
+          <w:noProof/>
+        </w:rPr>
+        <w:drawing>
+          <wp:inline distT="0" distB="0" distL="0" distR="0" wp14:anchorId="641CC258" wp14:editId="1C542B26">
+            <wp:extent cx="3200400" cy="2979964"/>
+            <wp:effectExtent l="0" t="0" r="0" b="0"/>
+            <wp:docPr id="455664901" name="Picture 1"/>
+            <wp:cNvGraphicFramePr>
+              <a:graphicFrameLocks xmlns:a="http://schemas.openxmlformats.org/drawingml/2006/main" noChangeAspect="1"/>
+            </wp:cNvGraphicFramePr>
+            <a:graphic xmlns:a="http://schemas.openxmlformats.org/drawingml/2006/main">
+              <a:graphicData uri="http://schemas.openxmlformats.org/drawingml/2006/picture">
+                <pic:pic xmlns:pic="http://schemas.openxmlformats.org/drawingml/2006/picture">
+                  <pic:nvPicPr>
+                    <pic:cNvPr id="455664901" name=""/>
+                    <pic:cNvPicPr/>
+                  </pic:nvPicPr>
+                  <pic:blipFill>
+                    <a:blip r:embed="rId9"/>
+                    <a:stretch>
+                      <a:fillRect/>
+                    </a:stretch>
+                  </pic:blipFill>
+                  <pic:spPr>
+                    <a:xfrm>
+                      <a:off x="0" y="0"/>
+                      <a:ext cx="3203814" cy="2983143"/>
+                    </a:xfrm>
+                    <a:prstGeom prst="rect">
+                      <a:avLst/>
+                    </a:prstGeom>
+                  </pic:spPr>
+                </pic:pic>
+              </a:graphicData>
+            </a:graphic>
+          </wp:inline>
+        </w:drawing>
+      </w:r>
+    </w:p>
+    <w:p>
+      <w:pPr>
+        <w:ind w:left="720"/>
+      </w:pPr>
+    </w:p>
+    <w:p>
+      <w:pPr>
+        <w:pStyle w:val="ListParagraph"/>
+        <w:numPr>
+          <w:ilvl w:val="0"/>
+          <w:numId w:val="43"/>
+        </w:numPr>
+      </w:pPr>
+      <w:r>
+        <w:lastRenderedPageBreak/>
+        <w:t>Test DBT Database Connection</w:t>
+      </w:r>
+      <w:r>
+        <w:t xml:space="preserve"> using </w:t>
+      </w:r>
+      <w:r>
+        <w:rPr>
+          <w:b/>
+          <w:bCs/>
+          <w:i/>
+          <w:iCs/>
+        </w:rPr>
+        <w:t>dbt debug</w:t>
+      </w:r>
+      <w:r>
+        <w:rPr>
+          <w:b/>
+          <w:bCs/>
+          <w:i/>
+          <w:iCs/>
+        </w:rPr>
+        <w:t xml:space="preserve"> </w:t>
+      </w:r>
+      <w:r>
+        <w:t xml:space="preserve">– </w:t>
+      </w:r>
+    </w:p>
+    <w:p>
+      <w:pPr>
+        <w:pStyle w:val="ListParagraph"/>
+        <w:numPr>
+          <w:ilvl w:val="1"/>
+          <w:numId w:val="41"/>
+        </w:numPr>
+      </w:pPr>
+      <w:r>
+        <w:t xml:space="preserve">This command </w:t>
+      </w:r>
+      <w:r>
+        <w:t xml:space="preserve">will be executed in the dbt project folder to test the connection with </w:t>
+      </w:r>
+      <w:r>
+        <w:t>database</w:t>
+      </w:r>
+      <w:r>
+        <w:t xml:space="preserve"> used by DBT for the transformation, in this case its SQL Server.</w:t>
+      </w:r>
+      <w:r>
+        <w:t xml:space="preserve"> </w:t>
+      </w:r>
+    </w:p>
+    <w:p>
+      <w:pPr>
+        <w:pStyle w:val="ListParagraph"/>
+        <w:numPr>
+          <w:ilvl w:val="1"/>
+          <w:numId w:val="41"/>
+        </w:numPr>
+      </w:pPr>
+      <w:r>
+        <w:t>This command</w:t>
+      </w:r>
+      <w:r>
+        <w:t xml:space="preserve"> uses</w:t>
+      </w:r>
+      <w:r>
+        <w:t xml:space="preserve"> </w:t>
+      </w:r>
+      <w:r>
+        <w:rPr>
+          <w:b/>
+          <w:bCs/>
+          <w:i/>
+          <w:iCs/>
+        </w:rPr>
+        <w:t>profiles.yml</w:t>
+      </w:r>
+      <w:r>
+        <w:t xml:space="preserve"> file created in the above step.</w:t>
+      </w:r>
+    </w:p>
+    <w:p>
+      <w:pPr>
+        <w:pStyle w:val="ListParagraph"/>
+        <w:numPr>
+          <w:ilvl w:val="1"/>
+          <w:numId w:val="41"/>
+        </w:numPr>
+        <w:rPr>
+          <w:b/>
+          <w:bCs/>
+          <w:i/>
+          <w:iCs/>
+        </w:rPr>
+      </w:pPr>
+      <w:r>
+        <w:rPr>
+          <w:b/>
+          <w:bCs/>
+          <w:i/>
+          <w:iCs/>
+        </w:rPr>
+        <w:t xml:space="preserve">Note - </w:t>
+      </w:r>
+      <w:r>
+        <w:t>Generally,</w:t>
+      </w:r>
+      <w:r>
+        <w:t xml:space="preserve"> error occurs dung the testing, make sure that SQL Server connection </w:t>
+      </w:r>
+      <w:r>
+        <w:t xml:space="preserve">details in the </w:t>
+      </w:r>
+      <w:r>
+        <w:rPr>
+          <w:b/>
+          <w:bCs/>
+          <w:i/>
+          <w:iCs/>
+        </w:rPr>
+        <w:t>profiles.yml</w:t>
+      </w:r>
+      <w:r>
+        <w:rPr>
+          <w:b/>
+          <w:bCs/>
+          <w:i/>
+          <w:iCs/>
+        </w:rPr>
+        <w:t xml:space="preserve"> </w:t>
+      </w:r>
+      <w:r>
+        <w:t xml:space="preserve">file should be inline with the reference profile </w:t>
+      </w:r>
+      <w:r>
+        <w:t xml:space="preserve">file </w:t>
+      </w:r>
+      <w:r>
+        <w:t xml:space="preserve">exist at </w:t>
+      </w:r>
+      <w:r>
+        <w:rPr>
+          <w:b/>
+          <w:bCs/>
+          <w:i/>
+          <w:iCs/>
+        </w:rPr>
+        <w:t>“</w:t>
+      </w:r>
+      <w:r>
+        <w:rPr>
+          <w:b/>
+          <w:bCs/>
+          <w:i/>
+          <w:iCs/>
+        </w:rPr>
+        <w:t>/main/dbt-working-folder/dbt-sql-server-profile.yml</w:t>
+      </w:r>
+      <w:r>
+        <w:rPr>
+          <w:b/>
+          <w:bCs/>
+          <w:i/>
+          <w:iCs/>
+        </w:rPr>
+        <w:t>”</w:t>
+      </w:r>
+      <w:r>
+        <w:rPr>
+          <w:b/>
+          <w:bCs/>
+          <w:i/>
+          <w:iCs/>
+        </w:rPr>
+        <w:t xml:space="preserve">, </w:t>
+      </w:r>
+      <w:r>
+        <w:t xml:space="preserve">if required copy the same content in </w:t>
+      </w:r>
+      <w:r>
+        <w:rPr>
+          <w:b/>
+          <w:bCs/>
+          <w:i/>
+          <w:iCs/>
+        </w:rPr>
+        <w:t>profiles.yml</w:t>
+      </w:r>
+      <w:r>
+        <w:t xml:space="preserve"> file.</w:t>
+      </w:r>
+    </w:p>
+    <w:p>
+      <w:pPr>
+        <w:pStyle w:val="ListParagraph"/>
+        <w:ind w:left="1440"/>
+        <w:rPr>
+          <w:b/>
+          <w:bCs/>
+          <w:i/>
+          <w:iCs/>
+        </w:rPr>
+      </w:pPr>
+    </w:p>
+    <w:p>
+      <w:pPr>
+        <w:pStyle w:val="ListParagraph"/>
+        <w:numPr>
+          <w:ilvl w:val="0"/>
+          <w:numId w:val="43"/>
+        </w:numPr>
+      </w:pPr>
+      <w:r>
+        <w:t>Clean DBT Project Folder</w:t>
+      </w:r>
+      <w:r>
+        <w:t xml:space="preserve"> – This is required to delete examples exist in the dbt </w:t>
+      </w:r>
+      <w:r>
+        <w:t xml:space="preserve">project </w:t>
+      </w:r>
+      <w:r>
+        <w:t>folder</w:t>
+      </w:r>
+      <w:r>
+        <w:t>.</w:t>
+      </w:r>
+    </w:p>
+    <w:p>
+      <w:pPr>
+        <w:pStyle w:val="Heading1"/>
+      </w:pPr>
       <w:bookmarkStart w:id="1" w:name="_Toc182406587"/>
       <w:r>
         <w:t>Appendix</w:t>
@@ -1876,6 +3035,130 @@
         <w:t>Important Links</w:t>
       </w:r>
       <w:bookmarkEnd w:id="2"/>
+    </w:p>
+    <w:p>
+      <w:pPr>
+        <w:pStyle w:val="ListParagraph"/>
+        <w:numPr>
+          <w:ilvl w:val="0"/>
+          <w:numId w:val="37"/>
+        </w:numPr>
+      </w:pPr>
+      <w:r>
+        <w:t>Docker</w:t>
+      </w:r>
+      <w:r>
+        <w:t>f</w:t>
+      </w:r>
+      <w:r>
+        <w:t xml:space="preserve">ile </w:t>
+      </w:r>
+    </w:p>
+    <w:p>
+      <w:pPr>
+        <w:pStyle w:val="ListParagraph"/>
+      </w:pPr>
+      <w:hyperlink r:id="rId10" w:history="1">
+        <w:r>
+          <w:rPr>
+            <w:rStyle w:val="Hyperlink"/>
+          </w:rPr>
+          <w:t>https://docs.docker.com/get-started/docker-concepts/building-images/writing-a-dockerfile/</w:t>
+        </w:r>
+      </w:hyperlink>
+      <w:r>
+        <w:t xml:space="preserve"> </w:t>
+      </w:r>
+    </w:p>
+    <w:p>
+      <w:pPr>
+        <w:pStyle w:val="ListParagraph"/>
+        <w:numPr>
+          <w:ilvl w:val="0"/>
+          <w:numId w:val="37"/>
+        </w:numPr>
+      </w:pPr>
+      <w:r>
+        <w:t>Docker</w:t>
+      </w:r>
+      <w:r>
+        <w:t>f</w:t>
+      </w:r>
+      <w:r>
+        <w:t>ile CMD, RUN and ENTRYPOINT</w:t>
+      </w:r>
+    </w:p>
+    <w:p>
+      <w:pPr>
+        <w:pStyle w:val="ListParagraph"/>
+      </w:pPr>
+      <w:hyperlink r:id="rId11" w:history="1">
+        <w:r>
+          <w:rPr>
+            <w:rStyle w:val="Hyperlink"/>
+          </w:rPr>
+          <w:t>https://www.docker.com/blog/docker-best-practices-choosing-between-run-cmd-and-entrypoint/</w:t>
+        </w:r>
+      </w:hyperlink>
+      <w:r>
+        <w:t xml:space="preserve"> </w:t>
+      </w:r>
+    </w:p>
+    <w:p>
+      <w:pPr>
+        <w:pStyle w:val="ListParagraph"/>
+        <w:numPr>
+          <w:ilvl w:val="0"/>
+          <w:numId w:val="37"/>
+        </w:numPr>
+      </w:pPr>
+      <w:r>
+        <w:t>Docker mount</w:t>
+      </w:r>
+    </w:p>
+    <w:p>
+      <w:pPr>
+        <w:pStyle w:val="ListParagraph"/>
+      </w:pPr>
+      <w:hyperlink r:id="rId12" w:history="1">
+        <w:r>
+          <w:rPr>
+            <w:rStyle w:val="Hyperlink"/>
+          </w:rPr>
+          <w:t>https://docs.docker.com/engine/storage/bind-mounts/</w:t>
+        </w:r>
+      </w:hyperlink>
+      <w:r>
+        <w:t xml:space="preserve"> </w:t>
+      </w:r>
+    </w:p>
+    <w:p>
+      <w:pPr>
+        <w:pStyle w:val="ListParagraph"/>
+        <w:numPr>
+          <w:ilvl w:val="0"/>
+          <w:numId w:val="37"/>
+        </w:numPr>
+      </w:pPr>
+      <w:r>
+        <w:t>DBT SQL Server Installation</w:t>
+      </w:r>
+    </w:p>
+    <w:p>
+      <w:pPr>
+        <w:pStyle w:val="ListParagraph"/>
+      </w:pPr>
+      <w:hyperlink r:id="rId13" w:history="1">
+        <w:r>
+          <w:rPr>
+            <w:rStyle w:val="Hyperlink"/>
+          </w:rPr>
+          <w:t>https://docs.getdbt.com/docs/core/connect-data-platform/mssql-setup</w:t>
+        </w:r>
+      </w:hyperlink>
+      <w:r>
+        <w:t xml:space="preserve"> </w:t>
+      </w:r>
     </w:p>
     <w:sectPr>
       <w:pgSz w:w="11906" w:h="16838"/>
@@ -2483,6 +3766,121 @@
     </w:lvl>
   </w:abstractNum>
   <w:abstractNum w:abstractNumId="5" w15:restartNumberingAfterBreak="0">
+    <w:nsid w:val="0FB83EFF"/>
+    <w:multiLevelType w:val="hybridMultilevel"/>
+    <w:tmpl w:val="9F840C24"/>
+    <w:lvl w:ilvl="0" w:tplc="86526898">
+      <w:start w:val="1"/>
+      <w:numFmt w:val="decimal"/>
+      <w:lvlText w:val="%1."/>
+      <w:lvlJc w:val="left"/>
+      <w:pPr>
+        <w:ind w:left="720" w:hanging="360"/>
+      </w:pPr>
+      <w:rPr>
+        <w:rFonts w:hint="default"/>
+        <w:b w:val="0"/>
+        <w:bCs w:val="0"/>
+      </w:rPr>
+    </w:lvl>
+    <w:lvl w:ilvl="1" w:tplc="40090003">
+      <w:start w:val="1"/>
+      <w:numFmt w:val="bullet"/>
+      <w:lvlText w:val="o"/>
+      <w:lvlJc w:val="left"/>
+      <w:pPr>
+        <w:ind w:left="1440" w:hanging="360"/>
+      </w:pPr>
+      <w:rPr>
+        <w:rFonts w:ascii="Courier New" w:hAnsi="Courier New" w:cs="Courier New" w:hint="default"/>
+      </w:rPr>
+    </w:lvl>
+    <w:lvl w:ilvl="2" w:tplc="40090005">
+      <w:start w:val="1"/>
+      <w:numFmt w:val="bullet"/>
+      <w:lvlText w:val=""/>
+      <w:lvlJc w:val="left"/>
+      <w:pPr>
+        <w:ind w:left="2160" w:hanging="360"/>
+      </w:pPr>
+      <w:rPr>
+        <w:rFonts w:ascii="Wingdings" w:hAnsi="Wingdings" w:hint="default"/>
+      </w:rPr>
+    </w:lvl>
+    <w:lvl w:ilvl="3" w:tplc="40090001" w:tentative="1">
+      <w:start w:val="1"/>
+      <w:numFmt w:val="bullet"/>
+      <w:lvlText w:val=""/>
+      <w:lvlJc w:val="left"/>
+      <w:pPr>
+        <w:ind w:left="2880" w:hanging="360"/>
+      </w:pPr>
+      <w:rPr>
+        <w:rFonts w:ascii="Symbol" w:hAnsi="Symbol" w:hint="default"/>
+      </w:rPr>
+    </w:lvl>
+    <w:lvl w:ilvl="4" w:tplc="40090003" w:tentative="1">
+      <w:start w:val="1"/>
+      <w:numFmt w:val="bullet"/>
+      <w:lvlText w:val="o"/>
+      <w:lvlJc w:val="left"/>
+      <w:pPr>
+        <w:ind w:left="3600" w:hanging="360"/>
+      </w:pPr>
+      <w:rPr>
+        <w:rFonts w:ascii="Courier New" w:hAnsi="Courier New" w:cs="Courier New" w:hint="default"/>
+      </w:rPr>
+    </w:lvl>
+    <w:lvl w:ilvl="5" w:tplc="40090005" w:tentative="1">
+      <w:start w:val="1"/>
+      <w:numFmt w:val="bullet"/>
+      <w:lvlText w:val=""/>
+      <w:lvlJc w:val="left"/>
+      <w:pPr>
+        <w:ind w:left="4320" w:hanging="360"/>
+      </w:pPr>
+      <w:rPr>
+        <w:rFonts w:ascii="Wingdings" w:hAnsi="Wingdings" w:hint="default"/>
+      </w:rPr>
+    </w:lvl>
+    <w:lvl w:ilvl="6" w:tplc="40090001" w:tentative="1">
+      <w:start w:val="1"/>
+      <w:numFmt w:val="bullet"/>
+      <w:lvlText w:val=""/>
+      <w:lvlJc w:val="left"/>
+      <w:pPr>
+        <w:ind w:left="5040" w:hanging="360"/>
+      </w:pPr>
+      <w:rPr>
+        <w:rFonts w:ascii="Symbol" w:hAnsi="Symbol" w:hint="default"/>
+      </w:rPr>
+    </w:lvl>
+    <w:lvl w:ilvl="7" w:tplc="40090003" w:tentative="1">
+      <w:start w:val="1"/>
+      <w:numFmt w:val="bullet"/>
+      <w:lvlText w:val="o"/>
+      <w:lvlJc w:val="left"/>
+      <w:pPr>
+        <w:ind w:left="5760" w:hanging="360"/>
+      </w:pPr>
+      <w:rPr>
+        <w:rFonts w:ascii="Courier New" w:hAnsi="Courier New" w:cs="Courier New" w:hint="default"/>
+      </w:rPr>
+    </w:lvl>
+    <w:lvl w:ilvl="8" w:tplc="40090005" w:tentative="1">
+      <w:start w:val="1"/>
+      <w:numFmt w:val="bullet"/>
+      <w:lvlText w:val=""/>
+      <w:lvlJc w:val="left"/>
+      <w:pPr>
+        <w:ind w:left="6480" w:hanging="360"/>
+      </w:pPr>
+      <w:rPr>
+        <w:rFonts w:ascii="Wingdings" w:hAnsi="Wingdings" w:hint="default"/>
+      </w:rPr>
+    </w:lvl>
+  </w:abstractNum>
+  <w:abstractNum w:abstractNumId="6" w15:restartNumberingAfterBreak="0">
     <w:nsid w:val="11256B21"/>
     <w:multiLevelType w:val="hybridMultilevel"/>
     <w:tmpl w:val="1332D4F4"/>
@@ -2571,7 +3969,7 @@
       </w:pPr>
     </w:lvl>
   </w:abstractNum>
-  <w:abstractNum w:abstractNumId="6" w15:restartNumberingAfterBreak="0">
+  <w:abstractNum w:abstractNumId="7" w15:restartNumberingAfterBreak="0">
     <w:nsid w:val="11AC2A11"/>
     <w:multiLevelType w:val="hybridMultilevel"/>
     <w:tmpl w:val="F8E04D72"/>
@@ -2684,7 +4082,7 @@
       </w:rPr>
     </w:lvl>
   </w:abstractNum>
-  <w:abstractNum w:abstractNumId="7" w15:restartNumberingAfterBreak="0">
+  <w:abstractNum w:abstractNumId="8" w15:restartNumberingAfterBreak="0">
     <w:nsid w:val="11B91F5F"/>
     <w:multiLevelType w:val="hybridMultilevel"/>
     <w:tmpl w:val="C18CAFF4"/>
@@ -2797,7 +4195,7 @@
       </w:rPr>
     </w:lvl>
   </w:abstractNum>
-  <w:abstractNum w:abstractNumId="8" w15:restartNumberingAfterBreak="0">
+  <w:abstractNum w:abstractNumId="9" w15:restartNumberingAfterBreak="0">
     <w:nsid w:val="139C043A"/>
     <w:multiLevelType w:val="hybridMultilevel"/>
     <w:tmpl w:val="FD9C0998"/>
@@ -2886,7 +4284,7 @@
       </w:pPr>
     </w:lvl>
   </w:abstractNum>
-  <w:abstractNum w:abstractNumId="9" w15:restartNumberingAfterBreak="0">
+  <w:abstractNum w:abstractNumId="10" w15:restartNumberingAfterBreak="0">
     <w:nsid w:val="1AD1762D"/>
     <w:multiLevelType w:val="hybridMultilevel"/>
     <w:tmpl w:val="2BC8E8A8"/>
@@ -2975,7 +4373,7 @@
       </w:pPr>
     </w:lvl>
   </w:abstractNum>
-  <w:abstractNum w:abstractNumId="10" w15:restartNumberingAfterBreak="0">
+  <w:abstractNum w:abstractNumId="11" w15:restartNumberingAfterBreak="0">
     <w:nsid w:val="27227416"/>
     <w:multiLevelType w:val="hybridMultilevel"/>
     <w:tmpl w:val="369C5982"/>
@@ -3088,7 +4486,93 @@
       </w:rPr>
     </w:lvl>
   </w:abstractNum>
-  <w:abstractNum w:abstractNumId="11" w15:restartNumberingAfterBreak="0">
+  <w:abstractNum w:abstractNumId="12" w15:restartNumberingAfterBreak="0">
+    <w:nsid w:val="29636C8B"/>
+    <w:multiLevelType w:val="hybridMultilevel"/>
+    <w:tmpl w:val="D296526A"/>
+    <w:lvl w:ilvl="0" w:tplc="4009000F">
+      <w:start w:val="1"/>
+      <w:numFmt w:val="decimal"/>
+      <w:lvlText w:val="%1."/>
+      <w:lvlJc w:val="left"/>
+      <w:pPr>
+        <w:ind w:left="720" w:hanging="360"/>
+      </w:pPr>
+    </w:lvl>
+    <w:lvl w:ilvl="1" w:tplc="40090019">
+      <w:start w:val="1"/>
+      <w:numFmt w:val="lowerLetter"/>
+      <w:lvlText w:val="%2."/>
+      <w:lvlJc w:val="left"/>
+      <w:pPr>
+        <w:ind w:left="1440" w:hanging="360"/>
+      </w:pPr>
+    </w:lvl>
+    <w:lvl w:ilvl="2" w:tplc="4009001B" w:tentative="1">
+      <w:start w:val="1"/>
+      <w:numFmt w:val="lowerRoman"/>
+      <w:lvlText w:val="%3."/>
+      <w:lvlJc w:val="right"/>
+      <w:pPr>
+        <w:ind w:left="2160" w:hanging="180"/>
+      </w:pPr>
+    </w:lvl>
+    <w:lvl w:ilvl="3" w:tplc="4009000F" w:tentative="1">
+      <w:start w:val="1"/>
+      <w:numFmt w:val="decimal"/>
+      <w:lvlText w:val="%4."/>
+      <w:lvlJc w:val="left"/>
+      <w:pPr>
+        <w:ind w:left="2880" w:hanging="360"/>
+      </w:pPr>
+    </w:lvl>
+    <w:lvl w:ilvl="4" w:tplc="40090019" w:tentative="1">
+      <w:start w:val="1"/>
+      <w:numFmt w:val="lowerLetter"/>
+      <w:lvlText w:val="%5."/>
+      <w:lvlJc w:val="left"/>
+      <w:pPr>
+        <w:ind w:left="3600" w:hanging="360"/>
+      </w:pPr>
+    </w:lvl>
+    <w:lvl w:ilvl="5" w:tplc="4009001B" w:tentative="1">
+      <w:start w:val="1"/>
+      <w:numFmt w:val="lowerRoman"/>
+      <w:lvlText w:val="%6."/>
+      <w:lvlJc w:val="right"/>
+      <w:pPr>
+        <w:ind w:left="4320" w:hanging="180"/>
+      </w:pPr>
+    </w:lvl>
+    <w:lvl w:ilvl="6" w:tplc="4009000F" w:tentative="1">
+      <w:start w:val="1"/>
+      <w:numFmt w:val="decimal"/>
+      <w:lvlText w:val="%7."/>
+      <w:lvlJc w:val="left"/>
+      <w:pPr>
+        <w:ind w:left="5040" w:hanging="360"/>
+      </w:pPr>
+    </w:lvl>
+    <w:lvl w:ilvl="7" w:tplc="40090019" w:tentative="1">
+      <w:start w:val="1"/>
+      <w:numFmt w:val="lowerLetter"/>
+      <w:lvlText w:val="%8."/>
+      <w:lvlJc w:val="left"/>
+      <w:pPr>
+        <w:ind w:left="5760" w:hanging="360"/>
+      </w:pPr>
+    </w:lvl>
+    <w:lvl w:ilvl="8" w:tplc="4009001B" w:tentative="1">
+      <w:start w:val="1"/>
+      <w:numFmt w:val="lowerRoman"/>
+      <w:lvlText w:val="%9."/>
+      <w:lvlJc w:val="right"/>
+      <w:pPr>
+        <w:ind w:left="6480" w:hanging="180"/>
+      </w:pPr>
+    </w:lvl>
+  </w:abstractNum>
+  <w:abstractNum w:abstractNumId="13" w15:restartNumberingAfterBreak="0">
     <w:nsid w:val="2B301708"/>
     <w:multiLevelType w:val="hybridMultilevel"/>
     <w:tmpl w:val="A3AEDF28"/>
@@ -3201,7 +4685,7 @@
       </w:rPr>
     </w:lvl>
   </w:abstractNum>
-  <w:abstractNum w:abstractNumId="12" w15:restartNumberingAfterBreak="0">
+  <w:abstractNum w:abstractNumId="14" w15:restartNumberingAfterBreak="0">
     <w:nsid w:val="2C201400"/>
     <w:multiLevelType w:val="hybridMultilevel"/>
     <w:tmpl w:val="2CFE8FE6"/>
@@ -3314,7 +4798,7 @@
       </w:rPr>
     </w:lvl>
   </w:abstractNum>
-  <w:abstractNum w:abstractNumId="13" w15:restartNumberingAfterBreak="0">
+  <w:abstractNum w:abstractNumId="15" w15:restartNumberingAfterBreak="0">
     <w:nsid w:val="2DF42FED"/>
     <w:multiLevelType w:val="hybridMultilevel"/>
     <w:tmpl w:val="369C5982"/>
@@ -3427,7 +4911,7 @@
       </w:rPr>
     </w:lvl>
   </w:abstractNum>
-  <w:abstractNum w:abstractNumId="14" w15:restartNumberingAfterBreak="0">
+  <w:abstractNum w:abstractNumId="16" w15:restartNumberingAfterBreak="0">
     <w:nsid w:val="349B6F06"/>
     <w:multiLevelType w:val="hybridMultilevel"/>
     <w:tmpl w:val="48CAC99E"/>
@@ -3516,7 +5000,120 @@
       </w:pPr>
     </w:lvl>
   </w:abstractNum>
-  <w:abstractNum w:abstractNumId="15" w15:restartNumberingAfterBreak="0">
+  <w:abstractNum w:abstractNumId="17" w15:restartNumberingAfterBreak="0">
+    <w:nsid w:val="37370318"/>
+    <w:multiLevelType w:val="hybridMultilevel"/>
+    <w:tmpl w:val="BF9C3CE4"/>
+    <w:lvl w:ilvl="0" w:tplc="40090001">
+      <w:start w:val="1"/>
+      <w:numFmt w:val="bullet"/>
+      <w:lvlText w:val=""/>
+      <w:lvlJc w:val="left"/>
+      <w:pPr>
+        <w:ind w:left="720" w:hanging="360"/>
+      </w:pPr>
+      <w:rPr>
+        <w:rFonts w:ascii="Symbol" w:hAnsi="Symbol" w:hint="default"/>
+      </w:rPr>
+    </w:lvl>
+    <w:lvl w:ilvl="1" w:tplc="40090003" w:tentative="1">
+      <w:start w:val="1"/>
+      <w:numFmt w:val="bullet"/>
+      <w:lvlText w:val="o"/>
+      <w:lvlJc w:val="left"/>
+      <w:pPr>
+        <w:ind w:left="1440" w:hanging="360"/>
+      </w:pPr>
+      <w:rPr>
+        <w:rFonts w:ascii="Courier New" w:hAnsi="Courier New" w:cs="Courier New" w:hint="default"/>
+      </w:rPr>
+    </w:lvl>
+    <w:lvl w:ilvl="2" w:tplc="40090005" w:tentative="1">
+      <w:start w:val="1"/>
+      <w:numFmt w:val="bullet"/>
+      <w:lvlText w:val=""/>
+      <w:lvlJc w:val="left"/>
+      <w:pPr>
+        <w:ind w:left="2160" w:hanging="360"/>
+      </w:pPr>
+      <w:rPr>
+        <w:rFonts w:ascii="Wingdings" w:hAnsi="Wingdings" w:hint="default"/>
+      </w:rPr>
+    </w:lvl>
+    <w:lvl w:ilvl="3" w:tplc="40090001" w:tentative="1">
+      <w:start w:val="1"/>
+      <w:numFmt w:val="bullet"/>
+      <w:lvlText w:val=""/>
+      <w:lvlJc w:val="left"/>
+      <w:pPr>
+        <w:ind w:left="2880" w:hanging="360"/>
+      </w:pPr>
+      <w:rPr>
+        <w:rFonts w:ascii="Symbol" w:hAnsi="Symbol" w:hint="default"/>
+      </w:rPr>
+    </w:lvl>
+    <w:lvl w:ilvl="4" w:tplc="40090003" w:tentative="1">
+      <w:start w:val="1"/>
+      <w:numFmt w:val="bullet"/>
+      <w:lvlText w:val="o"/>
+      <w:lvlJc w:val="left"/>
+      <w:pPr>
+        <w:ind w:left="3600" w:hanging="360"/>
+      </w:pPr>
+      <w:rPr>
+        <w:rFonts w:ascii="Courier New" w:hAnsi="Courier New" w:cs="Courier New" w:hint="default"/>
+      </w:rPr>
+    </w:lvl>
+    <w:lvl w:ilvl="5" w:tplc="40090005" w:tentative="1">
+      <w:start w:val="1"/>
+      <w:numFmt w:val="bullet"/>
+      <w:lvlText w:val=""/>
+      <w:lvlJc w:val="left"/>
+      <w:pPr>
+        <w:ind w:left="4320" w:hanging="360"/>
+      </w:pPr>
+      <w:rPr>
+        <w:rFonts w:ascii="Wingdings" w:hAnsi="Wingdings" w:hint="default"/>
+      </w:rPr>
+    </w:lvl>
+    <w:lvl w:ilvl="6" w:tplc="40090001" w:tentative="1">
+      <w:start w:val="1"/>
+      <w:numFmt w:val="bullet"/>
+      <w:lvlText w:val=""/>
+      <w:lvlJc w:val="left"/>
+      <w:pPr>
+        <w:ind w:left="5040" w:hanging="360"/>
+      </w:pPr>
+      <w:rPr>
+        <w:rFonts w:ascii="Symbol" w:hAnsi="Symbol" w:hint="default"/>
+      </w:rPr>
+    </w:lvl>
+    <w:lvl w:ilvl="7" w:tplc="40090003" w:tentative="1">
+      <w:start w:val="1"/>
+      <w:numFmt w:val="bullet"/>
+      <w:lvlText w:val="o"/>
+      <w:lvlJc w:val="left"/>
+      <w:pPr>
+        <w:ind w:left="5760" w:hanging="360"/>
+      </w:pPr>
+      <w:rPr>
+        <w:rFonts w:ascii="Courier New" w:hAnsi="Courier New" w:cs="Courier New" w:hint="default"/>
+      </w:rPr>
+    </w:lvl>
+    <w:lvl w:ilvl="8" w:tplc="40090005" w:tentative="1">
+      <w:start w:val="1"/>
+      <w:numFmt w:val="bullet"/>
+      <w:lvlText w:val=""/>
+      <w:lvlJc w:val="left"/>
+      <w:pPr>
+        <w:ind w:left="6480" w:hanging="360"/>
+      </w:pPr>
+      <w:rPr>
+        <w:rFonts w:ascii="Wingdings" w:hAnsi="Wingdings" w:hint="default"/>
+      </w:rPr>
+    </w:lvl>
+  </w:abstractNum>
+  <w:abstractNum w:abstractNumId="18" w15:restartNumberingAfterBreak="0">
     <w:nsid w:val="3D604800"/>
     <w:multiLevelType w:val="hybridMultilevel"/>
     <w:tmpl w:val="EBACE7A2"/>
@@ -3629,7 +5226,7 @@
       </w:rPr>
     </w:lvl>
   </w:abstractNum>
-  <w:abstractNum w:abstractNumId="16" w15:restartNumberingAfterBreak="0">
+  <w:abstractNum w:abstractNumId="19" w15:restartNumberingAfterBreak="0">
     <w:nsid w:val="419F421F"/>
     <w:multiLevelType w:val="hybridMultilevel"/>
     <w:tmpl w:val="CAEC5B22"/>
@@ -3718,7 +5315,7 @@
       </w:pPr>
     </w:lvl>
   </w:abstractNum>
-  <w:abstractNum w:abstractNumId="17" w15:restartNumberingAfterBreak="0">
+  <w:abstractNum w:abstractNumId="20" w15:restartNumberingAfterBreak="0">
     <w:nsid w:val="49981A9F"/>
     <w:multiLevelType w:val="hybridMultilevel"/>
     <w:tmpl w:val="62EEB59A"/>
@@ -3807,7 +5404,120 @@
       </w:pPr>
     </w:lvl>
   </w:abstractNum>
-  <w:abstractNum w:abstractNumId="18" w15:restartNumberingAfterBreak="0">
+  <w:abstractNum w:abstractNumId="21" w15:restartNumberingAfterBreak="0">
+    <w:nsid w:val="4B3F03D3"/>
+    <w:multiLevelType w:val="hybridMultilevel"/>
+    <w:tmpl w:val="84C02D6C"/>
+    <w:lvl w:ilvl="0" w:tplc="40090001">
+      <w:start w:val="1"/>
+      <w:numFmt w:val="bullet"/>
+      <w:lvlText w:val=""/>
+      <w:lvlJc w:val="left"/>
+      <w:pPr>
+        <w:ind w:left="720" w:hanging="360"/>
+      </w:pPr>
+      <w:rPr>
+        <w:rFonts w:ascii="Symbol" w:hAnsi="Symbol" w:hint="default"/>
+      </w:rPr>
+    </w:lvl>
+    <w:lvl w:ilvl="1" w:tplc="40090003" w:tentative="1">
+      <w:start w:val="1"/>
+      <w:numFmt w:val="bullet"/>
+      <w:lvlText w:val="o"/>
+      <w:lvlJc w:val="left"/>
+      <w:pPr>
+        <w:ind w:left="1440" w:hanging="360"/>
+      </w:pPr>
+      <w:rPr>
+        <w:rFonts w:ascii="Courier New" w:hAnsi="Courier New" w:cs="Courier New" w:hint="default"/>
+      </w:rPr>
+    </w:lvl>
+    <w:lvl w:ilvl="2" w:tplc="40090005" w:tentative="1">
+      <w:start w:val="1"/>
+      <w:numFmt w:val="bullet"/>
+      <w:lvlText w:val=""/>
+      <w:lvlJc w:val="left"/>
+      <w:pPr>
+        <w:ind w:left="2160" w:hanging="360"/>
+      </w:pPr>
+      <w:rPr>
+        <w:rFonts w:ascii="Wingdings" w:hAnsi="Wingdings" w:hint="default"/>
+      </w:rPr>
+    </w:lvl>
+    <w:lvl w:ilvl="3" w:tplc="40090001" w:tentative="1">
+      <w:start w:val="1"/>
+      <w:numFmt w:val="bullet"/>
+      <w:lvlText w:val=""/>
+      <w:lvlJc w:val="left"/>
+      <w:pPr>
+        <w:ind w:left="2880" w:hanging="360"/>
+      </w:pPr>
+      <w:rPr>
+        <w:rFonts w:ascii="Symbol" w:hAnsi="Symbol" w:hint="default"/>
+      </w:rPr>
+    </w:lvl>
+    <w:lvl w:ilvl="4" w:tplc="40090003" w:tentative="1">
+      <w:start w:val="1"/>
+      <w:numFmt w:val="bullet"/>
+      <w:lvlText w:val="o"/>
+      <w:lvlJc w:val="left"/>
+      <w:pPr>
+        <w:ind w:left="3600" w:hanging="360"/>
+      </w:pPr>
+      <w:rPr>
+        <w:rFonts w:ascii="Courier New" w:hAnsi="Courier New" w:cs="Courier New" w:hint="default"/>
+      </w:rPr>
+    </w:lvl>
+    <w:lvl w:ilvl="5" w:tplc="40090005" w:tentative="1">
+      <w:start w:val="1"/>
+      <w:numFmt w:val="bullet"/>
+      <w:lvlText w:val=""/>
+      <w:lvlJc w:val="left"/>
+      <w:pPr>
+        <w:ind w:left="4320" w:hanging="360"/>
+      </w:pPr>
+      <w:rPr>
+        <w:rFonts w:ascii="Wingdings" w:hAnsi="Wingdings" w:hint="default"/>
+      </w:rPr>
+    </w:lvl>
+    <w:lvl w:ilvl="6" w:tplc="40090001" w:tentative="1">
+      <w:start w:val="1"/>
+      <w:numFmt w:val="bullet"/>
+      <w:lvlText w:val=""/>
+      <w:lvlJc w:val="left"/>
+      <w:pPr>
+        <w:ind w:left="5040" w:hanging="360"/>
+      </w:pPr>
+      <w:rPr>
+        <w:rFonts w:ascii="Symbol" w:hAnsi="Symbol" w:hint="default"/>
+      </w:rPr>
+    </w:lvl>
+    <w:lvl w:ilvl="7" w:tplc="40090003" w:tentative="1">
+      <w:start w:val="1"/>
+      <w:numFmt w:val="bullet"/>
+      <w:lvlText w:val="o"/>
+      <w:lvlJc w:val="left"/>
+      <w:pPr>
+        <w:ind w:left="5760" w:hanging="360"/>
+      </w:pPr>
+      <w:rPr>
+        <w:rFonts w:ascii="Courier New" w:hAnsi="Courier New" w:cs="Courier New" w:hint="default"/>
+      </w:rPr>
+    </w:lvl>
+    <w:lvl w:ilvl="8" w:tplc="40090005" w:tentative="1">
+      <w:start w:val="1"/>
+      <w:numFmt w:val="bullet"/>
+      <w:lvlText w:val=""/>
+      <w:lvlJc w:val="left"/>
+      <w:pPr>
+        <w:ind w:left="6480" w:hanging="360"/>
+      </w:pPr>
+      <w:rPr>
+        <w:rFonts w:ascii="Wingdings" w:hAnsi="Wingdings" w:hint="default"/>
+      </w:rPr>
+    </w:lvl>
+  </w:abstractNum>
+  <w:abstractNum w:abstractNumId="22" w15:restartNumberingAfterBreak="0">
     <w:nsid w:val="4ECC20BC"/>
     <w:multiLevelType w:val="multilevel"/>
     <w:tmpl w:val="F386FD16"/>
@@ -3956,7 +5666,7 @@
       </w:rPr>
     </w:lvl>
   </w:abstractNum>
-  <w:abstractNum w:abstractNumId="19" w15:restartNumberingAfterBreak="0">
+  <w:abstractNum w:abstractNumId="23" w15:restartNumberingAfterBreak="0">
     <w:nsid w:val="50B43EA9"/>
     <w:multiLevelType w:val="hybridMultilevel"/>
     <w:tmpl w:val="31E694BA"/>
@@ -4069,7 +5779,7 @@
       </w:rPr>
     </w:lvl>
   </w:abstractNum>
-  <w:abstractNum w:abstractNumId="20" w15:restartNumberingAfterBreak="0">
+  <w:abstractNum w:abstractNumId="24" w15:restartNumberingAfterBreak="0">
     <w:nsid w:val="51B72C58"/>
     <w:multiLevelType w:val="hybridMultilevel"/>
     <w:tmpl w:val="D79CF382"/>
@@ -4158,7 +5868,7 @@
       </w:pPr>
     </w:lvl>
   </w:abstractNum>
-  <w:abstractNum w:abstractNumId="21" w15:restartNumberingAfterBreak="0">
+  <w:abstractNum w:abstractNumId="25" w15:restartNumberingAfterBreak="0">
     <w:nsid w:val="54533A25"/>
     <w:multiLevelType w:val="hybridMultilevel"/>
     <w:tmpl w:val="419C6530"/>
@@ -4271,7 +5981,120 @@
       </w:rPr>
     </w:lvl>
   </w:abstractNum>
-  <w:abstractNum w:abstractNumId="22" w15:restartNumberingAfterBreak="0">
+  <w:abstractNum w:abstractNumId="26" w15:restartNumberingAfterBreak="0">
+    <w:nsid w:val="55C52733"/>
+    <w:multiLevelType w:val="hybridMultilevel"/>
+    <w:tmpl w:val="24C84DEE"/>
+    <w:lvl w:ilvl="0" w:tplc="40090003">
+      <w:start w:val="1"/>
+      <w:numFmt w:val="bullet"/>
+      <w:lvlText w:val="o"/>
+      <w:lvlJc w:val="left"/>
+      <w:pPr>
+        <w:ind w:left="1080" w:hanging="360"/>
+      </w:pPr>
+      <w:rPr>
+        <w:rFonts w:ascii="Courier New" w:hAnsi="Courier New" w:cs="Courier New" w:hint="default"/>
+      </w:rPr>
+    </w:lvl>
+    <w:lvl w:ilvl="1" w:tplc="40090003">
+      <w:start w:val="1"/>
+      <w:numFmt w:val="bullet"/>
+      <w:lvlText w:val="o"/>
+      <w:lvlJc w:val="left"/>
+      <w:pPr>
+        <w:ind w:left="1080" w:hanging="360"/>
+      </w:pPr>
+      <w:rPr>
+        <w:rFonts w:ascii="Courier New" w:hAnsi="Courier New" w:cs="Courier New" w:hint="default"/>
+      </w:rPr>
+    </w:lvl>
+    <w:lvl w:ilvl="2" w:tplc="40090005" w:tentative="1">
+      <w:start w:val="1"/>
+      <w:numFmt w:val="bullet"/>
+      <w:lvlText w:val=""/>
+      <w:lvlJc w:val="left"/>
+      <w:pPr>
+        <w:ind w:left="1800" w:hanging="360"/>
+      </w:pPr>
+      <w:rPr>
+        <w:rFonts w:ascii="Wingdings" w:hAnsi="Wingdings" w:hint="default"/>
+      </w:rPr>
+    </w:lvl>
+    <w:lvl w:ilvl="3" w:tplc="40090001" w:tentative="1">
+      <w:start w:val="1"/>
+      <w:numFmt w:val="bullet"/>
+      <w:lvlText w:val=""/>
+      <w:lvlJc w:val="left"/>
+      <w:pPr>
+        <w:ind w:left="2520" w:hanging="360"/>
+      </w:pPr>
+      <w:rPr>
+        <w:rFonts w:ascii="Symbol" w:hAnsi="Symbol" w:hint="default"/>
+      </w:rPr>
+    </w:lvl>
+    <w:lvl w:ilvl="4" w:tplc="40090003" w:tentative="1">
+      <w:start w:val="1"/>
+      <w:numFmt w:val="bullet"/>
+      <w:lvlText w:val="o"/>
+      <w:lvlJc w:val="left"/>
+      <w:pPr>
+        <w:ind w:left="3240" w:hanging="360"/>
+      </w:pPr>
+      <w:rPr>
+        <w:rFonts w:ascii="Courier New" w:hAnsi="Courier New" w:cs="Courier New" w:hint="default"/>
+      </w:rPr>
+    </w:lvl>
+    <w:lvl w:ilvl="5" w:tplc="40090005" w:tentative="1">
+      <w:start w:val="1"/>
+      <w:numFmt w:val="bullet"/>
+      <w:lvlText w:val=""/>
+      <w:lvlJc w:val="left"/>
+      <w:pPr>
+        <w:ind w:left="3960" w:hanging="360"/>
+      </w:pPr>
+      <w:rPr>
+        <w:rFonts w:ascii="Wingdings" w:hAnsi="Wingdings" w:hint="default"/>
+      </w:rPr>
+    </w:lvl>
+    <w:lvl w:ilvl="6" w:tplc="40090001" w:tentative="1">
+      <w:start w:val="1"/>
+      <w:numFmt w:val="bullet"/>
+      <w:lvlText w:val=""/>
+      <w:lvlJc w:val="left"/>
+      <w:pPr>
+        <w:ind w:left="4680" w:hanging="360"/>
+      </w:pPr>
+      <w:rPr>
+        <w:rFonts w:ascii="Symbol" w:hAnsi="Symbol" w:hint="default"/>
+      </w:rPr>
+    </w:lvl>
+    <w:lvl w:ilvl="7" w:tplc="40090003" w:tentative="1">
+      <w:start w:val="1"/>
+      <w:numFmt w:val="bullet"/>
+      <w:lvlText w:val="o"/>
+      <w:lvlJc w:val="left"/>
+      <w:pPr>
+        <w:ind w:left="5400" w:hanging="360"/>
+      </w:pPr>
+      <w:rPr>
+        <w:rFonts w:ascii="Courier New" w:hAnsi="Courier New" w:cs="Courier New" w:hint="default"/>
+      </w:rPr>
+    </w:lvl>
+    <w:lvl w:ilvl="8" w:tplc="40090005" w:tentative="1">
+      <w:start w:val="1"/>
+      <w:numFmt w:val="bullet"/>
+      <w:lvlText w:val=""/>
+      <w:lvlJc w:val="left"/>
+      <w:pPr>
+        <w:ind w:left="6120" w:hanging="360"/>
+      </w:pPr>
+      <w:rPr>
+        <w:rFonts w:ascii="Wingdings" w:hAnsi="Wingdings" w:hint="default"/>
+      </w:rPr>
+    </w:lvl>
+  </w:abstractNum>
+  <w:abstractNum w:abstractNumId="27" w15:restartNumberingAfterBreak="0">
     <w:nsid w:val="55C8186A"/>
     <w:multiLevelType w:val="hybridMultilevel"/>
     <w:tmpl w:val="9CBA11D6"/>
@@ -4384,7 +6207,96 @@
       </w:rPr>
     </w:lvl>
   </w:abstractNum>
-  <w:abstractNum w:abstractNumId="23" w15:restartNumberingAfterBreak="0">
+  <w:abstractNum w:abstractNumId="28" w15:restartNumberingAfterBreak="0">
+    <w:nsid w:val="5B3B37DB"/>
+    <w:multiLevelType w:val="hybridMultilevel"/>
+    <w:tmpl w:val="CFD83100"/>
+    <w:lvl w:ilvl="0" w:tplc="4009000F">
+      <w:start w:val="1"/>
+      <w:numFmt w:val="decimal"/>
+      <w:lvlText w:val="%1."/>
+      <w:lvlJc w:val="left"/>
+      <w:pPr>
+        <w:ind w:left="720" w:hanging="360"/>
+      </w:pPr>
+      <w:rPr>
+        <w:rFonts w:hint="default"/>
+      </w:rPr>
+    </w:lvl>
+    <w:lvl w:ilvl="1" w:tplc="40090019">
+      <w:start w:val="1"/>
+      <w:numFmt w:val="lowerLetter"/>
+      <w:lvlText w:val="%2."/>
+      <w:lvlJc w:val="left"/>
+      <w:pPr>
+        <w:ind w:left="1440" w:hanging="360"/>
+      </w:pPr>
+    </w:lvl>
+    <w:lvl w:ilvl="2" w:tplc="4009001B" w:tentative="1">
+      <w:start w:val="1"/>
+      <w:numFmt w:val="lowerRoman"/>
+      <w:lvlText w:val="%3."/>
+      <w:lvlJc w:val="right"/>
+      <w:pPr>
+        <w:ind w:left="2160" w:hanging="180"/>
+      </w:pPr>
+    </w:lvl>
+    <w:lvl w:ilvl="3" w:tplc="4009000F" w:tentative="1">
+      <w:start w:val="1"/>
+      <w:numFmt w:val="decimal"/>
+      <w:lvlText w:val="%4."/>
+      <w:lvlJc w:val="left"/>
+      <w:pPr>
+        <w:ind w:left="2880" w:hanging="360"/>
+      </w:pPr>
+    </w:lvl>
+    <w:lvl w:ilvl="4" w:tplc="40090019" w:tentative="1">
+      <w:start w:val="1"/>
+      <w:numFmt w:val="lowerLetter"/>
+      <w:lvlText w:val="%5."/>
+      <w:lvlJc w:val="left"/>
+      <w:pPr>
+        <w:ind w:left="3600" w:hanging="360"/>
+      </w:pPr>
+    </w:lvl>
+    <w:lvl w:ilvl="5" w:tplc="4009001B" w:tentative="1">
+      <w:start w:val="1"/>
+      <w:numFmt w:val="lowerRoman"/>
+      <w:lvlText w:val="%6."/>
+      <w:lvlJc w:val="right"/>
+      <w:pPr>
+        <w:ind w:left="4320" w:hanging="180"/>
+      </w:pPr>
+    </w:lvl>
+    <w:lvl w:ilvl="6" w:tplc="4009000F" w:tentative="1">
+      <w:start w:val="1"/>
+      <w:numFmt w:val="decimal"/>
+      <w:lvlText w:val="%7."/>
+      <w:lvlJc w:val="left"/>
+      <w:pPr>
+        <w:ind w:left="5040" w:hanging="360"/>
+      </w:pPr>
+    </w:lvl>
+    <w:lvl w:ilvl="7" w:tplc="40090019" w:tentative="1">
+      <w:start w:val="1"/>
+      <w:numFmt w:val="lowerLetter"/>
+      <w:lvlText w:val="%8."/>
+      <w:lvlJc w:val="left"/>
+      <w:pPr>
+        <w:ind w:left="5760" w:hanging="360"/>
+      </w:pPr>
+    </w:lvl>
+    <w:lvl w:ilvl="8" w:tplc="4009001B" w:tentative="1">
+      <w:start w:val="1"/>
+      <w:numFmt w:val="lowerRoman"/>
+      <w:lvlText w:val="%9."/>
+      <w:lvlJc w:val="right"/>
+      <w:pPr>
+        <w:ind w:left="6480" w:hanging="180"/>
+      </w:pPr>
+    </w:lvl>
+  </w:abstractNum>
+  <w:abstractNum w:abstractNumId="29" w15:restartNumberingAfterBreak="0">
     <w:nsid w:val="5DB65F53"/>
     <w:multiLevelType w:val="hybridMultilevel"/>
     <w:tmpl w:val="97F05436"/>
@@ -4497,7 +6409,7 @@
       </w:rPr>
     </w:lvl>
   </w:abstractNum>
-  <w:abstractNum w:abstractNumId="24" w15:restartNumberingAfterBreak="0">
+  <w:abstractNum w:abstractNumId="30" w15:restartNumberingAfterBreak="0">
     <w:nsid w:val="5F7D04FE"/>
     <w:multiLevelType w:val="hybridMultilevel"/>
     <w:tmpl w:val="DE5C21CE"/>
@@ -4586,7 +6498,120 @@
       </w:pPr>
     </w:lvl>
   </w:abstractNum>
-  <w:abstractNum w:abstractNumId="25" w15:restartNumberingAfterBreak="0">
+  <w:abstractNum w:abstractNumId="31" w15:restartNumberingAfterBreak="0">
+    <w:nsid w:val="646531C1"/>
+    <w:multiLevelType w:val="hybridMultilevel"/>
+    <w:tmpl w:val="E94231D0"/>
+    <w:lvl w:ilvl="0" w:tplc="40090001">
+      <w:start w:val="1"/>
+      <w:numFmt w:val="bullet"/>
+      <w:lvlText w:val=""/>
+      <w:lvlJc w:val="left"/>
+      <w:pPr>
+        <w:ind w:left="2160" w:hanging="360"/>
+      </w:pPr>
+      <w:rPr>
+        <w:rFonts w:ascii="Symbol" w:hAnsi="Symbol" w:hint="default"/>
+      </w:rPr>
+    </w:lvl>
+    <w:lvl w:ilvl="1" w:tplc="40090003" w:tentative="1">
+      <w:start w:val="1"/>
+      <w:numFmt w:val="bullet"/>
+      <w:lvlText w:val="o"/>
+      <w:lvlJc w:val="left"/>
+      <w:pPr>
+        <w:ind w:left="2880" w:hanging="360"/>
+      </w:pPr>
+      <w:rPr>
+        <w:rFonts w:ascii="Courier New" w:hAnsi="Courier New" w:cs="Courier New" w:hint="default"/>
+      </w:rPr>
+    </w:lvl>
+    <w:lvl w:ilvl="2" w:tplc="40090005" w:tentative="1">
+      <w:start w:val="1"/>
+      <w:numFmt w:val="bullet"/>
+      <w:lvlText w:val=""/>
+      <w:lvlJc w:val="left"/>
+      <w:pPr>
+        <w:ind w:left="3600" w:hanging="360"/>
+      </w:pPr>
+      <w:rPr>
+        <w:rFonts w:ascii="Wingdings" w:hAnsi="Wingdings" w:hint="default"/>
+      </w:rPr>
+    </w:lvl>
+    <w:lvl w:ilvl="3" w:tplc="40090001" w:tentative="1">
+      <w:start w:val="1"/>
+      <w:numFmt w:val="bullet"/>
+      <w:lvlText w:val=""/>
+      <w:lvlJc w:val="left"/>
+      <w:pPr>
+        <w:ind w:left="4320" w:hanging="360"/>
+      </w:pPr>
+      <w:rPr>
+        <w:rFonts w:ascii="Symbol" w:hAnsi="Symbol" w:hint="default"/>
+      </w:rPr>
+    </w:lvl>
+    <w:lvl w:ilvl="4" w:tplc="40090003" w:tentative="1">
+      <w:start w:val="1"/>
+      <w:numFmt w:val="bullet"/>
+      <w:lvlText w:val="o"/>
+      <w:lvlJc w:val="left"/>
+      <w:pPr>
+        <w:ind w:left="5040" w:hanging="360"/>
+      </w:pPr>
+      <w:rPr>
+        <w:rFonts w:ascii="Courier New" w:hAnsi="Courier New" w:cs="Courier New" w:hint="default"/>
+      </w:rPr>
+    </w:lvl>
+    <w:lvl w:ilvl="5" w:tplc="40090005" w:tentative="1">
+      <w:start w:val="1"/>
+      <w:numFmt w:val="bullet"/>
+      <w:lvlText w:val=""/>
+      <w:lvlJc w:val="left"/>
+      <w:pPr>
+        <w:ind w:left="5760" w:hanging="360"/>
+      </w:pPr>
+      <w:rPr>
+        <w:rFonts w:ascii="Wingdings" w:hAnsi="Wingdings" w:hint="default"/>
+      </w:rPr>
+    </w:lvl>
+    <w:lvl w:ilvl="6" w:tplc="40090001" w:tentative="1">
+      <w:start w:val="1"/>
+      <w:numFmt w:val="bullet"/>
+      <w:lvlText w:val=""/>
+      <w:lvlJc w:val="left"/>
+      <w:pPr>
+        <w:ind w:left="6480" w:hanging="360"/>
+      </w:pPr>
+      <w:rPr>
+        <w:rFonts w:ascii="Symbol" w:hAnsi="Symbol" w:hint="default"/>
+      </w:rPr>
+    </w:lvl>
+    <w:lvl w:ilvl="7" w:tplc="40090003" w:tentative="1">
+      <w:start w:val="1"/>
+      <w:numFmt w:val="bullet"/>
+      <w:lvlText w:val="o"/>
+      <w:lvlJc w:val="left"/>
+      <w:pPr>
+        <w:ind w:left="7200" w:hanging="360"/>
+      </w:pPr>
+      <w:rPr>
+        <w:rFonts w:ascii="Courier New" w:hAnsi="Courier New" w:cs="Courier New" w:hint="default"/>
+      </w:rPr>
+    </w:lvl>
+    <w:lvl w:ilvl="8" w:tplc="40090005" w:tentative="1">
+      <w:start w:val="1"/>
+      <w:numFmt w:val="bullet"/>
+      <w:lvlText w:val=""/>
+      <w:lvlJc w:val="left"/>
+      <w:pPr>
+        <w:ind w:left="7920" w:hanging="360"/>
+      </w:pPr>
+      <w:rPr>
+        <w:rFonts w:ascii="Wingdings" w:hAnsi="Wingdings" w:hint="default"/>
+      </w:rPr>
+    </w:lvl>
+  </w:abstractNum>
+  <w:abstractNum w:abstractNumId="32" w15:restartNumberingAfterBreak="0">
     <w:nsid w:val="65C5742E"/>
     <w:multiLevelType w:val="hybridMultilevel"/>
     <w:tmpl w:val="CC985E68"/>
@@ -4675,7 +6700,7 @@
       </w:pPr>
     </w:lvl>
   </w:abstractNum>
-  <w:abstractNum w:abstractNumId="26" w15:restartNumberingAfterBreak="0">
+  <w:abstractNum w:abstractNumId="33" w15:restartNumberingAfterBreak="0">
     <w:nsid w:val="686D5E92"/>
     <w:multiLevelType w:val="hybridMultilevel"/>
     <w:tmpl w:val="A09865EC"/>
@@ -4788,7 +6813,7 @@
       </w:rPr>
     </w:lvl>
   </w:abstractNum>
-  <w:abstractNum w:abstractNumId="27" w15:restartNumberingAfterBreak="0">
+  <w:abstractNum w:abstractNumId="34" w15:restartNumberingAfterBreak="0">
     <w:nsid w:val="6BB14089"/>
     <w:multiLevelType w:val="hybridMultilevel"/>
     <w:tmpl w:val="D97AA2B4"/>
@@ -4901,7 +6926,7 @@
       </w:rPr>
     </w:lvl>
   </w:abstractNum>
-  <w:abstractNum w:abstractNumId="28" w15:restartNumberingAfterBreak="0">
+  <w:abstractNum w:abstractNumId="35" w15:restartNumberingAfterBreak="0">
     <w:nsid w:val="6BD511F0"/>
     <w:multiLevelType w:val="hybridMultilevel"/>
     <w:tmpl w:val="8A36E26C"/>
@@ -4990,7 +7015,7 @@
       </w:pPr>
     </w:lvl>
   </w:abstractNum>
-  <w:abstractNum w:abstractNumId="29" w15:restartNumberingAfterBreak="0">
+  <w:abstractNum w:abstractNumId="36" w15:restartNumberingAfterBreak="0">
     <w:nsid w:val="6EF32A0E"/>
     <w:multiLevelType w:val="hybridMultilevel"/>
     <w:tmpl w:val="DB32CC1C"/>
@@ -5079,7 +7104,7 @@
       </w:pPr>
     </w:lvl>
   </w:abstractNum>
-  <w:abstractNum w:abstractNumId="30" w15:restartNumberingAfterBreak="0">
+  <w:abstractNum w:abstractNumId="37" w15:restartNumberingAfterBreak="0">
     <w:nsid w:val="6F2A6D8B"/>
     <w:multiLevelType w:val="hybridMultilevel"/>
     <w:tmpl w:val="797C0D48"/>
@@ -5192,7 +7217,7 @@
       </w:rPr>
     </w:lvl>
   </w:abstractNum>
-  <w:abstractNum w:abstractNumId="31" w15:restartNumberingAfterBreak="0">
+  <w:abstractNum w:abstractNumId="38" w15:restartNumberingAfterBreak="0">
     <w:nsid w:val="74204539"/>
     <w:multiLevelType w:val="hybridMultilevel"/>
     <w:tmpl w:val="C96A837C"/>
@@ -5305,7 +7330,7 @@
       </w:rPr>
     </w:lvl>
   </w:abstractNum>
-  <w:abstractNum w:abstractNumId="32" w15:restartNumberingAfterBreak="0">
+  <w:abstractNum w:abstractNumId="39" w15:restartNumberingAfterBreak="0">
     <w:nsid w:val="772A648E"/>
     <w:multiLevelType w:val="hybridMultilevel"/>
     <w:tmpl w:val="DA268F38"/>
@@ -5418,7 +7443,7 @@
       </w:rPr>
     </w:lvl>
   </w:abstractNum>
-  <w:abstractNum w:abstractNumId="33" w15:restartNumberingAfterBreak="0">
+  <w:abstractNum w:abstractNumId="40" w15:restartNumberingAfterBreak="0">
     <w:nsid w:val="79A91ABA"/>
     <w:multiLevelType w:val="hybridMultilevel"/>
     <w:tmpl w:val="22D24A12"/>
@@ -5531,7 +7556,7 @@
       </w:rPr>
     </w:lvl>
   </w:abstractNum>
-  <w:abstractNum w:abstractNumId="34" w15:restartNumberingAfterBreak="0">
+  <w:abstractNum w:abstractNumId="41" w15:restartNumberingAfterBreak="0">
     <w:nsid w:val="79B1475C"/>
     <w:multiLevelType w:val="hybridMultilevel"/>
     <w:tmpl w:val="DE5C21CE"/>
@@ -5620,7 +7645,7 @@
       </w:pPr>
     </w:lvl>
   </w:abstractNum>
-  <w:abstractNum w:abstractNumId="35" w15:restartNumberingAfterBreak="0">
+  <w:abstractNum w:abstractNumId="42" w15:restartNumberingAfterBreak="0">
     <w:nsid w:val="7CB20CAB"/>
     <w:multiLevelType w:val="hybridMultilevel"/>
     <w:tmpl w:val="C1FA4BFE"/>
@@ -5710,94 +7735,94 @@
     </w:lvl>
   </w:abstractNum>
   <w:num w:numId="1" w16cid:durableId="2121803500">
-    <w:abstractNumId w:val="24"/>
+    <w:abstractNumId w:val="30"/>
   </w:num>
   <w:num w:numId="2" w16cid:durableId="2036538035">
-    <w:abstractNumId w:val="26"/>
+    <w:abstractNumId w:val="33"/>
   </w:num>
   <w:num w:numId="3" w16cid:durableId="1719622009">
+    <w:abstractNumId w:val="41"/>
+  </w:num>
+  <w:num w:numId="4" w16cid:durableId="338627486">
     <w:abstractNumId w:val="34"/>
   </w:num>
-  <w:num w:numId="4" w16cid:durableId="338627486">
+  <w:num w:numId="5" w16cid:durableId="658197654">
     <w:abstractNumId w:val="27"/>
   </w:num>
-  <w:num w:numId="5" w16cid:durableId="658197654">
-    <w:abstractNumId w:val="22"/>
-  </w:num>
   <w:num w:numId="6" w16cid:durableId="276528762">
-    <w:abstractNumId w:val="23"/>
+    <w:abstractNumId w:val="29"/>
   </w:num>
   <w:num w:numId="7" w16cid:durableId="1142423939">
+    <w:abstractNumId w:val="11"/>
+  </w:num>
+  <w:num w:numId="8" w16cid:durableId="1656447180">
+    <w:abstractNumId w:val="15"/>
+  </w:num>
+  <w:num w:numId="9" w16cid:durableId="881137134">
+    <w:abstractNumId w:val="39"/>
+  </w:num>
+  <w:num w:numId="10" w16cid:durableId="1365011472">
+    <w:abstractNumId w:val="38"/>
+  </w:num>
+  <w:num w:numId="11" w16cid:durableId="2116318442">
     <w:abstractNumId w:val="10"/>
   </w:num>
-  <w:num w:numId="8" w16cid:durableId="1656447180">
-    <w:abstractNumId w:val="13"/>
-  </w:num>
-  <w:num w:numId="9" w16cid:durableId="881137134">
-    <w:abstractNumId w:val="32"/>
-  </w:num>
-  <w:num w:numId="10" w16cid:durableId="1365011472">
-    <w:abstractNumId w:val="31"/>
-  </w:num>
-  <w:num w:numId="11" w16cid:durableId="2116318442">
-    <w:abstractNumId w:val="9"/>
-  </w:num>
   <w:num w:numId="12" w16cid:durableId="1238323393">
-    <w:abstractNumId w:val="17"/>
+    <w:abstractNumId w:val="20"/>
   </w:num>
   <w:num w:numId="13" w16cid:durableId="1545218244">
-    <w:abstractNumId w:val="7"/>
+    <w:abstractNumId w:val="8"/>
   </w:num>
   <w:num w:numId="14" w16cid:durableId="787435243">
-    <w:abstractNumId w:val="28"/>
+    <w:abstractNumId w:val="35"/>
   </w:num>
   <w:num w:numId="15" w16cid:durableId="2102682749">
-    <w:abstractNumId w:val="21"/>
+    <w:abstractNumId w:val="25"/>
   </w:num>
   <w:num w:numId="16" w16cid:durableId="883295021">
     <w:abstractNumId w:val="3"/>
   </w:num>
   <w:num w:numId="17" w16cid:durableId="2066954406">
-    <w:abstractNumId w:val="33"/>
+    <w:abstractNumId w:val="40"/>
   </w:num>
   <w:num w:numId="18" w16cid:durableId="1173952859">
-    <w:abstractNumId w:val="8"/>
+    <w:abstractNumId w:val="9"/>
   </w:num>
   <w:num w:numId="19" w16cid:durableId="1745759370">
-    <w:abstractNumId w:val="5"/>
+    <w:abstractNumId w:val="6"/>
   </w:num>
   <w:num w:numId="20" w16cid:durableId="837427941">
-    <w:abstractNumId w:val="30"/>
+    <w:abstractNumId w:val="37"/>
   </w:num>
   <w:num w:numId="21" w16cid:durableId="1061293153">
-    <w:abstractNumId w:val="14"/>
+    <w:abstractNumId w:val="16"/>
   </w:num>
   <w:num w:numId="22" w16cid:durableId="931277170">
     <w:abstractNumId w:val="1"/>
   </w:num>
   <w:num w:numId="23" w16cid:durableId="1349214590">
-    <w:abstractNumId w:val="25"/>
+    <w:abstractNumId w:val="32"/>
   </w:num>
   <w:num w:numId="24" w16cid:durableId="2043900437">
-    <w:abstractNumId w:val="29"/>
+    <w:abstractNumId w:val="36"/>
   </w:num>
   <w:num w:numId="25" w16cid:durableId="786312944">
-    <w:abstractNumId w:val="20"/>
+    <w:abstractNumId w:val="24"/>
   </w:num>
   <w:num w:numId="26" w16cid:durableId="1614559693">
-    <w:abstractNumId w:val="12"/>
+    <w:abstractNumId w:val="14"/>
   </w:num>
   <w:num w:numId="27" w16cid:durableId="1610772314">
+    <w:abstractNumId w:val="22"/>
+  </w:num>
+  <w:num w:numId="28" w16cid:durableId="290748232">
+    <w:abstractNumId w:val="23"/>
+  </w:num>
+  <w:num w:numId="29" w16cid:durableId="765032584">
     <w:abstractNumId w:val="18"/>
   </w:num>
-  <w:num w:numId="28" w16cid:durableId="290748232">
-    <w:abstractNumId w:val="19"/>
-  </w:num>
-  <w:num w:numId="29" w16cid:durableId="765032584">
-    <w:abstractNumId w:val="15"/>
-  </w:num>
   <w:num w:numId="30" w16cid:durableId="2073648499">
-    <w:abstractNumId w:val="35"/>
+    <w:abstractNumId w:val="42"/>
   </w:num>
   <w:num w:numId="31" w16cid:durableId="1800223617">
     <w:abstractNumId w:val="0"/>
@@ -5809,13 +7834,34 @@
     <w:abstractNumId w:val="2"/>
   </w:num>
   <w:num w:numId="34" w16cid:durableId="255754109">
-    <w:abstractNumId w:val="11"/>
+    <w:abstractNumId w:val="13"/>
   </w:num>
   <w:num w:numId="35" w16cid:durableId="1983807116">
-    <w:abstractNumId w:val="6"/>
+    <w:abstractNumId w:val="7"/>
   </w:num>
   <w:num w:numId="36" w16cid:durableId="1319071460">
-    <w:abstractNumId w:val="16"/>
+    <w:abstractNumId w:val="19"/>
+  </w:num>
+  <w:num w:numId="37" w16cid:durableId="37121516">
+    <w:abstractNumId w:val="21"/>
+  </w:num>
+  <w:num w:numId="38" w16cid:durableId="795441871">
+    <w:abstractNumId w:val="17"/>
+  </w:num>
+  <w:num w:numId="39" w16cid:durableId="529925127">
+    <w:abstractNumId w:val="12"/>
+  </w:num>
+  <w:num w:numId="40" w16cid:durableId="1664357379">
+    <w:abstractNumId w:val="31"/>
+  </w:num>
+  <w:num w:numId="41" w16cid:durableId="2098405674">
+    <w:abstractNumId w:val="5"/>
+  </w:num>
+  <w:num w:numId="42" w16cid:durableId="1980456517">
+    <w:abstractNumId w:val="26"/>
+  </w:num>
+  <w:num w:numId="43" w16cid:durableId="1499686244">
+    <w:abstractNumId w:val="28"/>
   </w:num>
   <w:numIdMacAtCleanup w:val="7"/>
 </w:numbering>

</xml_diff>

<commit_message>
updated code and document
</commit_message>
<xml_diff>
--- a/main/dbt.docx
+++ b/main/dbt.docx
@@ -4305,11 +4305,7 @@
         <w:t xml:space="preserve"> P</w:t>
       </w:r>
       <w:r>
-        <w:t xml:space="preserve">rofile </w:t>
-      </w:r>
-      <w:proofErr w:type="gramStart"/>
-      <w:r>
-        <w:t xml:space="preserve">folder </w:t>
+        <w:t xml:space="preserve">rofile folder </w:t>
       </w:r>
       <w:r>
         <w:rPr>
@@ -4331,7 +4327,6 @@
         <w:t>dbt</w:t>
       </w:r>
       <w:proofErr w:type="spellEnd"/>
-      <w:proofErr w:type="gramEnd"/>
       <w:r>
         <w:rPr>
           <w:b/>
@@ -5035,15 +5030,7 @@
         <w:t>odel</w:t>
       </w:r>
       <w:r>
-        <w:t xml:space="preserve">s </w:t>
-      </w:r>
-      <w:proofErr w:type="gramStart"/>
-      <w:r>
-        <w:t>are materialized</w:t>
-      </w:r>
-      <w:proofErr w:type="gramEnd"/>
-      <w:r>
-        <w:t xml:space="preserve"> as views, tables etc. this means, it </w:t>
+        <w:t xml:space="preserve">s are materialized as views, tables etc. this means, it </w:t>
       </w:r>
       <w:r>
         <w:t>corresponds to a view or table in the data warehouse.</w:t>
@@ -5406,7 +5393,6 @@
         <w:t xml:space="preserve"> – This is used to read data from the table </w:t>
       </w:r>
       <w:proofErr w:type="spellStart"/>
-      <w:proofErr w:type="gramStart"/>
       <w:r>
         <w:rPr>
           <w:b/>
@@ -5426,7 +5412,6 @@
         <w:t>listings</w:t>
       </w:r>
       <w:proofErr w:type="spellEnd"/>
-      <w:proofErr w:type="gramEnd"/>
       <w:r>
         <w:rPr>
           <w:b/>
@@ -5501,7 +5486,6 @@
         <w:t xml:space="preserve"> – This is used to read data from the table </w:t>
       </w:r>
       <w:proofErr w:type="spellStart"/>
-      <w:proofErr w:type="gramStart"/>
       <w:r>
         <w:rPr>
           <w:b/>
@@ -5521,7 +5505,6 @@
         <w:t>reviews</w:t>
       </w:r>
       <w:proofErr w:type="spellEnd"/>
-      <w:proofErr w:type="gramEnd"/>
       <w:r>
         <w:rPr>
           <w:b/>
@@ -6484,37 +6467,17 @@
           <w:i/>
           <w:iCs/>
         </w:rPr>
-        <w:t>is_</w:t>
-      </w:r>
-      <w:proofErr w:type="gramStart"/>
-      <w:r>
-        <w:rPr>
-          <w:b/>
-          <w:bCs/>
-          <w:i/>
-          <w:iCs/>
-        </w:rPr>
-        <w:t>incremental</w:t>
-      </w:r>
-      <w:proofErr w:type="spellEnd"/>
-      <w:r>
-        <w:rPr>
-          <w:b/>
-          <w:bCs/>
-          <w:i/>
-          <w:iCs/>
-        </w:rPr>
-        <w:t>(</w:t>
-      </w:r>
-      <w:proofErr w:type="gramEnd"/>
-      <w:r>
-        <w:rPr>
-          <w:b/>
-          <w:bCs/>
-          <w:i/>
-          <w:iCs/>
-        </w:rPr>
-        <w:t>)</w:t>
+        <w:t>is_incremental</w:t>
+      </w:r>
+      <w:proofErr w:type="spellEnd"/>
+      <w:r>
+        <w:rPr>
+          <w:b/>
+          <w:bCs/>
+          <w:i/>
+          <w:iCs/>
+        </w:rPr>
+        <w:t>()</w:t>
       </w:r>
       <w:r>
         <w:t xml:space="preserve"> macro to define incremental logic.</w:t>
@@ -8151,37 +8114,17 @@
           <w:i/>
           <w:iCs/>
         </w:rPr>
-        <w:t>s_</w:t>
-      </w:r>
-      <w:proofErr w:type="gramStart"/>
-      <w:r>
-        <w:rPr>
-          <w:b/>
-          <w:bCs/>
-          <w:i/>
-          <w:iCs/>
-        </w:rPr>
-        <w:t>incremental</w:t>
-      </w:r>
-      <w:proofErr w:type="spellEnd"/>
-      <w:r>
-        <w:rPr>
-          <w:b/>
-          <w:bCs/>
-          <w:i/>
-          <w:iCs/>
-        </w:rPr>
-        <w:t>(</w:t>
-      </w:r>
-      <w:proofErr w:type="gramEnd"/>
-      <w:r>
-        <w:rPr>
-          <w:b/>
-          <w:bCs/>
-          <w:i/>
-          <w:iCs/>
-        </w:rPr>
-        <w:t xml:space="preserve">) </w:t>
+        <w:t>s_incremental</w:t>
+      </w:r>
+      <w:proofErr w:type="spellEnd"/>
+      <w:r>
+        <w:rPr>
+          <w:b/>
+          <w:bCs/>
+          <w:i/>
+          <w:iCs/>
+        </w:rPr>
+        <w:t xml:space="preserve">() </w:t>
       </w:r>
       <w:r>
         <w:rPr>
@@ -9555,27 +9498,7 @@
           <w:i/>
           <w:iCs/>
         </w:rPr>
-        <w:t>/</w:t>
-      </w:r>
-      <w:proofErr w:type="gramStart"/>
-      <w:r>
-        <w:rPr>
-          <w:b/>
-          <w:bCs/>
-          <w:i/>
-          <w:iCs/>
-        </w:rPr>
-        <w:t>models</w:t>
-      </w:r>
-      <w:proofErr w:type="gramEnd"/>
-      <w:r>
-        <w:rPr>
-          <w:b/>
-          <w:bCs/>
-          <w:i/>
-          <w:iCs/>
-        </w:rPr>
-        <w:t>/</w:t>
+        <w:t>/models/</w:t>
       </w:r>
       <w:r>
         <w:t xml:space="preserve"> folder and then the models in /models/</w:t>
@@ -9668,27 +9591,7 @@
           <w:i/>
           <w:iCs/>
         </w:rPr>
-        <w:t>/</w:t>
-      </w:r>
-      <w:proofErr w:type="gramStart"/>
-      <w:r>
-        <w:rPr>
-          <w:b/>
-          <w:bCs/>
-          <w:i/>
-          <w:iCs/>
-        </w:rPr>
-        <w:t>models</w:t>
-      </w:r>
-      <w:proofErr w:type="gramEnd"/>
-      <w:r>
-        <w:rPr>
-          <w:b/>
-          <w:bCs/>
-          <w:i/>
-          <w:iCs/>
-        </w:rPr>
-        <w:t>/</w:t>
+        <w:t>/models/</w:t>
       </w:r>
       <w:r>
         <w:t xml:space="preserve"> folder </w:t>
@@ -10587,7 +10490,6 @@
                 <w14:ligatures w14:val="none"/>
               </w:rPr>
             </w:pPr>
-            <w:proofErr w:type="gramStart"/>
             <w:r>
               <w:rPr>
                 <w:rFonts w:ascii="Arial Unicode MS" w:eastAsia="Times New Roman" w:hAnsi="Arial Unicode MS" w:cs="Times New Roman"/>
@@ -10598,20 +10500,7 @@
                 <w:lang w:eastAsia="en-IN"/>
                 <w14:ligatures w14:val="none"/>
               </w:rPr>
-              <w:t>{{ ref</w:t>
-            </w:r>
-            <w:proofErr w:type="gramEnd"/>
-            <w:r>
-              <w:rPr>
-                <w:rFonts w:ascii="Arial Unicode MS" w:eastAsia="Times New Roman" w:hAnsi="Arial Unicode MS" w:cs="Times New Roman"/>
-                <w:color w:val="000000"/>
-                <w:kern w:val="0"/>
-                <w:sz w:val="20"/>
-                <w:szCs w:val="20"/>
-                <w:lang w:eastAsia="en-IN"/>
-                <w14:ligatures w14:val="none"/>
-              </w:rPr>
-              <w:t>('</w:t>
+              <w:t>{{ ref('</w:t>
             </w:r>
             <w:proofErr w:type="spellStart"/>
             <w:r>
@@ -10660,7 +10549,6 @@
                 <w14:ligatures w14:val="none"/>
               </w:rPr>
             </w:pPr>
-            <w:proofErr w:type="gramStart"/>
             <w:r>
               <w:rPr>
                 <w:rFonts w:ascii="Arial Unicode MS" w:eastAsia="Times New Roman" w:hAnsi="Arial Unicode MS" w:cs="Times New Roman"/>
@@ -10671,20 +10559,7 @@
                 <w:lang w:eastAsia="en-IN"/>
                 <w14:ligatures w14:val="none"/>
               </w:rPr>
-              <w:t>{{ source</w:t>
-            </w:r>
-            <w:proofErr w:type="gramEnd"/>
-            <w:r>
-              <w:rPr>
-                <w:rFonts w:ascii="Arial Unicode MS" w:eastAsia="Times New Roman" w:hAnsi="Arial Unicode MS" w:cs="Times New Roman"/>
-                <w:color w:val="000000"/>
-                <w:kern w:val="0"/>
-                <w:sz w:val="20"/>
-                <w:szCs w:val="20"/>
-                <w:lang w:eastAsia="en-IN"/>
-                <w14:ligatures w14:val="none"/>
-              </w:rPr>
-              <w:t>('</w:t>
+              <w:t>{{ source('</w:t>
             </w:r>
             <w:proofErr w:type="spellStart"/>
             <w:r>
@@ -11764,7 +11639,6 @@
         </w:rPr>
         <w:t xml:space="preserve"> </w:t>
       </w:r>
-      <w:proofErr w:type="gramStart"/>
       <w:r>
         <w:rPr>
           <w:rFonts w:ascii="Consolas" w:hAnsi="Consolas" w:cs="Consolas"/>
@@ -11783,9 +11657,18 @@
           <w:sz w:val="19"/>
           <w:szCs w:val="19"/>
         </w:rPr>
-        <w:t xml:space="preserve">  [</w:t>
-      </w:r>
-      <w:proofErr w:type="gramEnd"/>
+        <w:t xml:space="preserve">  [raw]</w:t>
+      </w:r>
+      <w:r>
+        <w:rPr>
+          <w:rFonts w:ascii="Consolas" w:hAnsi="Consolas" w:cs="Consolas"/>
+          <w:color w:val="808080"/>
+          <w:kern w:val="0"/>
+          <w:sz w:val="19"/>
+          <w:szCs w:val="19"/>
+        </w:rPr>
+        <w:t>.</w:t>
+      </w:r>
       <w:r>
         <w:rPr>
           <w:rFonts w:ascii="Consolas" w:hAnsi="Consolas" w:cs="Consolas"/>
@@ -11794,7 +11677,43 @@
           <w:sz w:val="19"/>
           <w:szCs w:val="19"/>
         </w:rPr>
-        <w:t>raw]</w:t>
+        <w:t xml:space="preserve">[listings] </w:t>
+      </w:r>
+    </w:p>
+    <w:p>
+      <w:pPr>
+        <w:autoSpaceDE w:val="0"/>
+        <w:autoSpaceDN w:val="0"/>
+        <w:adjustRightInd w:val="0"/>
+        <w:spacing w:after="0" w:line="240" w:lineRule="auto"/>
+        <w:ind w:left="720"/>
+        <w:rPr>
+          <w:rFonts w:ascii="Consolas" w:hAnsi="Consolas" w:cs="Consolas"/>
+          <w:color w:val="000000"/>
+          <w:kern w:val="0"/>
+          <w:sz w:val="19"/>
+          <w:szCs w:val="19"/>
+        </w:rPr>
+      </w:pPr>
+      <w:r>
+        <w:rPr>
+          <w:rFonts w:ascii="Consolas" w:hAnsi="Consolas" w:cs="Consolas"/>
+          <w:color w:val="0000FF"/>
+          <w:kern w:val="0"/>
+          <w:sz w:val="19"/>
+          <w:szCs w:val="19"/>
+        </w:rPr>
+        <w:t>WHERE</w:t>
+      </w:r>
+      <w:r>
+        <w:rPr>
+          <w:rFonts w:ascii="Consolas" w:hAnsi="Consolas" w:cs="Consolas"/>
+          <w:color w:val="000000"/>
+          <w:kern w:val="0"/>
+          <w:sz w:val="19"/>
+          <w:szCs w:val="19"/>
+        </w:rPr>
+        <w:t xml:space="preserve"> ID </w:t>
       </w:r>
       <w:r>
         <w:rPr>
@@ -11804,7 +11723,7 @@
           <w:sz w:val="19"/>
           <w:szCs w:val="19"/>
         </w:rPr>
-        <w:t>.</w:t>
+        <w:t>=</w:t>
       </w:r>
       <w:r>
         <w:rPr>
@@ -11814,7 +11733,17 @@
           <w:sz w:val="19"/>
           <w:szCs w:val="19"/>
         </w:rPr>
-        <w:t xml:space="preserve">[listings] </w:t>
+        <w:t xml:space="preserve"> </w:t>
+      </w:r>
+      <w:r>
+        <w:rPr>
+          <w:rFonts w:ascii="Consolas" w:hAnsi="Consolas" w:cs="Consolas"/>
+          <w:color w:val="FF0000"/>
+          <w:kern w:val="0"/>
+          <w:sz w:val="19"/>
+          <w:szCs w:val="19"/>
+        </w:rPr>
+        <w:t>'25840298'</w:t>
       </w:r>
     </w:p>
     <w:p>
@@ -11832,6 +11761,94 @@
           <w:szCs w:val="19"/>
         </w:rPr>
       </w:pPr>
+    </w:p>
+    <w:p>
+      <w:pPr>
+        <w:autoSpaceDE w:val="0"/>
+        <w:autoSpaceDN w:val="0"/>
+        <w:adjustRightInd w:val="0"/>
+        <w:spacing w:after="0" w:line="240" w:lineRule="auto"/>
+        <w:ind w:left="720"/>
+        <w:rPr>
+          <w:rFonts w:ascii="Consolas" w:hAnsi="Consolas" w:cs="Consolas"/>
+          <w:color w:val="000000"/>
+          <w:kern w:val="0"/>
+          <w:sz w:val="19"/>
+          <w:szCs w:val="19"/>
+        </w:rPr>
+      </w:pPr>
+    </w:p>
+    <w:p>
+      <w:pPr>
+        <w:autoSpaceDE w:val="0"/>
+        <w:autoSpaceDN w:val="0"/>
+        <w:adjustRightInd w:val="0"/>
+        <w:spacing w:after="0" w:line="240" w:lineRule="auto"/>
+        <w:ind w:left="720"/>
+        <w:rPr>
+          <w:rFonts w:ascii="Consolas" w:hAnsi="Consolas" w:cs="Consolas"/>
+          <w:color w:val="000000"/>
+          <w:kern w:val="0"/>
+          <w:sz w:val="19"/>
+          <w:szCs w:val="19"/>
+        </w:rPr>
+      </w:pPr>
+      <w:r>
+        <w:rPr>
+          <w:rFonts w:ascii="Consolas" w:hAnsi="Consolas" w:cs="Consolas"/>
+          <w:color w:val="FF00FF"/>
+          <w:kern w:val="0"/>
+          <w:sz w:val="19"/>
+          <w:szCs w:val="19"/>
+        </w:rPr>
+        <w:t>UPDATE</w:t>
+      </w:r>
+      <w:r>
+        <w:rPr>
+          <w:rFonts w:ascii="Consolas" w:hAnsi="Consolas" w:cs="Consolas"/>
+          <w:color w:val="000000"/>
+          <w:kern w:val="0"/>
+          <w:sz w:val="19"/>
+          <w:szCs w:val="19"/>
+        </w:rPr>
+        <w:t xml:space="preserve">  [raw]</w:t>
+      </w:r>
+      <w:r>
+        <w:rPr>
+          <w:rFonts w:ascii="Consolas" w:hAnsi="Consolas" w:cs="Consolas"/>
+          <w:color w:val="808080"/>
+          <w:kern w:val="0"/>
+          <w:sz w:val="19"/>
+          <w:szCs w:val="19"/>
+        </w:rPr>
+        <w:t>.</w:t>
+      </w:r>
+      <w:r>
+        <w:rPr>
+          <w:rFonts w:ascii="Consolas" w:hAnsi="Consolas" w:cs="Consolas"/>
+          <w:color w:val="000000"/>
+          <w:kern w:val="0"/>
+          <w:sz w:val="19"/>
+          <w:szCs w:val="19"/>
+        </w:rPr>
+        <w:t>[listings]</w:t>
+      </w:r>
+    </w:p>
+    <w:p>
+      <w:pPr>
+        <w:autoSpaceDE w:val="0"/>
+        <w:autoSpaceDN w:val="0"/>
+        <w:adjustRightInd w:val="0"/>
+        <w:spacing w:after="0" w:line="240" w:lineRule="auto"/>
+        <w:ind w:left="720"/>
+        <w:rPr>
+          <w:rFonts w:ascii="Consolas" w:hAnsi="Consolas" w:cs="Consolas"/>
+          <w:color w:val="000000"/>
+          <w:kern w:val="0"/>
+          <w:sz w:val="19"/>
+          <w:szCs w:val="19"/>
+        </w:rPr>
+      </w:pPr>
       <w:r>
         <w:rPr>
           <w:rFonts w:ascii="Consolas" w:hAnsi="Consolas" w:cs="Consolas"/>
@@ -11840,7 +11857,7 @@
           <w:sz w:val="19"/>
           <w:szCs w:val="19"/>
         </w:rPr>
-        <w:t>WHERE</w:t>
+        <w:t>SET</w:t>
       </w:r>
       <w:r>
         <w:rPr>
@@ -11850,7 +11867,29 @@
           <w:sz w:val="19"/>
           <w:szCs w:val="19"/>
         </w:rPr>
-        <w:t xml:space="preserve"> ID </w:t>
+        <w:t xml:space="preserve"> </w:t>
+      </w:r>
+      <w:proofErr w:type="spellStart"/>
+      <w:r>
+        <w:rPr>
+          <w:rFonts w:ascii="Consolas" w:hAnsi="Consolas" w:cs="Consolas"/>
+          <w:color w:val="000000"/>
+          <w:kern w:val="0"/>
+          <w:sz w:val="19"/>
+          <w:szCs w:val="19"/>
+        </w:rPr>
+        <w:t>minimum_nights</w:t>
+      </w:r>
+      <w:proofErr w:type="spellEnd"/>
+      <w:r>
+        <w:rPr>
+          <w:rFonts w:ascii="Consolas" w:hAnsi="Consolas" w:cs="Consolas"/>
+          <w:color w:val="000000"/>
+          <w:kern w:val="0"/>
+          <w:sz w:val="19"/>
+          <w:szCs w:val="19"/>
+        </w:rPr>
+        <w:t xml:space="preserve"> </w:t>
       </w:r>
       <w:r>
         <w:rPr>
@@ -11870,26 +11909,19 @@
           <w:sz w:val="19"/>
           <w:szCs w:val="19"/>
         </w:rPr>
-        <w:t xml:space="preserve"> </w:t>
+        <w:t xml:space="preserve"> 40</w:t>
       </w:r>
       <w:r>
         <w:rPr>
           <w:rFonts w:ascii="Consolas" w:hAnsi="Consolas" w:cs="Consolas"/>
-          <w:color w:val="FF0000"/>
+          <w:color w:val="808080"/>
           <w:kern w:val="0"/>
           <w:sz w:val="19"/>
           <w:szCs w:val="19"/>
         </w:rPr>
-        <w:t>'25840298'</w:t>
-      </w:r>
-    </w:p>
-    <w:p>
-      <w:pPr>
-        <w:autoSpaceDE w:val="0"/>
-        <w:autoSpaceDN w:val="0"/>
-        <w:adjustRightInd w:val="0"/>
-        <w:spacing w:after="0" w:line="240" w:lineRule="auto"/>
-        <w:ind w:left="720"/>
+        <w:t>,</w:t>
+      </w:r>
+      <w:r>
         <w:rPr>
           <w:rFonts w:ascii="Consolas" w:hAnsi="Consolas" w:cs="Consolas"/>
           <w:color w:val="000000"/>
@@ -11897,15 +11929,10 @@
           <w:sz w:val="19"/>
           <w:szCs w:val="19"/>
         </w:rPr>
-      </w:pPr>
-    </w:p>
-    <w:p>
-      <w:pPr>
-        <w:autoSpaceDE w:val="0"/>
-        <w:autoSpaceDN w:val="0"/>
-        <w:adjustRightInd w:val="0"/>
-        <w:spacing w:after="0" w:line="240" w:lineRule="auto"/>
-        <w:ind w:left="720"/>
+        <w:t xml:space="preserve"> </w:t>
+      </w:r>
+      <w:proofErr w:type="spellStart"/>
+      <w:r>
         <w:rPr>
           <w:rFonts w:ascii="Consolas" w:hAnsi="Consolas" w:cs="Consolas"/>
           <w:color w:val="000000"/>
@@ -11913,15 +11940,10 @@
           <w:sz w:val="19"/>
           <w:szCs w:val="19"/>
         </w:rPr>
-      </w:pPr>
-    </w:p>
-    <w:p>
-      <w:pPr>
-        <w:autoSpaceDE w:val="0"/>
-        <w:autoSpaceDN w:val="0"/>
-        <w:adjustRightInd w:val="0"/>
-        <w:spacing w:after="0" w:line="240" w:lineRule="auto"/>
-        <w:ind w:left="720"/>
+        <w:t>updated_at</w:t>
+      </w:r>
+      <w:proofErr w:type="spellEnd"/>
+      <w:r>
         <w:rPr>
           <w:rFonts w:ascii="Consolas" w:hAnsi="Consolas" w:cs="Consolas"/>
           <w:color w:val="000000"/>
@@ -11929,8 +11951,28 @@
           <w:sz w:val="19"/>
           <w:szCs w:val="19"/>
         </w:rPr>
-      </w:pPr>
-      <w:proofErr w:type="gramStart"/>
+        <w:t xml:space="preserve"> </w:t>
+      </w:r>
+      <w:r>
+        <w:rPr>
+          <w:rFonts w:ascii="Consolas" w:hAnsi="Consolas" w:cs="Consolas"/>
+          <w:color w:val="808080"/>
+          <w:kern w:val="0"/>
+          <w:sz w:val="19"/>
+          <w:szCs w:val="19"/>
+        </w:rPr>
+        <w:t>=</w:t>
+      </w:r>
+      <w:r>
+        <w:rPr>
+          <w:rFonts w:ascii="Consolas" w:hAnsi="Consolas" w:cs="Consolas"/>
+          <w:color w:val="000000"/>
+          <w:kern w:val="0"/>
+          <w:sz w:val="19"/>
+          <w:szCs w:val="19"/>
+        </w:rPr>
+        <w:t xml:space="preserve"> </w:t>
+      </w:r>
       <w:r>
         <w:rPr>
           <w:rFonts w:ascii="Consolas" w:hAnsi="Consolas" w:cs="Consolas"/>
@@ -11939,28 +11981,7 @@
           <w:sz w:val="19"/>
           <w:szCs w:val="19"/>
         </w:rPr>
-        <w:t>UPDATE</w:t>
-      </w:r>
-      <w:r>
-        <w:rPr>
-          <w:rFonts w:ascii="Consolas" w:hAnsi="Consolas" w:cs="Consolas"/>
-          <w:color w:val="000000"/>
-          <w:kern w:val="0"/>
-          <w:sz w:val="19"/>
-          <w:szCs w:val="19"/>
-        </w:rPr>
-        <w:t xml:space="preserve">  [</w:t>
-      </w:r>
-      <w:proofErr w:type="gramEnd"/>
-      <w:r>
-        <w:rPr>
-          <w:rFonts w:ascii="Consolas" w:hAnsi="Consolas" w:cs="Consolas"/>
-          <w:color w:val="000000"/>
-          <w:kern w:val="0"/>
-          <w:sz w:val="19"/>
-          <w:szCs w:val="19"/>
-        </w:rPr>
-        <w:t>raw]</w:t>
+        <w:t>GETDATE</w:t>
       </w:r>
       <w:r>
         <w:rPr>
@@ -11970,189 +11991,7 @@
           <w:sz w:val="19"/>
           <w:szCs w:val="19"/>
         </w:rPr>
-        <w:t>.</w:t>
-      </w:r>
-      <w:r>
-        <w:rPr>
-          <w:rFonts w:ascii="Consolas" w:hAnsi="Consolas" w:cs="Consolas"/>
-          <w:color w:val="000000"/>
-          <w:kern w:val="0"/>
-          <w:sz w:val="19"/>
-          <w:szCs w:val="19"/>
-        </w:rPr>
-        <w:t>[listings]</w:t>
-      </w:r>
-    </w:p>
-    <w:p>
-      <w:pPr>
-        <w:autoSpaceDE w:val="0"/>
-        <w:autoSpaceDN w:val="0"/>
-        <w:adjustRightInd w:val="0"/>
-        <w:spacing w:after="0" w:line="240" w:lineRule="auto"/>
-        <w:ind w:left="720"/>
-        <w:rPr>
-          <w:rFonts w:ascii="Consolas" w:hAnsi="Consolas" w:cs="Consolas"/>
-          <w:color w:val="000000"/>
-          <w:kern w:val="0"/>
-          <w:sz w:val="19"/>
-          <w:szCs w:val="19"/>
-        </w:rPr>
-      </w:pPr>
-      <w:r>
-        <w:rPr>
-          <w:rFonts w:ascii="Consolas" w:hAnsi="Consolas" w:cs="Consolas"/>
-          <w:color w:val="0000FF"/>
-          <w:kern w:val="0"/>
-          <w:sz w:val="19"/>
-          <w:szCs w:val="19"/>
-        </w:rPr>
-        <w:t>SET</w:t>
-      </w:r>
-      <w:r>
-        <w:rPr>
-          <w:rFonts w:ascii="Consolas" w:hAnsi="Consolas" w:cs="Consolas"/>
-          <w:color w:val="000000"/>
-          <w:kern w:val="0"/>
-          <w:sz w:val="19"/>
-          <w:szCs w:val="19"/>
-        </w:rPr>
-        <w:t xml:space="preserve"> </w:t>
-      </w:r>
-      <w:proofErr w:type="spellStart"/>
-      <w:r>
-        <w:rPr>
-          <w:rFonts w:ascii="Consolas" w:hAnsi="Consolas" w:cs="Consolas"/>
-          <w:color w:val="000000"/>
-          <w:kern w:val="0"/>
-          <w:sz w:val="19"/>
-          <w:szCs w:val="19"/>
-        </w:rPr>
-        <w:t>minimum_nights</w:t>
-      </w:r>
-      <w:proofErr w:type="spellEnd"/>
-      <w:r>
-        <w:rPr>
-          <w:rFonts w:ascii="Consolas" w:hAnsi="Consolas" w:cs="Consolas"/>
-          <w:color w:val="000000"/>
-          <w:kern w:val="0"/>
-          <w:sz w:val="19"/>
-          <w:szCs w:val="19"/>
-        </w:rPr>
-        <w:t xml:space="preserve"> </w:t>
-      </w:r>
-      <w:r>
-        <w:rPr>
-          <w:rFonts w:ascii="Consolas" w:hAnsi="Consolas" w:cs="Consolas"/>
-          <w:color w:val="808080"/>
-          <w:kern w:val="0"/>
-          <w:sz w:val="19"/>
-          <w:szCs w:val="19"/>
-        </w:rPr>
-        <w:t>=</w:t>
-      </w:r>
-      <w:r>
-        <w:rPr>
-          <w:rFonts w:ascii="Consolas" w:hAnsi="Consolas" w:cs="Consolas"/>
-          <w:color w:val="000000"/>
-          <w:kern w:val="0"/>
-          <w:sz w:val="19"/>
-          <w:szCs w:val="19"/>
-        </w:rPr>
-        <w:t xml:space="preserve"> 40</w:t>
-      </w:r>
-      <w:r>
-        <w:rPr>
-          <w:rFonts w:ascii="Consolas" w:hAnsi="Consolas" w:cs="Consolas"/>
-          <w:color w:val="808080"/>
-          <w:kern w:val="0"/>
-          <w:sz w:val="19"/>
-          <w:szCs w:val="19"/>
-        </w:rPr>
-        <w:t>,</w:t>
-      </w:r>
-      <w:r>
-        <w:rPr>
-          <w:rFonts w:ascii="Consolas" w:hAnsi="Consolas" w:cs="Consolas"/>
-          <w:color w:val="000000"/>
-          <w:kern w:val="0"/>
-          <w:sz w:val="19"/>
-          <w:szCs w:val="19"/>
-        </w:rPr>
-        <w:t xml:space="preserve"> </w:t>
-      </w:r>
-      <w:proofErr w:type="spellStart"/>
-      <w:r>
-        <w:rPr>
-          <w:rFonts w:ascii="Consolas" w:hAnsi="Consolas" w:cs="Consolas"/>
-          <w:color w:val="000000"/>
-          <w:kern w:val="0"/>
-          <w:sz w:val="19"/>
-          <w:szCs w:val="19"/>
-        </w:rPr>
-        <w:t>updated_at</w:t>
-      </w:r>
-      <w:proofErr w:type="spellEnd"/>
-      <w:r>
-        <w:rPr>
-          <w:rFonts w:ascii="Consolas" w:hAnsi="Consolas" w:cs="Consolas"/>
-          <w:color w:val="000000"/>
-          <w:kern w:val="0"/>
-          <w:sz w:val="19"/>
-          <w:szCs w:val="19"/>
-        </w:rPr>
-        <w:t xml:space="preserve"> </w:t>
-      </w:r>
-      <w:r>
-        <w:rPr>
-          <w:rFonts w:ascii="Consolas" w:hAnsi="Consolas" w:cs="Consolas"/>
-          <w:color w:val="808080"/>
-          <w:kern w:val="0"/>
-          <w:sz w:val="19"/>
-          <w:szCs w:val="19"/>
-        </w:rPr>
-        <w:t>=</w:t>
-      </w:r>
-      <w:r>
-        <w:rPr>
-          <w:rFonts w:ascii="Consolas" w:hAnsi="Consolas" w:cs="Consolas"/>
-          <w:color w:val="000000"/>
-          <w:kern w:val="0"/>
-          <w:sz w:val="19"/>
-          <w:szCs w:val="19"/>
-        </w:rPr>
-        <w:t xml:space="preserve"> </w:t>
-      </w:r>
-      <w:proofErr w:type="gramStart"/>
-      <w:r>
-        <w:rPr>
-          <w:rFonts w:ascii="Consolas" w:hAnsi="Consolas" w:cs="Consolas"/>
-          <w:color w:val="FF00FF"/>
-          <w:kern w:val="0"/>
-          <w:sz w:val="19"/>
-          <w:szCs w:val="19"/>
-        </w:rPr>
-        <w:t>GETDATE</w:t>
-      </w:r>
-      <w:r>
-        <w:rPr>
-          <w:rFonts w:ascii="Consolas" w:hAnsi="Consolas" w:cs="Consolas"/>
-          <w:color w:val="808080"/>
-          <w:kern w:val="0"/>
-          <w:sz w:val="19"/>
-          <w:szCs w:val="19"/>
-        </w:rPr>
-        <w:t>(</w:t>
-      </w:r>
-      <w:proofErr w:type="gramEnd"/>
-      <w:r>
-        <w:rPr>
-          <w:rFonts w:ascii="Consolas" w:hAnsi="Consolas" w:cs="Consolas"/>
-          <w:color w:val="808080"/>
-          <w:kern w:val="0"/>
-          <w:sz w:val="19"/>
-          <w:szCs w:val="19"/>
-        </w:rPr>
-        <w:t>)</w:t>
+        <w:t>()</w:t>
       </w:r>
     </w:p>
     <w:p>
@@ -12303,16 +12142,7 @@
           <w:i/>
           <w:iCs/>
         </w:rPr>
-        <w:t>T</w:t>
-      </w:r>
-      <w:r>
-        <w:rPr>
-          <w:b/>
-          <w:bCs/>
-          <w:i/>
-          <w:iCs/>
-        </w:rPr>
-        <w:t>ests</w:t>
+        <w:t>Tests</w:t>
       </w:r>
       <w:r>
         <w:t xml:space="preserve"> are used to ensure the quality and consistency of the data in </w:t>
@@ -12356,28 +12186,7 @@
           <w:b/>
           <w:bCs/>
         </w:rPr>
-        <w:t>T</w:t>
-      </w:r>
-      <w:r>
-        <w:rPr>
-          <w:b/>
-          <w:bCs/>
-        </w:rPr>
-        <w:t xml:space="preserve">ypes of </w:t>
-      </w:r>
-      <w:r>
-        <w:rPr>
-          <w:b/>
-          <w:bCs/>
-        </w:rPr>
-        <w:t>T</w:t>
-      </w:r>
-      <w:r>
-        <w:rPr>
-          <w:b/>
-          <w:bCs/>
-        </w:rPr>
-        <w:t>ests:</w:t>
+        <w:t>Types of Tests:</w:t>
       </w:r>
       <w:r>
         <w:t xml:space="preserve"> </w:t>
@@ -12511,25 +12320,7 @@
           <w:iCs/>
         </w:rPr>
         <w:lastRenderedPageBreak/>
-        <w:t>G</w:t>
-      </w:r>
-      <w:r>
-        <w:rPr>
-          <w:b/>
-          <w:bCs/>
-          <w:i/>
-          <w:iCs/>
-        </w:rPr>
-        <w:t>eneric</w:t>
-      </w:r>
-      <w:r>
-        <w:rPr>
-          <w:b/>
-          <w:bCs/>
-          <w:i/>
-          <w:iCs/>
-        </w:rPr>
-        <w:t xml:space="preserve"> Tests</w:t>
+        <w:t>Generic Tests</w:t>
       </w:r>
       <w:r>
         <w:t xml:space="preserve">: </w:t>
@@ -12587,25 +12378,11 @@
           <w:i/>
           <w:iCs/>
         </w:rPr>
-        <w:t>not_</w:t>
-      </w:r>
-      <w:proofErr w:type="gramStart"/>
-      <w:r>
-        <w:rPr>
-          <w:b/>
-          <w:bCs/>
-          <w:i/>
-          <w:iCs/>
-        </w:rPr>
-        <w:t>null</w:t>
-      </w:r>
-      <w:proofErr w:type="spellEnd"/>
-      <w:r>
-        <w:t xml:space="preserve"> :</w:t>
-      </w:r>
-      <w:proofErr w:type="gramEnd"/>
-      <w:r>
-        <w:t xml:space="preserve"> </w:t>
+        <w:t>not_null</w:t>
+      </w:r>
+      <w:proofErr w:type="spellEnd"/>
+      <w:r>
+        <w:t xml:space="preserve"> : </w:t>
       </w:r>
       <w:r>
         <w:t>Checks that a column does not contain any NULL values.</w:t>
@@ -12734,33 +12511,10 @@
           <w:i/>
           <w:iCs/>
         </w:rPr>
-        <w:t>/</w:t>
-      </w:r>
-      <w:proofErr w:type="gramStart"/>
-      <w:r>
-        <w:rPr>
-          <w:b/>
-          <w:bCs/>
-          <w:i/>
-          <w:iCs/>
-        </w:rPr>
-        <w:t>models</w:t>
-      </w:r>
-      <w:proofErr w:type="gramEnd"/>
-      <w:r>
-        <w:rPr>
-          <w:b/>
-          <w:bCs/>
-          <w:i/>
-          <w:iCs/>
-        </w:rPr>
-        <w:t>/</w:t>
-      </w:r>
-      <w:r>
-        <w:t xml:space="preserve"> folder </w:t>
-      </w:r>
-      <w:r>
-        <w:t xml:space="preserve">of </w:t>
+        <w:t>/models/</w:t>
+      </w:r>
+      <w:r>
+        <w:t xml:space="preserve"> folder of </w:t>
       </w:r>
       <w:proofErr w:type="spellStart"/>
       <w:r>
@@ -12823,14 +12577,7 @@
           <w:i/>
           <w:iCs/>
         </w:rPr>
-        <w:t>“</w:t>
-      </w:r>
-      <w:r>
-        <w:rPr>
-          <w:i/>
-          <w:iCs/>
-        </w:rPr>
-        <w:t>[</w:t>
+        <w:t>“[</w:t>
       </w:r>
       <w:proofErr w:type="spellStart"/>
       <w:r>
@@ -12841,7 +12588,6 @@
         <w:t>dbo</w:t>
       </w:r>
       <w:proofErr w:type="spellEnd"/>
-      <w:proofErr w:type="gramStart"/>
       <w:r>
         <w:rPr>
           <w:i/>
@@ -12850,7 +12596,6 @@
         <w:t>].[</w:t>
       </w:r>
       <w:proofErr w:type="spellStart"/>
-      <w:proofErr w:type="gramEnd"/>
       <w:r>
         <w:rPr>
           <w:i/>
@@ -12864,14 +12609,7 @@
           <w:i/>
           <w:iCs/>
         </w:rPr>
-        <w:t>]</w:t>
-      </w:r>
-      <w:r>
-        <w:rPr>
-          <w:i/>
-          <w:iCs/>
-        </w:rPr>
-        <w:t>”</w:t>
+        <w:t>]”</w:t>
       </w:r>
       <w:r>
         <w:t xml:space="preserve"> </w:t>
@@ -12936,27 +12674,7 @@
           <w:i/>
           <w:iCs/>
         </w:rPr>
-        <w:t>/</w:t>
-      </w:r>
-      <w:proofErr w:type="gramStart"/>
-      <w:r>
-        <w:rPr>
-          <w:b/>
-          <w:bCs/>
-          <w:i/>
-          <w:iCs/>
-        </w:rPr>
-        <w:t>models</w:t>
-      </w:r>
-      <w:proofErr w:type="gramEnd"/>
-      <w:r>
-        <w:rPr>
-          <w:b/>
-          <w:bCs/>
-          <w:i/>
-          <w:iCs/>
-        </w:rPr>
-        <w:t>/</w:t>
+        <w:t>/models/</w:t>
       </w:r>
       <w:r>
         <w:t xml:space="preserve"> folder of </w:t>
@@ -13061,7 +12779,6 @@
         <w:t>dbo</w:t>
       </w:r>
       <w:proofErr w:type="spellEnd"/>
-      <w:proofErr w:type="gramStart"/>
       <w:r>
         <w:rPr>
           <w:i/>
@@ -13070,7 +12787,6 @@
         <w:t>].[</w:t>
       </w:r>
       <w:proofErr w:type="spellStart"/>
-      <w:proofErr w:type="gramEnd"/>
       <w:r>
         <w:rPr>
           <w:i/>
@@ -13110,10 +12826,7 @@
       </w:r>
       <w:proofErr w:type="spellEnd"/>
       <w:r>
-        <w:t xml:space="preserve"> </w:t>
-      </w:r>
-      <w:r>
-        <w:t>on column “</w:t>
+        <w:t xml:space="preserve"> on column “</w:t>
       </w:r>
       <w:proofErr w:type="spellStart"/>
       <w:r>
@@ -13143,7 +12856,6 @@
         <w:t>dbo</w:t>
       </w:r>
       <w:proofErr w:type="spellEnd"/>
-      <w:proofErr w:type="gramStart"/>
       <w:r>
         <w:rPr>
           <w:i/>
@@ -13152,7 +12864,6 @@
         <w:t>].[</w:t>
       </w:r>
       <w:proofErr w:type="spellStart"/>
-      <w:proofErr w:type="gramEnd"/>
       <w:r>
         <w:rPr>
           <w:i/>
@@ -13184,10 +12895,7 @@
         </w:rPr>
       </w:pPr>
       <w:r>
-        <w:t xml:space="preserve">Check </w:t>
-      </w:r>
-      <w:r>
-        <w:t xml:space="preserve">relationships </w:t>
+        <w:t xml:space="preserve">Check relationships </w:t>
       </w:r>
       <w:r>
         <w:t>on column</w:t>
@@ -13223,7 +12931,6 @@
         <w:t>dbo</w:t>
       </w:r>
       <w:proofErr w:type="spellEnd"/>
-      <w:proofErr w:type="gramStart"/>
       <w:r>
         <w:rPr>
           <w:i/>
@@ -13232,7 +12939,6 @@
         <w:t>].[</w:t>
       </w:r>
       <w:proofErr w:type="spellStart"/>
-      <w:proofErr w:type="gramEnd"/>
       <w:r>
         <w:rPr>
           <w:i/>
@@ -13328,10 +13034,7 @@
         <w:t xml:space="preserve">Singular </w:t>
       </w:r>
       <w:r>
-        <w:t>Test rules will be defined</w:t>
-      </w:r>
-      <w:r>
-        <w:t xml:space="preserve"> using SQL query and will be placed in </w:t>
+        <w:t xml:space="preserve">Test rules will be defined using SQL query and will be placed in </w:t>
       </w:r>
       <w:r>
         <w:rPr>
@@ -13402,10 +13105,7 @@
       </w:pPr>
       <w:r>
         <w:lastRenderedPageBreak/>
-        <w:t xml:space="preserve">Create a test to check if </w:t>
-      </w:r>
-      <w:r>
-        <w:t xml:space="preserve">column </w:t>
+        <w:t xml:space="preserve">Create a test to check if column </w:t>
       </w:r>
       <w:proofErr w:type="spellStart"/>
       <w:r>
@@ -13438,7 +13138,6 @@
         <w:t>dbo</w:t>
       </w:r>
       <w:proofErr w:type="spellEnd"/>
-      <w:proofErr w:type="gramStart"/>
       <w:r>
         <w:rPr>
           <w:i/>
@@ -13447,7 +13146,6 @@
         <w:t>].[</w:t>
       </w:r>
       <w:proofErr w:type="spellStart"/>
-      <w:proofErr w:type="gramEnd"/>
       <w:r>
         <w:rPr>
           <w:i/>
@@ -13630,13 +13328,7 @@
         <w:t xml:space="preserve">Custom Tests </w:t>
       </w:r>
       <w:r>
-        <w:t xml:space="preserve">– Using </w:t>
-      </w:r>
-      <w:r>
-        <w:t>Macros</w:t>
-      </w:r>
-      <w:r>
-        <w:t xml:space="preserve"> &amp;</w:t>
+        <w:t>– Using Macros &amp;</w:t>
       </w:r>
       <w:r>
         <w:t xml:space="preserve"> </w:t>
@@ -13987,10 +13679,7 @@
         <w:t>/macros/</w:t>
       </w:r>
       <w:r>
-        <w:t xml:space="preserve"> folder </w:t>
-      </w:r>
-      <w:r>
-        <w:t xml:space="preserve">of </w:t>
+        <w:t xml:space="preserve"> folder of </w:t>
       </w:r>
       <w:proofErr w:type="spellStart"/>
       <w:r>
@@ -14232,10 +13921,7 @@
         <w:t>test/</w:t>
       </w:r>
       <w:r>
-        <w:t xml:space="preserve"> folder </w:t>
-      </w:r>
-      <w:r>
-        <w:t xml:space="preserve">of </w:t>
+        <w:t xml:space="preserve"> folder of </w:t>
       </w:r>
       <w:proofErr w:type="spellStart"/>
       <w:r>
@@ -14661,10 +14347,7 @@
         <w:pStyle w:val="Heading4"/>
       </w:pPr>
       <w:r>
-        <w:t xml:space="preserve">Test </w:t>
-      </w:r>
-      <w:r>
-        <w:t>Macro Implementation Steps</w:t>
+        <w:t>Test Macro Implementation Steps</w:t>
       </w:r>
     </w:p>
     <w:p>
@@ -14760,16 +14443,7 @@
           <w:i/>
           <w:iCs/>
         </w:rPr>
-        <w:t xml:space="preserve">test </w:t>
-      </w:r>
-      <w:r>
-        <w:rPr>
-          <w:b/>
-          <w:bCs/>
-          <w:i/>
-          <w:iCs/>
-        </w:rPr>
-        <w:t>macro</w:t>
+        <w:t>test macro</w:t>
       </w:r>
       <w:r>
         <w:t xml:space="preserve"> function</w:t>
@@ -14807,13 +14481,7 @@
         <w:t>”</w:t>
       </w:r>
       <w:r>
-        <w:t xml:space="preserve">, which will take model </w:t>
-      </w:r>
-      <w:r>
-        <w:t xml:space="preserve">and column name </w:t>
-      </w:r>
-      <w:r>
-        <w:t xml:space="preserve">as function parameter and add </w:t>
+        <w:t xml:space="preserve">, which will take model and column name as function parameter and add </w:t>
       </w:r>
       <w:proofErr w:type="spellStart"/>
       <w:r>
@@ -14821,13 +14489,7 @@
       </w:r>
       <w:proofErr w:type="spellEnd"/>
       <w:r>
-        <w:t xml:space="preserve"> query to check </w:t>
-      </w:r>
-      <w:r>
-        <w:t>columns &lt; 1</w:t>
-      </w:r>
-      <w:r>
-        <w:t>.</w:t>
+        <w:t xml:space="preserve"> query to check columns &lt; 1.</w:t>
       </w:r>
     </w:p>
     <w:p>
@@ -15001,17 +14663,7 @@
           <w:i/>
           <w:iCs/>
         </w:rPr>
-        <w:t>dim_</w:t>
-      </w:r>
-      <w:proofErr w:type="gramStart"/>
-      <w:r>
-        <w:rPr>
-          <w:b/>
-          <w:bCs/>
-          <w:i/>
-          <w:iCs/>
-        </w:rPr>
-        <w:t>listings</w:t>
+        <w:t>dim_listings</w:t>
       </w:r>
       <w:proofErr w:type="spellEnd"/>
       <w:r>
@@ -15033,11 +14685,7 @@
         <w:t xml:space="preserve"> </w:t>
       </w:r>
       <w:r>
-        <w:t xml:space="preserve"> and</w:t>
-      </w:r>
-      <w:proofErr w:type="gramEnd"/>
-      <w:r>
-        <w:t xml:space="preserve"> column </w:t>
+        <w:t xml:space="preserve"> and column </w:t>
       </w:r>
       <w:r>
         <w:rPr>
@@ -15250,10 +14898,7 @@
         <w:pStyle w:val="Heading4"/>
       </w:pPr>
       <w:r>
-        <w:t>DBT Package</w:t>
-      </w:r>
-      <w:r>
-        <w:t xml:space="preserve"> Implementation Steps</w:t>
+        <w:t>DBT Package Implementation Steps</w:t>
       </w:r>
     </w:p>
     <w:p>
@@ -15406,13 +15051,7 @@
           <w:rPr>
             <w:rStyle w:val="Hyperlink"/>
           </w:rPr>
-          <w:t>https://hub.getdbt.com/dbt-labs/dbt_utils/latest</w:t>
-        </w:r>
-        <w:r>
-          <w:rPr>
-            <w:rStyle w:val="Hyperlink"/>
-          </w:rPr>
-          <w:t>/</w:t>
+          <w:t>https://hub.getdbt.com/dbt-labs/dbt_utils/latest/</w:t>
         </w:r>
       </w:hyperlink>
       <w:r>
@@ -15873,6 +15512,1022 @@
         <w:t>Documentation</w:t>
       </w:r>
     </w:p>
+    <w:p>
+      <w:r>
+        <w:rPr>
+          <w:b/>
+          <w:bCs/>
+          <w:i/>
+          <w:iCs/>
+        </w:rPr>
+        <w:t>Documentation</w:t>
+      </w:r>
+      <w:r>
+        <w:t xml:space="preserve"> </w:t>
+      </w:r>
+      <w:r>
+        <w:t>is</w:t>
+      </w:r>
+      <w:r>
+        <w:t xml:space="preserve"> the process of </w:t>
+      </w:r>
+      <w:r>
+        <w:t>documenting</w:t>
+      </w:r>
+      <w:r>
+        <w:t xml:space="preserve"> metadata about models, sources, columns, and other entities in </w:t>
+      </w:r>
+      <w:proofErr w:type="spellStart"/>
+      <w:r>
+        <w:t>dbt</w:t>
+      </w:r>
+      <w:proofErr w:type="spellEnd"/>
+      <w:r>
+        <w:t xml:space="preserve"> project</w:t>
+      </w:r>
+      <w:r>
+        <w:t xml:space="preserve">. </w:t>
+      </w:r>
+    </w:p>
+    <w:p>
+      <w:proofErr w:type="spellStart"/>
+      <w:r>
+        <w:t>dbt</w:t>
+      </w:r>
+      <w:proofErr w:type="spellEnd"/>
+      <w:r>
+        <w:t xml:space="preserve"> makes it easy to document data project alongside </w:t>
+      </w:r>
+      <w:r>
+        <w:t>the</w:t>
+      </w:r>
+      <w:r>
+        <w:t xml:space="preserve"> code, ensuring that stakeholders can understand the context, purpose, and lineage of the data.</w:t>
+      </w:r>
+    </w:p>
+    <w:p>
+      <w:r>
+        <w:rPr>
+          <w:b/>
+          <w:bCs/>
+        </w:rPr>
+        <w:t>Key Components of Documentation</w:t>
+      </w:r>
+      <w:r>
+        <w:rPr>
+          <w:b/>
+          <w:bCs/>
+        </w:rPr>
+        <w:t>:</w:t>
+      </w:r>
+    </w:p>
+    <w:p>
+      <w:pPr>
+        <w:pStyle w:val="ListParagraph"/>
+        <w:numPr>
+          <w:ilvl w:val="0"/>
+          <w:numId w:val="33"/>
+        </w:numPr>
+        <w:rPr>
+          <w:b/>
+          <w:bCs/>
+          <w:i/>
+          <w:iCs/>
+        </w:rPr>
+      </w:pPr>
+      <w:r>
+        <w:rPr>
+          <w:b/>
+          <w:bCs/>
+          <w:i/>
+          <w:iCs/>
+        </w:rPr>
+        <w:t>Schema YAML Files:</w:t>
+      </w:r>
+    </w:p>
+    <w:p>
+      <w:pPr>
+        <w:pStyle w:val="ListParagraph"/>
+        <w:numPr>
+          <w:ilvl w:val="1"/>
+          <w:numId w:val="35"/>
+        </w:numPr>
+        <w:rPr>
+          <w:b/>
+          <w:bCs/>
+          <w:i/>
+          <w:iCs/>
+        </w:rPr>
+      </w:pPr>
+      <w:r>
+        <w:rPr>
+          <w:b/>
+          <w:bCs/>
+          <w:i/>
+          <w:iCs/>
+        </w:rPr>
+        <w:t xml:space="preserve">DBT </w:t>
+      </w:r>
+      <w:r>
+        <w:rPr>
+          <w:b/>
+          <w:bCs/>
+          <w:i/>
+          <w:iCs/>
+        </w:rPr>
+        <w:t>Documentation</w:t>
+      </w:r>
+      <w:r>
+        <w:t xml:space="preserve"> </w:t>
+      </w:r>
+      <w:r>
+        <w:t xml:space="preserve">feature </w:t>
+      </w:r>
+      <w:r>
+        <w:t xml:space="preserve">accesses the </w:t>
+      </w:r>
+      <w:proofErr w:type="spellStart"/>
+      <w:r>
+        <w:rPr>
+          <w:b/>
+          <w:bCs/>
+          <w:i/>
+          <w:iCs/>
+        </w:rPr>
+        <w:t>schema.yml</w:t>
+      </w:r>
+      <w:proofErr w:type="spellEnd"/>
+      <w:r>
+        <w:t xml:space="preserve"> file</w:t>
+      </w:r>
+      <w:r>
+        <w:t xml:space="preserve"> </w:t>
+      </w:r>
+      <w:r>
+        <w:t xml:space="preserve">present </w:t>
+      </w:r>
+      <w:r>
+        <w:t xml:space="preserve">in </w:t>
+      </w:r>
+      <w:proofErr w:type="spellStart"/>
+      <w:r>
+        <w:t>dbt</w:t>
+      </w:r>
+      <w:proofErr w:type="spellEnd"/>
+      <w:r>
+        <w:t xml:space="preserve"> project </w:t>
+      </w:r>
+      <w:r>
+        <w:rPr>
+          <w:b/>
+          <w:bCs/>
+          <w:i/>
+          <w:iCs/>
+        </w:rPr>
+        <w:t>“</w:t>
+      </w:r>
+      <w:proofErr w:type="spellStart"/>
+      <w:r>
+        <w:rPr>
+          <w:b/>
+          <w:bCs/>
+          <w:i/>
+          <w:iCs/>
+        </w:rPr>
+        <w:t>learn_dbt</w:t>
+      </w:r>
+      <w:proofErr w:type="spellEnd"/>
+      <w:r>
+        <w:rPr>
+          <w:b/>
+          <w:bCs/>
+          <w:i/>
+          <w:iCs/>
+        </w:rPr>
+        <w:t>”</w:t>
+      </w:r>
+      <w:r>
+        <w:t xml:space="preserve"> to create the do</w:t>
+      </w:r>
+      <w:r>
+        <w:t xml:space="preserve">cumentation. </w:t>
+      </w:r>
+    </w:p>
+    <w:p>
+      <w:pPr>
+        <w:pStyle w:val="ListParagraph"/>
+        <w:numPr>
+          <w:ilvl w:val="1"/>
+          <w:numId w:val="35"/>
+        </w:numPr>
+        <w:rPr>
+          <w:b/>
+          <w:bCs/>
+          <w:i/>
+          <w:iCs/>
+        </w:rPr>
+      </w:pPr>
+      <w:r>
+        <w:t xml:space="preserve"> </w:t>
+      </w:r>
+      <w:proofErr w:type="spellStart"/>
+      <w:r>
+        <w:rPr>
+          <w:b/>
+          <w:bCs/>
+          <w:i/>
+          <w:iCs/>
+        </w:rPr>
+        <w:t>schema.yml</w:t>
+      </w:r>
+      <w:proofErr w:type="spellEnd"/>
+      <w:r>
+        <w:t xml:space="preserve"> </w:t>
+      </w:r>
+      <w:r>
+        <w:t xml:space="preserve">file </w:t>
+      </w:r>
+      <w:r>
+        <w:t>is used to define metadata for models, sources, seeds, snapshots, and columns.</w:t>
+      </w:r>
+      <w:r>
+        <w:t xml:space="preserve"> </w:t>
+      </w:r>
+    </w:p>
+    <w:p>
+      <w:pPr>
+        <w:pStyle w:val="ListParagraph"/>
+        <w:numPr>
+          <w:ilvl w:val="1"/>
+          <w:numId w:val="35"/>
+        </w:numPr>
+        <w:rPr>
+          <w:b/>
+          <w:bCs/>
+          <w:i/>
+          <w:iCs/>
+        </w:rPr>
+      </w:pPr>
+      <w:r>
+        <w:t>A</w:t>
+      </w:r>
+      <w:r>
+        <w:t>dd</w:t>
+      </w:r>
+      <w:r>
+        <w:t>ing</w:t>
+      </w:r>
+      <w:r>
+        <w:t xml:space="preserve"> descriptions, tests, and tags to models and their components</w:t>
+      </w:r>
+      <w:r>
+        <w:t xml:space="preserve"> like column</w:t>
+      </w:r>
+      <w:r>
+        <w:t xml:space="preserve"> in </w:t>
+      </w:r>
+      <w:proofErr w:type="spellStart"/>
+      <w:r>
+        <w:rPr>
+          <w:b/>
+          <w:bCs/>
+          <w:i/>
+          <w:iCs/>
+        </w:rPr>
+        <w:t>schema.yml</w:t>
+      </w:r>
+      <w:proofErr w:type="spellEnd"/>
+      <w:r>
+        <w:t xml:space="preserve"> file</w:t>
+      </w:r>
+      <w:r>
+        <w:t xml:space="preserve">, will be </w:t>
+      </w:r>
+      <w:r>
+        <w:t xml:space="preserve">accessed by </w:t>
+      </w:r>
+      <w:r>
+        <w:rPr>
+          <w:b/>
+          <w:bCs/>
+          <w:i/>
+          <w:iCs/>
+        </w:rPr>
+        <w:t xml:space="preserve">DBT </w:t>
+      </w:r>
+      <w:r>
+        <w:rPr>
+          <w:b/>
+          <w:bCs/>
+          <w:i/>
+          <w:iCs/>
+        </w:rPr>
+        <w:t>Documentation</w:t>
+      </w:r>
+      <w:r>
+        <w:rPr>
+          <w:b/>
+          <w:bCs/>
+          <w:i/>
+          <w:iCs/>
+        </w:rPr>
+        <w:t xml:space="preserve"> </w:t>
+      </w:r>
+      <w:r>
+        <w:t xml:space="preserve">to create the documentation. </w:t>
+      </w:r>
+    </w:p>
+    <w:p>
+      <w:pPr>
+        <w:pStyle w:val="ListParagraph"/>
+        <w:numPr>
+          <w:ilvl w:val="1"/>
+          <w:numId w:val="35"/>
+        </w:numPr>
+        <w:rPr>
+          <w:b/>
+          <w:bCs/>
+          <w:i/>
+          <w:iCs/>
+        </w:rPr>
+      </w:pPr>
+      <w:r>
+        <w:t xml:space="preserve">Command </w:t>
+      </w:r>
+      <w:proofErr w:type="spellStart"/>
+      <w:r>
+        <w:rPr>
+          <w:b/>
+          <w:bCs/>
+          <w:i/>
+          <w:iCs/>
+        </w:rPr>
+        <w:t>dbt</w:t>
+      </w:r>
+      <w:proofErr w:type="spellEnd"/>
+      <w:r>
+        <w:rPr>
+          <w:b/>
+          <w:bCs/>
+          <w:i/>
+          <w:iCs/>
+        </w:rPr>
+        <w:t xml:space="preserve"> docs generate</w:t>
+      </w:r>
+      <w:r>
+        <w:t xml:space="preserve"> is used to compile the </w:t>
+      </w:r>
+      <w:proofErr w:type="spellStart"/>
+      <w:r>
+        <w:rPr>
+          <w:b/>
+          <w:bCs/>
+          <w:i/>
+          <w:iCs/>
+        </w:rPr>
+        <w:t>schema.yml</w:t>
+      </w:r>
+      <w:proofErr w:type="spellEnd"/>
+      <w:r>
+        <w:rPr>
+          <w:b/>
+          <w:bCs/>
+          <w:i/>
+          <w:iCs/>
+        </w:rPr>
+        <w:t xml:space="preserve"> </w:t>
+      </w:r>
+      <w:r>
+        <w:t>file</w:t>
+      </w:r>
+      <w:r>
+        <w:t xml:space="preserve"> and generate documentation.</w:t>
+      </w:r>
+    </w:p>
+    <w:p>
+      <w:pPr>
+        <w:pStyle w:val="ListParagraph"/>
+        <w:numPr>
+          <w:ilvl w:val="1"/>
+          <w:numId w:val="35"/>
+        </w:numPr>
+        <w:rPr>
+          <w:b/>
+          <w:bCs/>
+          <w:i/>
+          <w:iCs/>
+        </w:rPr>
+      </w:pPr>
+      <w:r>
+        <w:t xml:space="preserve">Documentation details </w:t>
+      </w:r>
+      <w:r>
+        <w:t>compiled by c</w:t>
+      </w:r>
+      <w:r>
+        <w:t xml:space="preserve">ommand </w:t>
+      </w:r>
+      <w:proofErr w:type="spellStart"/>
+      <w:r>
+        <w:rPr>
+          <w:b/>
+          <w:bCs/>
+          <w:i/>
+          <w:iCs/>
+        </w:rPr>
+        <w:t>dbt</w:t>
+      </w:r>
+      <w:proofErr w:type="spellEnd"/>
+      <w:r>
+        <w:rPr>
+          <w:b/>
+          <w:bCs/>
+          <w:i/>
+          <w:iCs/>
+        </w:rPr>
+        <w:t xml:space="preserve"> docs generate</w:t>
+      </w:r>
+      <w:r>
+        <w:rPr>
+          <w:b/>
+          <w:bCs/>
+          <w:i/>
+          <w:iCs/>
+        </w:rPr>
+        <w:t xml:space="preserve"> </w:t>
+      </w:r>
+      <w:r>
+        <w:t xml:space="preserve">is stored in </w:t>
+      </w:r>
+      <w:r>
+        <w:rPr>
+          <w:b/>
+          <w:bCs/>
+        </w:rPr>
+        <w:t>/target/</w:t>
+      </w:r>
+      <w:r>
+        <w:t xml:space="preserve"> folder of </w:t>
+      </w:r>
+      <w:proofErr w:type="spellStart"/>
+      <w:r>
+        <w:t>dbt</w:t>
+      </w:r>
+      <w:proofErr w:type="spellEnd"/>
+      <w:r>
+        <w:t xml:space="preserve"> project </w:t>
+      </w:r>
+      <w:r>
+        <w:rPr>
+          <w:b/>
+          <w:bCs/>
+          <w:i/>
+          <w:iCs/>
+        </w:rPr>
+        <w:t>“</w:t>
+      </w:r>
+      <w:proofErr w:type="spellStart"/>
+      <w:r>
+        <w:rPr>
+          <w:b/>
+          <w:bCs/>
+          <w:i/>
+          <w:iCs/>
+        </w:rPr>
+        <w:t>learn_dbt</w:t>
+      </w:r>
+      <w:proofErr w:type="spellEnd"/>
+      <w:r>
+        <w:rPr>
+          <w:b/>
+          <w:bCs/>
+          <w:i/>
+          <w:iCs/>
+        </w:rPr>
+        <w:t>”</w:t>
+      </w:r>
+    </w:p>
+    <w:p>
+      <w:pPr>
+        <w:pStyle w:val="ListParagraph"/>
+        <w:numPr>
+          <w:ilvl w:val="1"/>
+          <w:numId w:val="35"/>
+        </w:numPr>
+        <w:rPr>
+          <w:b/>
+          <w:bCs/>
+          <w:i/>
+          <w:iCs/>
+        </w:rPr>
+      </w:pPr>
+      <w:r>
+        <w:rPr>
+          <w:b/>
+          <w:bCs/>
+          <w:i/>
+          <w:iCs/>
+        </w:rPr>
+        <w:t>Markdown files</w:t>
+      </w:r>
+      <w:r>
+        <w:t xml:space="preserve"> can also be created and added in </w:t>
+      </w:r>
+      <w:proofErr w:type="spellStart"/>
+      <w:r>
+        <w:rPr>
+          <w:b/>
+          <w:bCs/>
+          <w:i/>
+          <w:iCs/>
+        </w:rPr>
+        <w:t>schema.yml</w:t>
+      </w:r>
+      <w:proofErr w:type="spellEnd"/>
+      <w:r>
+        <w:rPr>
+          <w:b/>
+          <w:bCs/>
+          <w:i/>
+          <w:iCs/>
+        </w:rPr>
+        <w:t xml:space="preserve"> </w:t>
+      </w:r>
+      <w:r>
+        <w:t>file for more sophisticated documentation.</w:t>
+      </w:r>
+      <w:r>
+        <w:t xml:space="preserve"> These markdown files will reside in </w:t>
+      </w:r>
+      <w:r>
+        <w:rPr>
+          <w:b/>
+          <w:bCs/>
+          <w:i/>
+          <w:iCs/>
+        </w:rPr>
+        <w:t>/models/</w:t>
+      </w:r>
+      <w:r>
+        <w:t xml:space="preserve"> folder of </w:t>
+      </w:r>
+      <w:proofErr w:type="spellStart"/>
+      <w:r>
+        <w:t>dbt</w:t>
+      </w:r>
+      <w:proofErr w:type="spellEnd"/>
+      <w:r>
+        <w:t xml:space="preserve"> project </w:t>
+      </w:r>
+      <w:r>
+        <w:rPr>
+          <w:b/>
+          <w:bCs/>
+          <w:i/>
+          <w:iCs/>
+        </w:rPr>
+        <w:t>“</w:t>
+      </w:r>
+      <w:proofErr w:type="spellStart"/>
+      <w:r>
+        <w:rPr>
+          <w:b/>
+          <w:bCs/>
+          <w:i/>
+          <w:iCs/>
+        </w:rPr>
+        <w:t>learn_dbt</w:t>
+      </w:r>
+      <w:proofErr w:type="spellEnd"/>
+      <w:r>
+        <w:rPr>
+          <w:b/>
+          <w:bCs/>
+          <w:i/>
+          <w:iCs/>
+        </w:rPr>
+        <w:t>”</w:t>
+      </w:r>
+      <w:r>
+        <w:rPr>
+          <w:b/>
+          <w:bCs/>
+          <w:i/>
+          <w:iCs/>
+        </w:rPr>
+        <w:t xml:space="preserve"> </w:t>
+      </w:r>
+      <w:r>
+        <w:t xml:space="preserve">and </w:t>
+      </w:r>
+      <w:r>
+        <w:t>this markdown</w:t>
+      </w:r>
+      <w:r>
+        <w:t xml:space="preserve"> file will be created using jinja template tag </w:t>
+      </w:r>
+      <w:r>
+        <w:rPr>
+          <w:b/>
+          <w:bCs/>
+          <w:i/>
+          <w:iCs/>
+        </w:rPr>
+        <w:t>docs</w:t>
+      </w:r>
+      <w:r>
+        <w:rPr>
+          <w:i/>
+          <w:iCs/>
+          <w:color w:val="A02B93" w:themeColor="accent5"/>
+          <w:sz w:val="16"/>
+          <w:szCs w:val="16"/>
+        </w:rPr>
+        <w:t xml:space="preserve">. </w:t>
+      </w:r>
+      <w:r>
+        <w:rPr>
+          <w:i/>
+          <w:iCs/>
+          <w:color w:val="A02B93" w:themeColor="accent5"/>
+          <w:sz w:val="16"/>
+          <w:szCs w:val="16"/>
+        </w:rPr>
+        <w:t>Details can be seen in Implementation section</w:t>
+      </w:r>
+    </w:p>
+    <w:p>
+      <w:pPr>
+        <w:pStyle w:val="ListParagraph"/>
+        <w:ind w:left="1440"/>
+        <w:rPr>
+          <w:b/>
+          <w:bCs/>
+          <w:i/>
+          <w:iCs/>
+        </w:rPr>
+      </w:pPr>
+    </w:p>
+    <w:p>
+      <w:pPr>
+        <w:pStyle w:val="ListParagraph"/>
+        <w:numPr>
+          <w:ilvl w:val="0"/>
+          <w:numId w:val="33"/>
+        </w:numPr>
+        <w:rPr>
+          <w:b/>
+          <w:bCs/>
+          <w:i/>
+          <w:iCs/>
+        </w:rPr>
+      </w:pPr>
+      <w:r>
+        <w:rPr>
+          <w:b/>
+          <w:bCs/>
+          <w:i/>
+          <w:iCs/>
+        </w:rPr>
+        <w:t>Auto-Generated Documentation Website:</w:t>
+      </w:r>
+      <w:r>
+        <w:rPr>
+          <w:b/>
+          <w:bCs/>
+          <w:i/>
+          <w:iCs/>
+        </w:rPr>
+        <w:t xml:space="preserve"> </w:t>
+      </w:r>
+    </w:p>
+    <w:p>
+      <w:pPr>
+        <w:pStyle w:val="ListParagraph"/>
+        <w:numPr>
+          <w:ilvl w:val="0"/>
+          <w:numId w:val="36"/>
+        </w:numPr>
+      </w:pPr>
+      <w:proofErr w:type="spellStart"/>
+      <w:r>
+        <w:lastRenderedPageBreak/>
+        <w:t>dbt</w:t>
+      </w:r>
+      <w:proofErr w:type="spellEnd"/>
+      <w:r>
+        <w:t xml:space="preserve"> can generate a fully browsable documentation site that combines code, metadata, and data lineage.</w:t>
+      </w:r>
+    </w:p>
+    <w:p>
+      <w:pPr>
+        <w:pStyle w:val="ListParagraph"/>
+        <w:numPr>
+          <w:ilvl w:val="0"/>
+          <w:numId w:val="36"/>
+        </w:numPr>
+      </w:pPr>
+      <w:r>
+        <w:t xml:space="preserve">Command </w:t>
+      </w:r>
+      <w:proofErr w:type="spellStart"/>
+      <w:r>
+        <w:rPr>
+          <w:b/>
+          <w:bCs/>
+          <w:i/>
+          <w:iCs/>
+        </w:rPr>
+        <w:t>dbt</w:t>
+      </w:r>
+      <w:proofErr w:type="spellEnd"/>
+      <w:r>
+        <w:rPr>
+          <w:b/>
+          <w:bCs/>
+          <w:i/>
+          <w:iCs/>
+        </w:rPr>
+        <w:t xml:space="preserve"> docs serve</w:t>
+      </w:r>
+      <w:r>
+        <w:rPr>
+          <w:b/>
+          <w:bCs/>
+          <w:i/>
+          <w:iCs/>
+        </w:rPr>
+        <w:t xml:space="preserve"> </w:t>
+      </w:r>
+      <w:r>
+        <w:t xml:space="preserve">is used to </w:t>
+      </w:r>
+      <w:r>
+        <w:t xml:space="preserve">start the documentation </w:t>
+      </w:r>
+      <w:r>
+        <w:t xml:space="preserve">webserver and </w:t>
+      </w:r>
+      <w:r>
+        <w:t xml:space="preserve">it will show all the documentation details </w:t>
+      </w:r>
+      <w:r>
+        <w:t xml:space="preserve">compile by command </w:t>
+      </w:r>
+      <w:proofErr w:type="spellStart"/>
+      <w:r>
+        <w:rPr>
+          <w:b/>
+          <w:bCs/>
+          <w:i/>
+          <w:iCs/>
+        </w:rPr>
+        <w:t>dbt</w:t>
+      </w:r>
+      <w:proofErr w:type="spellEnd"/>
+      <w:r>
+        <w:rPr>
+          <w:b/>
+          <w:bCs/>
+          <w:i/>
+          <w:iCs/>
+        </w:rPr>
+        <w:t xml:space="preserve"> docs generate</w:t>
+      </w:r>
+      <w:r>
+        <w:rPr>
+          <w:b/>
+          <w:bCs/>
+          <w:i/>
+          <w:iCs/>
+        </w:rPr>
+        <w:t>.</w:t>
+      </w:r>
+    </w:p>
+    <w:p>
+      <w:pPr>
+        <w:pStyle w:val="ListParagraph"/>
+        <w:numPr>
+          <w:ilvl w:val="0"/>
+          <w:numId w:val="36"/>
+        </w:numPr>
+      </w:pPr>
+      <w:r>
+        <w:t>D</w:t>
+      </w:r>
+      <w:r>
+        <w:t xml:space="preserve">BT document webserver </w:t>
+      </w:r>
+      <w:r>
+        <w:t xml:space="preserve">shows </w:t>
+      </w:r>
+      <w:r>
+        <w:t xml:space="preserve">generic Welcome overview page, this page can be changed using markdown </w:t>
+      </w:r>
+      <w:r>
+        <w:t xml:space="preserve">document. </w:t>
+      </w:r>
+      <w:r>
+        <w:rPr>
+          <w:i/>
+          <w:iCs/>
+          <w:color w:val="A02B93" w:themeColor="accent5"/>
+          <w:sz w:val="16"/>
+          <w:szCs w:val="16"/>
+        </w:rPr>
+        <w:t>Details can be seen in Implementation section</w:t>
+      </w:r>
+    </w:p>
+    <w:p>
+      <w:pPr>
+        <w:pStyle w:val="ListParagraph"/>
+        <w:numPr>
+          <w:ilvl w:val="0"/>
+          <w:numId w:val="33"/>
+        </w:numPr>
+        <w:rPr>
+          <w:b/>
+          <w:bCs/>
+          <w:i/>
+          <w:iCs/>
+        </w:rPr>
+      </w:pPr>
+      <w:r>
+        <w:rPr>
+          <w:b/>
+          <w:bCs/>
+          <w:i/>
+          <w:iCs/>
+        </w:rPr>
+        <w:t>Lineage Graph:</w:t>
+      </w:r>
+    </w:p>
+    <w:p>
+      <w:pPr>
+        <w:pStyle w:val="ListParagraph"/>
+        <w:numPr>
+          <w:ilvl w:val="0"/>
+          <w:numId w:val="36"/>
+        </w:numPr>
+      </w:pPr>
+      <w:proofErr w:type="spellStart"/>
+      <w:r>
+        <w:t>dbt’s</w:t>
+      </w:r>
+      <w:proofErr w:type="spellEnd"/>
+      <w:r>
+        <w:t xml:space="preserve"> documentation includes a lineage graph that shows dependencies between models, sources, and tests.</w:t>
+      </w:r>
+    </w:p>
+    <w:p>
+      <w:pPr>
+        <w:pStyle w:val="Heading3"/>
+      </w:pPr>
+      <w:r>
+        <w:t>Implementation</w:t>
+      </w:r>
+    </w:p>
+    <w:p>
+      <w:r>
+        <w:t xml:space="preserve">In this section, </w:t>
+      </w:r>
+      <w:r>
+        <w:t>following</w:t>
+      </w:r>
+      <w:r>
+        <w:t xml:space="preserve"> steps will be taken </w:t>
+      </w:r>
+      <w:r>
+        <w:t xml:space="preserve">to create the documentation – </w:t>
+      </w:r>
+    </w:p>
+    <w:p>
+      <w:pPr>
+        <w:pStyle w:val="ListParagraph"/>
+        <w:numPr>
+          <w:ilvl w:val="0"/>
+          <w:numId w:val="37"/>
+        </w:numPr>
+      </w:pPr>
+      <w:r>
+        <w:t xml:space="preserve">Add </w:t>
+      </w:r>
+      <w:r>
+        <w:t xml:space="preserve">descriptions </w:t>
+      </w:r>
+      <w:r>
+        <w:t xml:space="preserve">for tables and columns </w:t>
+      </w:r>
+      <w:r>
+        <w:t xml:space="preserve">in </w:t>
+      </w:r>
+      <w:proofErr w:type="spellStart"/>
+      <w:r>
+        <w:rPr>
+          <w:b/>
+          <w:bCs/>
+          <w:i/>
+          <w:iCs/>
+        </w:rPr>
+        <w:t>schema.yml</w:t>
+      </w:r>
+      <w:proofErr w:type="spellEnd"/>
+      <w:r>
+        <w:rPr>
+          <w:b/>
+          <w:bCs/>
+          <w:i/>
+          <w:iCs/>
+        </w:rPr>
+        <w:t xml:space="preserve"> </w:t>
+      </w:r>
+      <w:r>
+        <w:t>file</w:t>
+      </w:r>
+      <w:r>
+        <w:t>.</w:t>
+      </w:r>
+    </w:p>
+    <w:p>
+      <w:pPr>
+        <w:pStyle w:val="ListParagraph"/>
+        <w:numPr>
+          <w:ilvl w:val="0"/>
+          <w:numId w:val="37"/>
+        </w:numPr>
+      </w:pPr>
+      <w:r>
+        <w:t xml:space="preserve">Create a markdown file in </w:t>
+      </w:r>
+      <w:r>
+        <w:rPr>
+          <w:b/>
+          <w:bCs/>
+          <w:i/>
+          <w:iCs/>
+        </w:rPr>
+        <w:t>/models/</w:t>
+      </w:r>
+      <w:r>
+        <w:t xml:space="preserve"> folder and add the reference in </w:t>
+      </w:r>
+      <w:proofErr w:type="spellStart"/>
+      <w:r>
+        <w:rPr>
+          <w:b/>
+          <w:bCs/>
+          <w:i/>
+          <w:iCs/>
+        </w:rPr>
+        <w:t>schema.yml</w:t>
+      </w:r>
+      <w:proofErr w:type="spellEnd"/>
+      <w:r>
+        <w:rPr>
+          <w:b/>
+          <w:bCs/>
+          <w:i/>
+          <w:iCs/>
+        </w:rPr>
+        <w:t xml:space="preserve"> </w:t>
+      </w:r>
+      <w:r>
+        <w:t>file</w:t>
+      </w:r>
+      <w:r>
+        <w:t xml:space="preserve">. </w:t>
+      </w:r>
+      <w:r>
+        <w:t xml:space="preserve">Markdown file will be created using jinja template tag </w:t>
+      </w:r>
+      <w:r>
+        <w:rPr>
+          <w:b/>
+          <w:bCs/>
+          <w:i/>
+          <w:iCs/>
+        </w:rPr>
+        <w:t>docs</w:t>
+      </w:r>
+      <w:r>
+        <w:rPr>
+          <w:b/>
+          <w:bCs/>
+          <w:i/>
+          <w:iCs/>
+        </w:rPr>
+        <w:t>.</w:t>
+      </w:r>
+    </w:p>
+    <w:p>
+      <w:pPr>
+        <w:pStyle w:val="ListParagraph"/>
+        <w:numPr>
+          <w:ilvl w:val="0"/>
+          <w:numId w:val="37"/>
+        </w:numPr>
+      </w:pPr>
+    </w:p>
     <w:p/>
     <w:p/>
     <w:p>
@@ -16045,7 +16700,7 @@
       <w:pPr>
         <w:pStyle w:val="ListParagraph"/>
       </w:pPr>
-      <w:hyperlink r:id="rId42" w:history="1">
+      <w:hyperlink r:id="rId42" w:anchor="for" w:history="1">
         <w:r>
           <w:rPr>
             <w:rStyle w:val="Hyperlink"/>
@@ -16150,7 +16805,6 @@
         </w:numPr>
       </w:pPr>
       <w:r>
-        <w:lastRenderedPageBreak/>
         <w:t>DBR Packages</w:t>
       </w:r>
     </w:p>
@@ -17526,6 +18180,95 @@
     </w:lvl>
   </w:abstractNum>
   <w:abstractNum w:abstractNumId="13" w15:restartNumberingAfterBreak="0">
+    <w:nsid w:val="160A24DF"/>
+    <w:multiLevelType w:val="hybridMultilevel"/>
+    <w:tmpl w:val="0B9A82B4"/>
+    <w:lvl w:ilvl="0" w:tplc="4009000F">
+      <w:start w:val="1"/>
+      <w:numFmt w:val="decimal"/>
+      <w:lvlText w:val="%1."/>
+      <w:lvlJc w:val="left"/>
+      <w:pPr>
+        <w:ind w:left="720" w:hanging="360"/>
+      </w:pPr>
+      <w:rPr>
+        <w:rFonts w:hint="default"/>
+      </w:rPr>
+    </w:lvl>
+    <w:lvl w:ilvl="1" w:tplc="40090019">
+      <w:start w:val="1"/>
+      <w:numFmt w:val="lowerLetter"/>
+      <w:lvlText w:val="%2."/>
+      <w:lvlJc w:val="left"/>
+      <w:pPr>
+        <w:ind w:left="1440" w:hanging="360"/>
+      </w:pPr>
+    </w:lvl>
+    <w:lvl w:ilvl="2" w:tplc="4009001B" w:tentative="1">
+      <w:start w:val="1"/>
+      <w:numFmt w:val="lowerRoman"/>
+      <w:lvlText w:val="%3."/>
+      <w:lvlJc w:val="right"/>
+      <w:pPr>
+        <w:ind w:left="2160" w:hanging="180"/>
+      </w:pPr>
+    </w:lvl>
+    <w:lvl w:ilvl="3" w:tplc="4009000F" w:tentative="1">
+      <w:start w:val="1"/>
+      <w:numFmt w:val="decimal"/>
+      <w:lvlText w:val="%4."/>
+      <w:lvlJc w:val="left"/>
+      <w:pPr>
+        <w:ind w:left="2880" w:hanging="360"/>
+      </w:pPr>
+    </w:lvl>
+    <w:lvl w:ilvl="4" w:tplc="40090019" w:tentative="1">
+      <w:start w:val="1"/>
+      <w:numFmt w:val="lowerLetter"/>
+      <w:lvlText w:val="%5."/>
+      <w:lvlJc w:val="left"/>
+      <w:pPr>
+        <w:ind w:left="3600" w:hanging="360"/>
+      </w:pPr>
+    </w:lvl>
+    <w:lvl w:ilvl="5" w:tplc="4009001B" w:tentative="1">
+      <w:start w:val="1"/>
+      <w:numFmt w:val="lowerRoman"/>
+      <w:lvlText w:val="%6."/>
+      <w:lvlJc w:val="right"/>
+      <w:pPr>
+        <w:ind w:left="4320" w:hanging="180"/>
+      </w:pPr>
+    </w:lvl>
+    <w:lvl w:ilvl="6" w:tplc="4009000F" w:tentative="1">
+      <w:start w:val="1"/>
+      <w:numFmt w:val="decimal"/>
+      <w:lvlText w:val="%7."/>
+      <w:lvlJc w:val="left"/>
+      <w:pPr>
+        <w:ind w:left="5040" w:hanging="360"/>
+      </w:pPr>
+    </w:lvl>
+    <w:lvl w:ilvl="7" w:tplc="40090019" w:tentative="1">
+      <w:start w:val="1"/>
+      <w:numFmt w:val="lowerLetter"/>
+      <w:lvlText w:val="%8."/>
+      <w:lvlJc w:val="left"/>
+      <w:pPr>
+        <w:ind w:left="5760" w:hanging="360"/>
+      </w:pPr>
+    </w:lvl>
+    <w:lvl w:ilvl="8" w:tplc="4009001B" w:tentative="1">
+      <w:start w:val="1"/>
+      <w:numFmt w:val="lowerRoman"/>
+      <w:lvlText w:val="%9."/>
+      <w:lvlJc w:val="right"/>
+      <w:pPr>
+        <w:ind w:left="6480" w:hanging="180"/>
+      </w:pPr>
+    </w:lvl>
+  </w:abstractNum>
+  <w:abstractNum w:abstractNumId="14" w15:restartNumberingAfterBreak="0">
     <w:nsid w:val="1C534110"/>
     <w:multiLevelType w:val="hybridMultilevel"/>
     <w:tmpl w:val="A380F13A"/>
@@ -17638,7 +18381,120 @@
       </w:rPr>
     </w:lvl>
   </w:abstractNum>
-  <w:abstractNum w:abstractNumId="14" w15:restartNumberingAfterBreak="0">
+  <w:abstractNum w:abstractNumId="15" w15:restartNumberingAfterBreak="0">
+    <w:nsid w:val="25A029C9"/>
+    <w:multiLevelType w:val="hybridMultilevel"/>
+    <w:tmpl w:val="0EECAF44"/>
+    <w:lvl w:ilvl="0" w:tplc="40090003">
+      <w:start w:val="1"/>
+      <w:numFmt w:val="bullet"/>
+      <w:lvlText w:val="o"/>
+      <w:lvlJc w:val="left"/>
+      <w:pPr>
+        <w:ind w:left="1440" w:hanging="360"/>
+      </w:pPr>
+      <w:rPr>
+        <w:rFonts w:ascii="Courier New" w:hAnsi="Courier New" w:cs="Courier New" w:hint="default"/>
+      </w:rPr>
+    </w:lvl>
+    <w:lvl w:ilvl="1" w:tplc="40090003" w:tentative="1">
+      <w:start w:val="1"/>
+      <w:numFmt w:val="bullet"/>
+      <w:lvlText w:val="o"/>
+      <w:lvlJc w:val="left"/>
+      <w:pPr>
+        <w:ind w:left="2160" w:hanging="360"/>
+      </w:pPr>
+      <w:rPr>
+        <w:rFonts w:ascii="Courier New" w:hAnsi="Courier New" w:cs="Courier New" w:hint="default"/>
+      </w:rPr>
+    </w:lvl>
+    <w:lvl w:ilvl="2" w:tplc="40090005" w:tentative="1">
+      <w:start w:val="1"/>
+      <w:numFmt w:val="bullet"/>
+      <w:lvlText w:val=""/>
+      <w:lvlJc w:val="left"/>
+      <w:pPr>
+        <w:ind w:left="2880" w:hanging="360"/>
+      </w:pPr>
+      <w:rPr>
+        <w:rFonts w:ascii="Wingdings" w:hAnsi="Wingdings" w:hint="default"/>
+      </w:rPr>
+    </w:lvl>
+    <w:lvl w:ilvl="3" w:tplc="40090001" w:tentative="1">
+      <w:start w:val="1"/>
+      <w:numFmt w:val="bullet"/>
+      <w:lvlText w:val=""/>
+      <w:lvlJc w:val="left"/>
+      <w:pPr>
+        <w:ind w:left="3600" w:hanging="360"/>
+      </w:pPr>
+      <w:rPr>
+        <w:rFonts w:ascii="Symbol" w:hAnsi="Symbol" w:hint="default"/>
+      </w:rPr>
+    </w:lvl>
+    <w:lvl w:ilvl="4" w:tplc="40090003" w:tentative="1">
+      <w:start w:val="1"/>
+      <w:numFmt w:val="bullet"/>
+      <w:lvlText w:val="o"/>
+      <w:lvlJc w:val="left"/>
+      <w:pPr>
+        <w:ind w:left="4320" w:hanging="360"/>
+      </w:pPr>
+      <w:rPr>
+        <w:rFonts w:ascii="Courier New" w:hAnsi="Courier New" w:cs="Courier New" w:hint="default"/>
+      </w:rPr>
+    </w:lvl>
+    <w:lvl w:ilvl="5" w:tplc="40090005" w:tentative="1">
+      <w:start w:val="1"/>
+      <w:numFmt w:val="bullet"/>
+      <w:lvlText w:val=""/>
+      <w:lvlJc w:val="left"/>
+      <w:pPr>
+        <w:ind w:left="5040" w:hanging="360"/>
+      </w:pPr>
+      <w:rPr>
+        <w:rFonts w:ascii="Wingdings" w:hAnsi="Wingdings" w:hint="default"/>
+      </w:rPr>
+    </w:lvl>
+    <w:lvl w:ilvl="6" w:tplc="40090001" w:tentative="1">
+      <w:start w:val="1"/>
+      <w:numFmt w:val="bullet"/>
+      <w:lvlText w:val=""/>
+      <w:lvlJc w:val="left"/>
+      <w:pPr>
+        <w:ind w:left="5760" w:hanging="360"/>
+      </w:pPr>
+      <w:rPr>
+        <w:rFonts w:ascii="Symbol" w:hAnsi="Symbol" w:hint="default"/>
+      </w:rPr>
+    </w:lvl>
+    <w:lvl w:ilvl="7" w:tplc="40090003" w:tentative="1">
+      <w:start w:val="1"/>
+      <w:numFmt w:val="bullet"/>
+      <w:lvlText w:val="o"/>
+      <w:lvlJc w:val="left"/>
+      <w:pPr>
+        <w:ind w:left="6480" w:hanging="360"/>
+      </w:pPr>
+      <w:rPr>
+        <w:rFonts w:ascii="Courier New" w:hAnsi="Courier New" w:cs="Courier New" w:hint="default"/>
+      </w:rPr>
+    </w:lvl>
+    <w:lvl w:ilvl="8" w:tplc="40090005" w:tentative="1">
+      <w:start w:val="1"/>
+      <w:numFmt w:val="bullet"/>
+      <w:lvlText w:val=""/>
+      <w:lvlJc w:val="left"/>
+      <w:pPr>
+        <w:ind w:left="7200" w:hanging="360"/>
+      </w:pPr>
+      <w:rPr>
+        <w:rFonts w:ascii="Wingdings" w:hAnsi="Wingdings" w:hint="default"/>
+      </w:rPr>
+    </w:lvl>
+  </w:abstractNum>
+  <w:abstractNum w:abstractNumId="16" w15:restartNumberingAfterBreak="0">
     <w:nsid w:val="29636C8B"/>
     <w:multiLevelType w:val="hybridMultilevel"/>
     <w:tmpl w:val="D296526A"/>
@@ -17724,7 +18580,7 @@
       </w:pPr>
     </w:lvl>
   </w:abstractNum>
-  <w:abstractNum w:abstractNumId="15" w15:restartNumberingAfterBreak="0">
+  <w:abstractNum w:abstractNumId="17" w15:restartNumberingAfterBreak="0">
     <w:nsid w:val="29FE3D7C"/>
     <w:multiLevelType w:val="hybridMultilevel"/>
     <w:tmpl w:val="11E25C50"/>
@@ -17837,7 +18693,7 @@
       </w:rPr>
     </w:lvl>
   </w:abstractNum>
-  <w:abstractNum w:abstractNumId="16" w15:restartNumberingAfterBreak="0">
+  <w:abstractNum w:abstractNumId="18" w15:restartNumberingAfterBreak="0">
     <w:nsid w:val="2B301708"/>
     <w:multiLevelType w:val="hybridMultilevel"/>
     <w:tmpl w:val="A3AEDF28"/>
@@ -17950,7 +18806,7 @@
       </w:rPr>
     </w:lvl>
   </w:abstractNum>
-  <w:abstractNum w:abstractNumId="17" w15:restartNumberingAfterBreak="0">
+  <w:abstractNum w:abstractNumId="19" w15:restartNumberingAfterBreak="0">
     <w:nsid w:val="3B6605C3"/>
     <w:multiLevelType w:val="hybridMultilevel"/>
     <w:tmpl w:val="D25CBCA4"/>
@@ -18043,7 +18899,7 @@
       </w:pPr>
     </w:lvl>
   </w:abstractNum>
-  <w:abstractNum w:abstractNumId="18" w15:restartNumberingAfterBreak="0">
+  <w:abstractNum w:abstractNumId="20" w15:restartNumberingAfterBreak="0">
     <w:nsid w:val="3CB36B05"/>
     <w:multiLevelType w:val="hybridMultilevel"/>
     <w:tmpl w:val="59A2F0F2"/>
@@ -18140,7 +18996,7 @@
       </w:pPr>
     </w:lvl>
   </w:abstractNum>
-  <w:abstractNum w:abstractNumId="19" w15:restartNumberingAfterBreak="0">
+  <w:abstractNum w:abstractNumId="21" w15:restartNumberingAfterBreak="0">
     <w:nsid w:val="3F09046F"/>
     <w:multiLevelType w:val="hybridMultilevel"/>
     <w:tmpl w:val="84787096"/>
@@ -18229,7 +19085,7 @@
       </w:pPr>
     </w:lvl>
   </w:abstractNum>
-  <w:abstractNum w:abstractNumId="20" w15:restartNumberingAfterBreak="0">
+  <w:abstractNum w:abstractNumId="22" w15:restartNumberingAfterBreak="0">
     <w:nsid w:val="3F8A518F"/>
     <w:multiLevelType w:val="hybridMultilevel"/>
     <w:tmpl w:val="66F0637E"/>
@@ -18342,7 +19198,7 @@
       </w:rPr>
     </w:lvl>
   </w:abstractNum>
-  <w:abstractNum w:abstractNumId="21" w15:restartNumberingAfterBreak="0">
+  <w:abstractNum w:abstractNumId="23" w15:restartNumberingAfterBreak="0">
     <w:nsid w:val="419F421F"/>
     <w:multiLevelType w:val="hybridMultilevel"/>
     <w:tmpl w:val="CAEC5B22"/>
@@ -18431,7 +19287,99 @@
       </w:pPr>
     </w:lvl>
   </w:abstractNum>
-  <w:abstractNum w:abstractNumId="22" w15:restartNumberingAfterBreak="0">
+  <w:abstractNum w:abstractNumId="24" w15:restartNumberingAfterBreak="0">
+    <w:nsid w:val="4AC957DF"/>
+    <w:multiLevelType w:val="hybridMultilevel"/>
+    <w:tmpl w:val="6F50BAEE"/>
+    <w:lvl w:ilvl="0" w:tplc="FFFFFFFF">
+      <w:start w:val="1"/>
+      <w:numFmt w:val="decimal"/>
+      <w:lvlText w:val="%1."/>
+      <w:lvlJc w:val="left"/>
+      <w:pPr>
+        <w:ind w:left="720" w:hanging="360"/>
+      </w:pPr>
+      <w:rPr>
+        <w:rFonts w:hint="default"/>
+      </w:rPr>
+    </w:lvl>
+    <w:lvl w:ilvl="1" w:tplc="40090003">
+      <w:start w:val="1"/>
+      <w:numFmt w:val="bullet"/>
+      <w:lvlText w:val="o"/>
+      <w:lvlJc w:val="left"/>
+      <w:pPr>
+        <w:ind w:left="1440" w:hanging="360"/>
+      </w:pPr>
+      <w:rPr>
+        <w:rFonts w:ascii="Courier New" w:hAnsi="Courier New" w:cs="Courier New" w:hint="default"/>
+      </w:rPr>
+    </w:lvl>
+    <w:lvl w:ilvl="2" w:tplc="FFFFFFFF" w:tentative="1">
+      <w:start w:val="1"/>
+      <w:numFmt w:val="lowerRoman"/>
+      <w:lvlText w:val="%3."/>
+      <w:lvlJc w:val="right"/>
+      <w:pPr>
+        <w:ind w:left="2160" w:hanging="180"/>
+      </w:pPr>
+    </w:lvl>
+    <w:lvl w:ilvl="3" w:tplc="FFFFFFFF" w:tentative="1">
+      <w:start w:val="1"/>
+      <w:numFmt w:val="decimal"/>
+      <w:lvlText w:val="%4."/>
+      <w:lvlJc w:val="left"/>
+      <w:pPr>
+        <w:ind w:left="2880" w:hanging="360"/>
+      </w:pPr>
+    </w:lvl>
+    <w:lvl w:ilvl="4" w:tplc="FFFFFFFF" w:tentative="1">
+      <w:start w:val="1"/>
+      <w:numFmt w:val="lowerLetter"/>
+      <w:lvlText w:val="%5."/>
+      <w:lvlJc w:val="left"/>
+      <w:pPr>
+        <w:ind w:left="3600" w:hanging="360"/>
+      </w:pPr>
+    </w:lvl>
+    <w:lvl w:ilvl="5" w:tplc="FFFFFFFF" w:tentative="1">
+      <w:start w:val="1"/>
+      <w:numFmt w:val="lowerRoman"/>
+      <w:lvlText w:val="%6."/>
+      <w:lvlJc w:val="right"/>
+      <w:pPr>
+        <w:ind w:left="4320" w:hanging="180"/>
+      </w:pPr>
+    </w:lvl>
+    <w:lvl w:ilvl="6" w:tplc="FFFFFFFF" w:tentative="1">
+      <w:start w:val="1"/>
+      <w:numFmt w:val="decimal"/>
+      <w:lvlText w:val="%7."/>
+      <w:lvlJc w:val="left"/>
+      <w:pPr>
+        <w:ind w:left="5040" w:hanging="360"/>
+      </w:pPr>
+    </w:lvl>
+    <w:lvl w:ilvl="7" w:tplc="FFFFFFFF" w:tentative="1">
+      <w:start w:val="1"/>
+      <w:numFmt w:val="lowerLetter"/>
+      <w:lvlText w:val="%8."/>
+      <w:lvlJc w:val="left"/>
+      <w:pPr>
+        <w:ind w:left="5760" w:hanging="360"/>
+      </w:pPr>
+    </w:lvl>
+    <w:lvl w:ilvl="8" w:tplc="FFFFFFFF" w:tentative="1">
+      <w:start w:val="1"/>
+      <w:numFmt w:val="lowerRoman"/>
+      <w:lvlText w:val="%9."/>
+      <w:lvlJc w:val="right"/>
+      <w:pPr>
+        <w:ind w:left="6480" w:hanging="180"/>
+      </w:pPr>
+    </w:lvl>
+  </w:abstractNum>
+  <w:abstractNum w:abstractNumId="25" w15:restartNumberingAfterBreak="0">
     <w:nsid w:val="4B3F03D3"/>
     <w:multiLevelType w:val="hybridMultilevel"/>
     <w:tmpl w:val="ED5A3100"/>
@@ -18544,7 +19492,7 @@
       </w:rPr>
     </w:lvl>
   </w:abstractNum>
-  <w:abstractNum w:abstractNumId="23" w15:restartNumberingAfterBreak="0">
+  <w:abstractNum w:abstractNumId="26" w15:restartNumberingAfterBreak="0">
     <w:nsid w:val="4E5601AD"/>
     <w:multiLevelType w:val="hybridMultilevel"/>
     <w:tmpl w:val="E3C80FB0"/>
@@ -18633,7 +19581,96 @@
       </w:pPr>
     </w:lvl>
   </w:abstractNum>
-  <w:abstractNum w:abstractNumId="24" w15:restartNumberingAfterBreak="0">
+  <w:abstractNum w:abstractNumId="27" w15:restartNumberingAfterBreak="0">
+    <w:nsid w:val="538427C7"/>
+    <w:multiLevelType w:val="hybridMultilevel"/>
+    <w:tmpl w:val="7CEAAD26"/>
+    <w:lvl w:ilvl="0" w:tplc="4009000F">
+      <w:start w:val="1"/>
+      <w:numFmt w:val="decimal"/>
+      <w:lvlText w:val="%1."/>
+      <w:lvlJc w:val="left"/>
+      <w:pPr>
+        <w:ind w:left="720" w:hanging="360"/>
+      </w:pPr>
+      <w:rPr>
+        <w:rFonts w:hint="default"/>
+      </w:rPr>
+    </w:lvl>
+    <w:lvl w:ilvl="1" w:tplc="40090019" w:tentative="1">
+      <w:start w:val="1"/>
+      <w:numFmt w:val="lowerLetter"/>
+      <w:lvlText w:val="%2."/>
+      <w:lvlJc w:val="left"/>
+      <w:pPr>
+        <w:ind w:left="1440" w:hanging="360"/>
+      </w:pPr>
+    </w:lvl>
+    <w:lvl w:ilvl="2" w:tplc="4009001B" w:tentative="1">
+      <w:start w:val="1"/>
+      <w:numFmt w:val="lowerRoman"/>
+      <w:lvlText w:val="%3."/>
+      <w:lvlJc w:val="right"/>
+      <w:pPr>
+        <w:ind w:left="2160" w:hanging="180"/>
+      </w:pPr>
+    </w:lvl>
+    <w:lvl w:ilvl="3" w:tplc="4009000F" w:tentative="1">
+      <w:start w:val="1"/>
+      <w:numFmt w:val="decimal"/>
+      <w:lvlText w:val="%4."/>
+      <w:lvlJc w:val="left"/>
+      <w:pPr>
+        <w:ind w:left="2880" w:hanging="360"/>
+      </w:pPr>
+    </w:lvl>
+    <w:lvl w:ilvl="4" w:tplc="40090019" w:tentative="1">
+      <w:start w:val="1"/>
+      <w:numFmt w:val="lowerLetter"/>
+      <w:lvlText w:val="%5."/>
+      <w:lvlJc w:val="left"/>
+      <w:pPr>
+        <w:ind w:left="3600" w:hanging="360"/>
+      </w:pPr>
+    </w:lvl>
+    <w:lvl w:ilvl="5" w:tplc="4009001B" w:tentative="1">
+      <w:start w:val="1"/>
+      <w:numFmt w:val="lowerRoman"/>
+      <w:lvlText w:val="%6."/>
+      <w:lvlJc w:val="right"/>
+      <w:pPr>
+        <w:ind w:left="4320" w:hanging="180"/>
+      </w:pPr>
+    </w:lvl>
+    <w:lvl w:ilvl="6" w:tplc="4009000F" w:tentative="1">
+      <w:start w:val="1"/>
+      <w:numFmt w:val="decimal"/>
+      <w:lvlText w:val="%7."/>
+      <w:lvlJc w:val="left"/>
+      <w:pPr>
+        <w:ind w:left="5040" w:hanging="360"/>
+      </w:pPr>
+    </w:lvl>
+    <w:lvl w:ilvl="7" w:tplc="40090019" w:tentative="1">
+      <w:start w:val="1"/>
+      <w:numFmt w:val="lowerLetter"/>
+      <w:lvlText w:val="%8."/>
+      <w:lvlJc w:val="left"/>
+      <w:pPr>
+        <w:ind w:left="5760" w:hanging="360"/>
+      </w:pPr>
+    </w:lvl>
+    <w:lvl w:ilvl="8" w:tplc="4009001B" w:tentative="1">
+      <w:start w:val="1"/>
+      <w:numFmt w:val="lowerRoman"/>
+      <w:lvlText w:val="%9."/>
+      <w:lvlJc w:val="right"/>
+      <w:pPr>
+        <w:ind w:left="6480" w:hanging="180"/>
+      </w:pPr>
+    </w:lvl>
+  </w:abstractNum>
+  <w:abstractNum w:abstractNumId="28" w15:restartNumberingAfterBreak="0">
     <w:nsid w:val="55C52733"/>
     <w:multiLevelType w:val="hybridMultilevel"/>
     <w:tmpl w:val="24C84DEE"/>
@@ -18746,7 +19783,7 @@
       </w:rPr>
     </w:lvl>
   </w:abstractNum>
-  <w:abstractNum w:abstractNumId="25" w15:restartNumberingAfterBreak="0">
+  <w:abstractNum w:abstractNumId="29" w15:restartNumberingAfterBreak="0">
     <w:nsid w:val="57301512"/>
     <w:multiLevelType w:val="hybridMultilevel"/>
     <w:tmpl w:val="FC0E2A1E"/>
@@ -18859,7 +19896,7 @@
       </w:rPr>
     </w:lvl>
   </w:abstractNum>
-  <w:abstractNum w:abstractNumId="26" w15:restartNumberingAfterBreak="0">
+  <w:abstractNum w:abstractNumId="30" w15:restartNumberingAfterBreak="0">
     <w:nsid w:val="5B3B37DB"/>
     <w:multiLevelType w:val="hybridMultilevel"/>
     <w:tmpl w:val="CFD83100"/>
@@ -18948,7 +19985,7 @@
       </w:pPr>
     </w:lvl>
   </w:abstractNum>
-  <w:abstractNum w:abstractNumId="27" w15:restartNumberingAfterBreak="0">
+  <w:abstractNum w:abstractNumId="31" w15:restartNumberingAfterBreak="0">
     <w:nsid w:val="61FA7849"/>
     <w:multiLevelType w:val="hybridMultilevel"/>
     <w:tmpl w:val="0A5A6420"/>
@@ -19061,7 +20098,120 @@
       </w:rPr>
     </w:lvl>
   </w:abstractNum>
-  <w:abstractNum w:abstractNumId="28" w15:restartNumberingAfterBreak="0">
+  <w:abstractNum w:abstractNumId="32" w15:restartNumberingAfterBreak="0">
+    <w:nsid w:val="65D26BBA"/>
+    <w:multiLevelType w:val="hybridMultilevel"/>
+    <w:tmpl w:val="3F88C6EC"/>
+    <w:lvl w:ilvl="0" w:tplc="40090001">
+      <w:start w:val="1"/>
+      <w:numFmt w:val="bullet"/>
+      <w:lvlText w:val=""/>
+      <w:lvlJc w:val="left"/>
+      <w:pPr>
+        <w:ind w:left="1440" w:hanging="360"/>
+      </w:pPr>
+      <w:rPr>
+        <w:rFonts w:ascii="Symbol" w:hAnsi="Symbol" w:hint="default"/>
+      </w:rPr>
+    </w:lvl>
+    <w:lvl w:ilvl="1" w:tplc="40090003" w:tentative="1">
+      <w:start w:val="1"/>
+      <w:numFmt w:val="bullet"/>
+      <w:lvlText w:val="o"/>
+      <w:lvlJc w:val="left"/>
+      <w:pPr>
+        <w:ind w:left="2160" w:hanging="360"/>
+      </w:pPr>
+      <w:rPr>
+        <w:rFonts w:ascii="Courier New" w:hAnsi="Courier New" w:cs="Courier New" w:hint="default"/>
+      </w:rPr>
+    </w:lvl>
+    <w:lvl w:ilvl="2" w:tplc="40090005" w:tentative="1">
+      <w:start w:val="1"/>
+      <w:numFmt w:val="bullet"/>
+      <w:lvlText w:val=""/>
+      <w:lvlJc w:val="left"/>
+      <w:pPr>
+        <w:ind w:left="2880" w:hanging="360"/>
+      </w:pPr>
+      <w:rPr>
+        <w:rFonts w:ascii="Wingdings" w:hAnsi="Wingdings" w:hint="default"/>
+      </w:rPr>
+    </w:lvl>
+    <w:lvl w:ilvl="3" w:tplc="40090001" w:tentative="1">
+      <w:start w:val="1"/>
+      <w:numFmt w:val="bullet"/>
+      <w:lvlText w:val=""/>
+      <w:lvlJc w:val="left"/>
+      <w:pPr>
+        <w:ind w:left="3600" w:hanging="360"/>
+      </w:pPr>
+      <w:rPr>
+        <w:rFonts w:ascii="Symbol" w:hAnsi="Symbol" w:hint="default"/>
+      </w:rPr>
+    </w:lvl>
+    <w:lvl w:ilvl="4" w:tplc="40090003" w:tentative="1">
+      <w:start w:val="1"/>
+      <w:numFmt w:val="bullet"/>
+      <w:lvlText w:val="o"/>
+      <w:lvlJc w:val="left"/>
+      <w:pPr>
+        <w:ind w:left="4320" w:hanging="360"/>
+      </w:pPr>
+      <w:rPr>
+        <w:rFonts w:ascii="Courier New" w:hAnsi="Courier New" w:cs="Courier New" w:hint="default"/>
+      </w:rPr>
+    </w:lvl>
+    <w:lvl w:ilvl="5" w:tplc="40090005" w:tentative="1">
+      <w:start w:val="1"/>
+      <w:numFmt w:val="bullet"/>
+      <w:lvlText w:val=""/>
+      <w:lvlJc w:val="left"/>
+      <w:pPr>
+        <w:ind w:left="5040" w:hanging="360"/>
+      </w:pPr>
+      <w:rPr>
+        <w:rFonts w:ascii="Wingdings" w:hAnsi="Wingdings" w:hint="default"/>
+      </w:rPr>
+    </w:lvl>
+    <w:lvl w:ilvl="6" w:tplc="40090001" w:tentative="1">
+      <w:start w:val="1"/>
+      <w:numFmt w:val="bullet"/>
+      <w:lvlText w:val=""/>
+      <w:lvlJc w:val="left"/>
+      <w:pPr>
+        <w:ind w:left="5760" w:hanging="360"/>
+      </w:pPr>
+      <w:rPr>
+        <w:rFonts w:ascii="Symbol" w:hAnsi="Symbol" w:hint="default"/>
+      </w:rPr>
+    </w:lvl>
+    <w:lvl w:ilvl="7" w:tplc="40090003" w:tentative="1">
+      <w:start w:val="1"/>
+      <w:numFmt w:val="bullet"/>
+      <w:lvlText w:val="o"/>
+      <w:lvlJc w:val="left"/>
+      <w:pPr>
+        <w:ind w:left="6480" w:hanging="360"/>
+      </w:pPr>
+      <w:rPr>
+        <w:rFonts w:ascii="Courier New" w:hAnsi="Courier New" w:cs="Courier New" w:hint="default"/>
+      </w:rPr>
+    </w:lvl>
+    <w:lvl w:ilvl="8" w:tplc="40090005" w:tentative="1">
+      <w:start w:val="1"/>
+      <w:numFmt w:val="bullet"/>
+      <w:lvlText w:val=""/>
+      <w:lvlJc w:val="left"/>
+      <w:pPr>
+        <w:ind w:left="7200" w:hanging="360"/>
+      </w:pPr>
+      <w:rPr>
+        <w:rFonts w:ascii="Wingdings" w:hAnsi="Wingdings" w:hint="default"/>
+      </w:rPr>
+    </w:lvl>
+  </w:abstractNum>
+  <w:abstractNum w:abstractNumId="33" w15:restartNumberingAfterBreak="0">
     <w:nsid w:val="661045CD"/>
     <w:multiLevelType w:val="hybridMultilevel"/>
     <w:tmpl w:val="59A2F0F2"/>
@@ -19158,7 +20308,7 @@
       </w:pPr>
     </w:lvl>
   </w:abstractNum>
-  <w:abstractNum w:abstractNumId="29" w15:restartNumberingAfterBreak="0">
+  <w:abstractNum w:abstractNumId="34" w15:restartNumberingAfterBreak="0">
     <w:nsid w:val="717F61AE"/>
     <w:multiLevelType w:val="hybridMultilevel"/>
     <w:tmpl w:val="59A2F0F2"/>
@@ -19255,7 +20405,7 @@
       </w:pPr>
     </w:lvl>
   </w:abstractNum>
-  <w:abstractNum w:abstractNumId="30" w15:restartNumberingAfterBreak="0">
+  <w:abstractNum w:abstractNumId="35" w15:restartNumberingAfterBreak="0">
     <w:nsid w:val="75631902"/>
     <w:multiLevelType w:val="hybridMultilevel"/>
     <w:tmpl w:val="38F6833E"/>
@@ -19368,7 +20518,7 @@
       </w:rPr>
     </w:lvl>
   </w:abstractNum>
-  <w:abstractNum w:abstractNumId="31" w15:restartNumberingAfterBreak="0">
+  <w:abstractNum w:abstractNumId="36" w15:restartNumberingAfterBreak="0">
     <w:nsid w:val="7DEF1726"/>
     <w:multiLevelType w:val="hybridMultilevel"/>
     <w:tmpl w:val="8292AFB0"/>
@@ -19488,52 +20638,52 @@
     <w:abstractNumId w:val="4"/>
   </w:num>
   <w:num w:numId="3" w16cid:durableId="255754109">
-    <w:abstractNumId w:val="16"/>
+    <w:abstractNumId w:val="18"/>
   </w:num>
   <w:num w:numId="4" w16cid:durableId="1983807116">
     <w:abstractNumId w:val="11"/>
   </w:num>
   <w:num w:numId="5" w16cid:durableId="1319071460">
-    <w:abstractNumId w:val="21"/>
+    <w:abstractNumId w:val="23"/>
   </w:num>
   <w:num w:numId="6" w16cid:durableId="37121516">
-    <w:abstractNumId w:val="22"/>
+    <w:abstractNumId w:val="25"/>
   </w:num>
   <w:num w:numId="7" w16cid:durableId="529925127">
-    <w:abstractNumId w:val="14"/>
+    <w:abstractNumId w:val="16"/>
   </w:num>
   <w:num w:numId="8" w16cid:durableId="2098405674">
     <w:abstractNumId w:val="9"/>
   </w:num>
   <w:num w:numId="9" w16cid:durableId="1980456517">
-    <w:abstractNumId w:val="24"/>
+    <w:abstractNumId w:val="28"/>
   </w:num>
   <w:num w:numId="10" w16cid:durableId="1499686244">
-    <w:abstractNumId w:val="26"/>
+    <w:abstractNumId w:val="30"/>
   </w:num>
   <w:num w:numId="11" w16cid:durableId="590356583">
-    <w:abstractNumId w:val="19"/>
+    <w:abstractNumId w:val="21"/>
   </w:num>
   <w:num w:numId="12" w16cid:durableId="73938184">
-    <w:abstractNumId w:val="20"/>
+    <w:abstractNumId w:val="22"/>
   </w:num>
   <w:num w:numId="13" w16cid:durableId="871573502">
     <w:abstractNumId w:val="3"/>
   </w:num>
   <w:num w:numId="14" w16cid:durableId="866455424">
-    <w:abstractNumId w:val="27"/>
+    <w:abstractNumId w:val="31"/>
   </w:num>
   <w:num w:numId="15" w16cid:durableId="483354060">
     <w:abstractNumId w:val="12"/>
   </w:num>
   <w:num w:numId="16" w16cid:durableId="530917859">
-    <w:abstractNumId w:val="13"/>
+    <w:abstractNumId w:val="14"/>
   </w:num>
   <w:num w:numId="17" w16cid:durableId="1342708049">
-    <w:abstractNumId w:val="31"/>
+    <w:abstractNumId w:val="36"/>
   </w:num>
   <w:num w:numId="18" w16cid:durableId="1146776575">
-    <w:abstractNumId w:val="25"/>
+    <w:abstractNumId w:val="29"/>
   </w:num>
   <w:num w:numId="19" w16cid:durableId="1207839067">
     <w:abstractNumId w:val="5"/>
@@ -19542,13 +20692,13 @@
     <w:abstractNumId w:val="2"/>
   </w:num>
   <w:num w:numId="21" w16cid:durableId="1030301452">
-    <w:abstractNumId w:val="15"/>
+    <w:abstractNumId w:val="17"/>
   </w:num>
   <w:num w:numId="22" w16cid:durableId="1321471383">
     <w:abstractNumId w:val="0"/>
   </w:num>
   <w:num w:numId="23" w16cid:durableId="1568808157">
-    <w:abstractNumId w:val="23"/>
+    <w:abstractNumId w:val="26"/>
   </w:num>
   <w:num w:numId="24" w16cid:durableId="972173776">
     <w:abstractNumId w:val="1"/>
@@ -19557,25 +20707,40 @@
     <w:abstractNumId w:val="6"/>
   </w:num>
   <w:num w:numId="26" w16cid:durableId="1066536462">
-    <w:abstractNumId w:val="28"/>
+    <w:abstractNumId w:val="33"/>
   </w:num>
   <w:num w:numId="27" w16cid:durableId="1887833027">
-    <w:abstractNumId w:val="30"/>
+    <w:abstractNumId w:val="35"/>
   </w:num>
   <w:num w:numId="28" w16cid:durableId="660888620">
-    <w:abstractNumId w:val="29"/>
+    <w:abstractNumId w:val="34"/>
   </w:num>
   <w:num w:numId="29" w16cid:durableId="981619284">
     <w:abstractNumId w:val="10"/>
   </w:num>
   <w:num w:numId="30" w16cid:durableId="2057125646">
-    <w:abstractNumId w:val="18"/>
+    <w:abstractNumId w:val="20"/>
   </w:num>
   <w:num w:numId="31" w16cid:durableId="2042584427">
-    <w:abstractNumId w:val="17"/>
+    <w:abstractNumId w:val="19"/>
   </w:num>
   <w:num w:numId="32" w16cid:durableId="447428707">
     <w:abstractNumId w:val="8"/>
+  </w:num>
+  <w:num w:numId="33" w16cid:durableId="305865603">
+    <w:abstractNumId w:val="13"/>
+  </w:num>
+  <w:num w:numId="34" w16cid:durableId="833491988">
+    <w:abstractNumId w:val="32"/>
+  </w:num>
+  <w:num w:numId="35" w16cid:durableId="1365056361">
+    <w:abstractNumId w:val="24"/>
+  </w:num>
+  <w:num w:numId="36" w16cid:durableId="2061436915">
+    <w:abstractNumId w:val="15"/>
+  </w:num>
+  <w:num w:numId="37" w16cid:durableId="1015840060">
+    <w:abstractNumId w:val="27"/>
   </w:num>
   <w:numIdMacAtCleanup w:val="14"/>
 </w:numbering>

</xml_diff>